<commit_message>
This is the answer for question 1: History of Internet
</commit_message>
<xml_diff>
--- a/Temesgen_assignment1.docx
+++ b/Temesgen_assignment1.docx
@@ -165,8 +165,6 @@
           <w:szCs w:val="28"/>
         </w:rPr>
       </w:pPr>
-      <w:bookmarkStart w:id="0" w:name="_GoBack"/>
-      <w:bookmarkEnd w:id="0"/>
     </w:p>
     <w:p>
       <w:pPr>
@@ -505,6 +503,575 @@
         <w:t>2020</w:t>
       </w:r>
     </w:p>
+    <w:p>
+      <w:pPr>
+        <w:spacing w:before="120" w:after="120" w:line="360" w:lineRule="auto"/>
+        <w:jc w:val="both"/>
+        <w:rPr>
+          <w:rFonts w:ascii="Times New Roman" w:hAnsi="Times New Roman" w:cs="Times New Roman"/>
+          <w:sz w:val="32"/>
+          <w:szCs w:val="32"/>
+        </w:rPr>
+      </w:pPr>
+      <w:r>
+        <w:rPr>
+          <w:rFonts w:ascii="Times New Roman" w:hAnsi="Times New Roman" w:cs="Times New Roman"/>
+          <w:sz w:val="32"/>
+          <w:szCs w:val="32"/>
+        </w:rPr>
+        <w:lastRenderedPageBreak/>
+        <w:t xml:space="preserve">                                    History of Internet</w:t>
+      </w:r>
+    </w:p>
+    <w:p>
+      <w:pPr>
+        <w:spacing w:before="120" w:after="120" w:line="360" w:lineRule="auto"/>
+        <w:jc w:val="both"/>
+        <w:rPr>
+          <w:rFonts w:ascii="Times New Roman" w:hAnsi="Times New Roman" w:cs="Times New Roman"/>
+          <w:sz w:val="24"/>
+          <w:szCs w:val="24"/>
+        </w:rPr>
+      </w:pPr>
+      <w:r>
+        <w:rPr>
+          <w:rFonts w:ascii="Times New Roman" w:hAnsi="Times New Roman" w:cs="Times New Roman"/>
+          <w:sz w:val="24"/>
+          <w:szCs w:val="24"/>
+        </w:rPr>
+        <w:t xml:space="preserve">Internet has come a long way in a short period of time. There are many elements allow that fast evolution of Internet. For instance, one of them is cold war beginnings influence its design to </w:t>
+      </w:r>
+      <w:r>
+        <w:rPr>
+          <w:rFonts w:ascii="Times New Roman" w:hAnsi="Times New Roman" w:cs="Times New Roman"/>
+          <w:sz w:val="24"/>
+          <w:szCs w:val="24"/>
+        </w:rPr>
+        <w:t>decentralized</w:t>
+      </w:r>
+      <w:r>
+        <w:rPr>
+          <w:rFonts w:ascii="Times New Roman" w:hAnsi="Times New Roman" w:cs="Times New Roman"/>
+          <w:sz w:val="24"/>
+          <w:szCs w:val="24"/>
+        </w:rPr>
+        <w:t>, indestructible communication network; development of rule of communication for computers that enable the machines to turn raw data into useful information.</w:t>
+      </w:r>
+    </w:p>
+    <w:p>
+      <w:pPr>
+        <w:spacing w:before="120" w:after="120" w:line="360" w:lineRule="auto"/>
+        <w:jc w:val="both"/>
+        <w:rPr>
+          <w:rFonts w:ascii="Times New Roman" w:hAnsi="Times New Roman" w:cs="Times New Roman"/>
+          <w:sz w:val="24"/>
+          <w:szCs w:val="24"/>
+        </w:rPr>
+      </w:pPr>
+      <w:r>
+        <w:rPr>
+          <w:rFonts w:ascii="Times New Roman" w:hAnsi="Times New Roman" w:cs="Times New Roman"/>
+          <w:sz w:val="24"/>
+          <w:szCs w:val="24"/>
+        </w:rPr>
+        <w:t>The US Department of Defense had created the Advance</w:t>
+      </w:r>
+      <w:r>
+        <w:rPr>
+          <w:rFonts w:ascii="Times New Roman" w:hAnsi="Times New Roman" w:cs="Times New Roman"/>
+          <w:sz w:val="24"/>
+          <w:szCs w:val="24"/>
+        </w:rPr>
+        <w:t>d Research Projects Agency</w:t>
+      </w:r>
+      <w:r>
+        <w:rPr>
+          <w:rFonts w:ascii="Times New Roman" w:hAnsi="Times New Roman" w:cs="Times New Roman"/>
+          <w:sz w:val="24"/>
+          <w:szCs w:val="24"/>
+        </w:rPr>
+        <w:t xml:space="preserve"> known as ARPA, to keep its technology a step ahead of the soviets. A computer enthusiast named Joseph </w:t>
+      </w:r>
+      <w:proofErr w:type="spellStart"/>
+      <w:r>
+        <w:rPr>
+          <w:rFonts w:ascii="Times New Roman" w:hAnsi="Times New Roman" w:cs="Times New Roman"/>
+          <w:sz w:val="24"/>
+          <w:szCs w:val="24"/>
+        </w:rPr>
+        <w:t>Licklider</w:t>
+      </w:r>
+      <w:proofErr w:type="spellEnd"/>
+      <w:r>
+        <w:rPr>
+          <w:rFonts w:ascii="Times New Roman" w:hAnsi="Times New Roman" w:cs="Times New Roman"/>
+          <w:sz w:val="24"/>
+          <w:szCs w:val="24"/>
+        </w:rPr>
+        <w:t xml:space="preserve"> helped convince ARPA to fund research into a computer network connecting scientists and engineers throughout the country. A few key colleges agreed to be involved, and ARPA started building the network in 1969. They called it ARPANET. It started fairly small, as a sort of messaging service between computers at UCLA, UC Santa Barbara, Stanford University, and the University of Utah. But it was the first network of its kind. As ARPANET grew over the next couple decades, its engineers would add features and solve problems that still shape everything we do online. One of ARPANET’s </w:t>
+      </w:r>
+      <w:r>
+        <w:rPr>
+          <w:rFonts w:ascii="Times New Roman" w:hAnsi="Times New Roman" w:cs="Times New Roman"/>
+          <w:sz w:val="24"/>
+          <w:szCs w:val="24"/>
+        </w:rPr>
+        <w:t>first big innovations was what is</w:t>
+      </w:r>
+      <w:r>
+        <w:rPr>
+          <w:rFonts w:ascii="Times New Roman" w:hAnsi="Times New Roman" w:cs="Times New Roman"/>
+          <w:sz w:val="24"/>
+          <w:szCs w:val="24"/>
+        </w:rPr>
+        <w:t xml:space="preserve"> known as packet switching.</w:t>
+      </w:r>
+    </w:p>
+    <w:p>
+      <w:pPr>
+        <w:spacing w:before="120" w:after="120" w:line="360" w:lineRule="auto"/>
+        <w:jc w:val="both"/>
+        <w:rPr>
+          <w:rFonts w:ascii="Times New Roman" w:hAnsi="Times New Roman" w:cs="Times New Roman"/>
+          <w:sz w:val="24"/>
+          <w:szCs w:val="24"/>
+        </w:rPr>
+      </w:pPr>
+      <w:r>
+        <w:rPr>
+          <w:rFonts w:ascii="Times New Roman" w:hAnsi="Times New Roman" w:cs="Times New Roman"/>
+          <w:sz w:val="24"/>
+          <w:szCs w:val="24"/>
+        </w:rPr>
+        <w:t>Computer would only be able to connect to one other computer at a time, and it would take extra time whenever you tried to connect somewhere else. Some modern websites might connect you to ten different computers from around the world at the same time. All of them need to respond immediately if you click, all the while connecting and monitoring hundreds or thousands of other visitors at once. So circuits all over the place would constantly be flipping around, connecting somewhere for a split second before switching away and connec</w:t>
+      </w:r>
+      <w:r>
+        <w:rPr>
+          <w:rFonts w:ascii="Times New Roman" w:hAnsi="Times New Roman" w:cs="Times New Roman"/>
+          <w:sz w:val="24"/>
+          <w:szCs w:val="24"/>
+        </w:rPr>
+        <w:t>ting elsewhere. It just would not</w:t>
+      </w:r>
+      <w:r>
+        <w:rPr>
+          <w:rFonts w:ascii="Times New Roman" w:hAnsi="Times New Roman" w:cs="Times New Roman"/>
+          <w:sz w:val="24"/>
+          <w:szCs w:val="24"/>
+        </w:rPr>
+        <w:t xml:space="preserve"> work. Even back in the 1960s, engineers knew that computers send messages far too quickly to make circuit switching practical. So instead, they invented an alternative packet switching, where different computers send messages along the same set of wires instead of each getting one. To communicate with each other, they just send a message, called a packet, along the wires. Every packet had a kind of address label, a string of numbers representing the computers where it was headed. The computer where it started would look up the address on a table with all the addresses in the network on it, and then send the packet toward whatever nearby computer was closest to the destination. The second computer would get the packet, look up the destination address, and again send the packet in the right direction. This process would repeat over and over until the packet finally got where it is going. No moving circuits or wires, no one conversation at a time requirement. </w:t>
+      </w:r>
+    </w:p>
+    <w:p>
+      <w:pPr>
+        <w:spacing w:before="120" w:after="120" w:line="360" w:lineRule="auto"/>
+        <w:jc w:val="both"/>
+        <w:rPr>
+          <w:rFonts w:ascii="Times New Roman" w:hAnsi="Times New Roman" w:cs="Times New Roman"/>
+          <w:sz w:val="24"/>
+          <w:szCs w:val="24"/>
+        </w:rPr>
+      </w:pPr>
+      <w:r>
+        <w:rPr>
+          <w:rFonts w:ascii="Times New Roman" w:hAnsi="Times New Roman" w:cs="Times New Roman"/>
+          <w:sz w:val="24"/>
+          <w:szCs w:val="24"/>
+        </w:rPr>
+        <w:t>ARPANET used packet switching from the start, and its packets traveled over phone lines. At first, packet switching worked exactly as planned, but there were problems over the next couple of years as dozens of new computers from around the country joined because the way the packet switching system was set up meant that every computer always had to keep an updated list of all the other compute</w:t>
+      </w:r>
+      <w:r>
+        <w:rPr>
+          <w:rFonts w:ascii="Times New Roman" w:hAnsi="Times New Roman" w:cs="Times New Roman"/>
+          <w:sz w:val="24"/>
+          <w:szCs w:val="24"/>
+        </w:rPr>
+        <w:t>rs’ addresses. Otherwise, they would get packets and would not</w:t>
+      </w:r>
+      <w:r>
+        <w:rPr>
+          <w:rFonts w:ascii="Times New Roman" w:hAnsi="Times New Roman" w:cs="Times New Roman"/>
+          <w:sz w:val="24"/>
+          <w:szCs w:val="24"/>
+        </w:rPr>
+        <w:t xml:space="preserve"> kn</w:t>
+      </w:r>
+      <w:r>
+        <w:rPr>
+          <w:rFonts w:ascii="Times New Roman" w:hAnsi="Times New Roman" w:cs="Times New Roman"/>
+          <w:sz w:val="24"/>
+          <w:szCs w:val="24"/>
+        </w:rPr>
+        <w:t>ow where to send them, or they would</w:t>
+      </w:r>
+      <w:r>
+        <w:rPr>
+          <w:rFonts w:ascii="Times New Roman" w:hAnsi="Times New Roman" w:cs="Times New Roman"/>
+          <w:sz w:val="24"/>
+          <w:szCs w:val="24"/>
+        </w:rPr>
+        <w:t xml:space="preserve"> try to send the packet somewhere that might not be around anymore, but the network kept getting bigger and bigger, and sometimes a computer’s address might change if they temporarily disconnected from the network or a connection stopped working. Different computers ended up with different address books if they did not update fast enough. ARPANET’s engineers scrapped that system and selected Stanford as the official record keeper of everyone’s address in 1973. This quick fix let ARPANET keep g</w:t>
+      </w:r>
+      <w:r>
+        <w:rPr>
+          <w:rFonts w:ascii="Times New Roman" w:hAnsi="Times New Roman" w:cs="Times New Roman"/>
+          <w:sz w:val="24"/>
+          <w:szCs w:val="24"/>
+        </w:rPr>
+        <w:t>rowing throughout the seventies</w:t>
+      </w:r>
+      <w:r>
+        <w:rPr>
+          <w:rFonts w:ascii="Times New Roman" w:hAnsi="Times New Roman" w:cs="Times New Roman"/>
+          <w:sz w:val="24"/>
+          <w:szCs w:val="24"/>
+        </w:rPr>
+        <w:t xml:space="preserve"> with sixty computers in 1974 and over a hundred by 1977. </w:t>
+      </w:r>
+    </w:p>
+    <w:p>
+      <w:pPr>
+        <w:spacing w:before="120" w:after="120" w:line="360" w:lineRule="auto"/>
+        <w:jc w:val="both"/>
+        <w:rPr>
+          <w:rFonts w:ascii="Times New Roman" w:hAnsi="Times New Roman" w:cs="Times New Roman"/>
+          <w:sz w:val="24"/>
+          <w:szCs w:val="24"/>
+        </w:rPr>
+      </w:pPr>
+      <w:r>
+        <w:rPr>
+          <w:rFonts w:ascii="Times New Roman" w:hAnsi="Times New Roman" w:cs="Times New Roman"/>
+          <w:sz w:val="24"/>
+          <w:szCs w:val="24"/>
+        </w:rPr>
+        <w:t>By the mid-seventies, ARPANET was not the only network in town. Similar networks were popping up around the world, and some had even more computers on them, but everyone formatted their packets differently even though you could connect different networks together, it was a real headache. The problem was mostly solved back in 1974, but it took until the early eighties before ARPANET and most of the other networks started using it. The solution was a set of programs called TCP/IP, which we still use today. The Transmission Control Protocol (TCP) was a standard way of formatting packets, so that everyone was speaking the same language. Internet Protocol (IP) was a standard way of assigning addresses</w:t>
+      </w:r>
+      <w:r>
+        <w:rPr>
+          <w:rFonts w:ascii="Times New Roman" w:hAnsi="Times New Roman" w:cs="Times New Roman"/>
+          <w:sz w:val="24"/>
+          <w:szCs w:val="24"/>
+        </w:rPr>
+        <w:t>, so there was not</w:t>
+      </w:r>
+      <w:r>
+        <w:rPr>
+          <w:rFonts w:ascii="Times New Roman" w:hAnsi="Times New Roman" w:cs="Times New Roman"/>
+          <w:sz w:val="24"/>
+          <w:szCs w:val="24"/>
+        </w:rPr>
+        <w:t xml:space="preserve"> any confusion about where packets where headed. Once two networks used TCP/IP, connecting them became way easier.</w:t>
+      </w:r>
+    </w:p>
+    <w:p>
+      <w:pPr>
+        <w:spacing w:before="120" w:after="120" w:line="360" w:lineRule="auto"/>
+        <w:jc w:val="both"/>
+        <w:rPr>
+          <w:rFonts w:ascii="Times New Roman" w:hAnsi="Times New Roman" w:cs="Times New Roman"/>
+          <w:sz w:val="24"/>
+          <w:szCs w:val="24"/>
+        </w:rPr>
+      </w:pPr>
+      <w:r>
+        <w:rPr>
+          <w:rFonts w:ascii="Times New Roman" w:hAnsi="Times New Roman" w:cs="Times New Roman"/>
+          <w:sz w:val="24"/>
+          <w:szCs w:val="24"/>
+        </w:rPr>
+        <w:t>Transmission Control Protocol (TCP) is one of the main protocols of the Internet protocol suite. It is connection oriented protocol which enables two hosts to establish a connection and exchange streams of data. It establishes the rules and standard procedures for the way information is communicated over the internet. It also guarantees transmission of data and helps the packets will be delivered in the same order in which they were sent. Internet Protocol (IP) is the address system of the internet which helps to deliver packets of information from the server to the client. IP is the part that obtains the address to which data is sent.</w:t>
+      </w:r>
+    </w:p>
+    <w:p>
+      <w:pPr>
+        <w:spacing w:before="120" w:after="120" w:line="360" w:lineRule="auto"/>
+        <w:jc w:val="both"/>
+        <w:rPr>
+          <w:rFonts w:ascii="Times New Roman" w:hAnsi="Times New Roman" w:cs="Times New Roman"/>
+          <w:sz w:val="24"/>
+          <w:szCs w:val="24"/>
+        </w:rPr>
+      </w:pPr>
+      <w:r>
+        <w:rPr>
+          <w:rFonts w:ascii="Times New Roman" w:hAnsi="Times New Roman" w:cs="Times New Roman"/>
+          <w:sz w:val="24"/>
+          <w:szCs w:val="24"/>
+        </w:rPr>
+        <w:t>All the different networks were connected to one another forming what became known as the Internet – with ARPANET as the glue holding it all together, but with ARPANET growing so quickly and connecting to so many other networks, the record keepers at Stanford were getting overloaded. Hosts were always joining and changing addresses and trying to download the updated address book and occasionally the Stanford list would have errors that messed up communication throughout the network, and sending emails was becoming a real pain. Email was invented back in 1971, and by 1973 emails made up more than three quarters of ARPANET’s packets, but different computers had different email programs, and some required a list of every computer it would pass between sender and receiver</w:t>
+      </w:r>
+      <w:r>
+        <w:rPr>
+          <w:rFonts w:ascii="Times New Roman" w:hAnsi="Times New Roman" w:cs="Times New Roman"/>
+          <w:sz w:val="24"/>
+          <w:szCs w:val="24"/>
+        </w:rPr>
+        <w:t>,</w:t>
+      </w:r>
+      <w:r>
+        <w:rPr>
+          <w:rFonts w:ascii="Times New Roman" w:hAnsi="Times New Roman" w:cs="Times New Roman"/>
+          <w:sz w:val="24"/>
+          <w:szCs w:val="24"/>
+        </w:rPr>
+        <w:t xml:space="preserve"> so people had to keep an updated map of the entire network by their desk and they had to type out the path of their email before they could send it. Hundreds of computers on ARPANET and over a thousand across the Internet keeping up those maps was getting impossible. Because of that ARPANET’s engineers realized that the entire structure of the Internet had to be reorganized, so they came up with the Domain Name System or DNS. </w:t>
+      </w:r>
+    </w:p>
+    <w:p>
+      <w:pPr>
+        <w:spacing w:before="120" w:after="120" w:line="360" w:lineRule="auto"/>
+        <w:jc w:val="both"/>
+        <w:rPr>
+          <w:rFonts w:ascii="Times New Roman" w:hAnsi="Times New Roman" w:cs="Times New Roman"/>
+          <w:sz w:val="24"/>
+          <w:szCs w:val="24"/>
+        </w:rPr>
+      </w:pPr>
+      <w:r>
+        <w:rPr>
+          <w:rFonts w:ascii="Times New Roman" w:hAnsi="Times New Roman" w:cs="Times New Roman"/>
+          <w:sz w:val="24"/>
+          <w:szCs w:val="24"/>
+        </w:rPr>
+        <w:t>Domain Name System (DNS) is just the phonebook of the internet. It is one of the most fundamental instruments of the internet which translates domain names to IP addresses so browsers can load Internet resources. The process of DNS involves converting a hostname into IP address.</w:t>
+      </w:r>
+    </w:p>
+    <w:p>
+      <w:pPr>
+        <w:spacing w:before="120" w:after="120" w:line="360" w:lineRule="auto"/>
+        <w:jc w:val="both"/>
+        <w:rPr>
+          <w:rFonts w:ascii="Times New Roman" w:hAnsi="Times New Roman" w:cs="Times New Roman"/>
+          <w:sz w:val="24"/>
+          <w:szCs w:val="24"/>
+        </w:rPr>
+      </w:pPr>
+      <w:r>
+        <w:rPr>
+          <w:rFonts w:ascii="Times New Roman" w:hAnsi="Times New Roman" w:cs="Times New Roman"/>
+          <w:sz w:val="24"/>
+          <w:szCs w:val="24"/>
+        </w:rPr>
+        <w:t>Instead of separating each host and storing their addresses in a random order, the hosts were arranged into domains. First came the top-level domains. Those dot-coms and dot-</w:t>
+      </w:r>
+      <w:proofErr w:type="spellStart"/>
+      <w:r>
+        <w:rPr>
+          <w:rFonts w:ascii="Times New Roman" w:hAnsi="Times New Roman" w:cs="Times New Roman"/>
+          <w:sz w:val="24"/>
+          <w:szCs w:val="24"/>
+        </w:rPr>
+        <w:t>edus</w:t>
+      </w:r>
+      <w:proofErr w:type="spellEnd"/>
+      <w:r>
+        <w:rPr>
+          <w:rFonts w:ascii="Times New Roman" w:hAnsi="Times New Roman" w:cs="Times New Roman"/>
+          <w:sz w:val="24"/>
+          <w:szCs w:val="24"/>
+        </w:rPr>
+        <w:t xml:space="preserve"> at the end of every website and email address. The new top level domains meant that ins</w:t>
+      </w:r>
+      <w:r>
+        <w:rPr>
+          <w:rFonts w:ascii="Times New Roman" w:hAnsi="Times New Roman" w:cs="Times New Roman"/>
+          <w:sz w:val="24"/>
+          <w:szCs w:val="24"/>
+        </w:rPr>
+        <w:t xml:space="preserve">tead of sending an email to </w:t>
+      </w:r>
+      <w:proofErr w:type="spellStart"/>
+      <w:r>
+        <w:rPr>
+          <w:rFonts w:ascii="Times New Roman" w:hAnsi="Times New Roman" w:cs="Times New Roman"/>
+          <w:sz w:val="24"/>
+          <w:szCs w:val="24"/>
+        </w:rPr>
+        <w:t>me</w:t>
+      </w:r>
+      <w:r>
+        <w:rPr>
+          <w:rFonts w:ascii="Times New Roman" w:hAnsi="Times New Roman" w:cs="Times New Roman"/>
+          <w:sz w:val="24"/>
+          <w:szCs w:val="24"/>
+        </w:rPr>
+        <w:t>@example</w:t>
+      </w:r>
+      <w:proofErr w:type="spellEnd"/>
+      <w:r>
+        <w:rPr>
+          <w:rFonts w:ascii="Times New Roman" w:hAnsi="Times New Roman" w:cs="Times New Roman"/>
+          <w:sz w:val="24"/>
+          <w:szCs w:val="24"/>
+        </w:rPr>
+        <w:t xml:space="preserve"> like you</w:t>
+      </w:r>
+      <w:r>
+        <w:rPr>
+          <w:rFonts w:ascii="Times New Roman" w:hAnsi="Times New Roman" w:cs="Times New Roman"/>
+          <w:sz w:val="24"/>
+          <w:szCs w:val="24"/>
+        </w:rPr>
+        <w:t xml:space="preserve"> would have before DNS, you were emailing </w:t>
+      </w:r>
+      <w:hyperlink r:id="rId6" w:history="1">
+        <w:r>
+          <w:rPr>
+            <w:rStyle w:val="Hyperlink"/>
+            <w:rFonts w:ascii="Times New Roman" w:hAnsi="Times New Roman" w:cs="Times New Roman"/>
+            <w:sz w:val="24"/>
+            <w:szCs w:val="24"/>
+          </w:rPr>
+          <w:t>me@example.com</w:t>
+        </w:r>
+      </w:hyperlink>
+      <w:r>
+        <w:rPr>
+          <w:rFonts w:ascii="Times New Roman" w:hAnsi="Times New Roman" w:cs="Times New Roman"/>
+          <w:sz w:val="24"/>
+          <w:szCs w:val="24"/>
+        </w:rPr>
+        <w:t xml:space="preserve">. Then, within these top-level domains, each host was called a second-level </w:t>
+      </w:r>
+      <w:r>
+        <w:rPr>
+          <w:rFonts w:ascii="Times New Roman" w:hAnsi="Times New Roman" w:cs="Times New Roman"/>
+          <w:sz w:val="24"/>
+          <w:szCs w:val="24"/>
+        </w:rPr>
+        <w:t>domain. So “aau</w:t>
+      </w:r>
+      <w:r>
+        <w:rPr>
+          <w:rFonts w:ascii="Times New Roman" w:hAnsi="Times New Roman" w:cs="Times New Roman"/>
+          <w:sz w:val="24"/>
+          <w:szCs w:val="24"/>
+        </w:rPr>
+        <w:t>.edu”, for example, now mea</w:t>
+      </w:r>
+      <w:r>
+        <w:rPr>
+          <w:rFonts w:ascii="Times New Roman" w:hAnsi="Times New Roman" w:cs="Times New Roman"/>
+          <w:sz w:val="24"/>
+          <w:szCs w:val="24"/>
+        </w:rPr>
+        <w:t>nt “the second-level domain ‘</w:t>
+      </w:r>
+      <w:proofErr w:type="spellStart"/>
+      <w:r>
+        <w:rPr>
+          <w:rFonts w:ascii="Times New Roman" w:hAnsi="Times New Roman" w:cs="Times New Roman"/>
+          <w:sz w:val="24"/>
+          <w:szCs w:val="24"/>
+        </w:rPr>
+        <w:t>aau</w:t>
+      </w:r>
+      <w:proofErr w:type="spellEnd"/>
+      <w:r>
+        <w:rPr>
+          <w:rFonts w:ascii="Times New Roman" w:hAnsi="Times New Roman" w:cs="Times New Roman"/>
+          <w:sz w:val="24"/>
+          <w:szCs w:val="24"/>
+        </w:rPr>
+        <w:t>’ within the top level domain ‘dot-</w:t>
+      </w:r>
+      <w:proofErr w:type="spellStart"/>
+      <w:r>
+        <w:rPr>
+          <w:rFonts w:ascii="Times New Roman" w:hAnsi="Times New Roman" w:cs="Times New Roman"/>
+          <w:sz w:val="24"/>
+          <w:szCs w:val="24"/>
+        </w:rPr>
+        <w:t>edu</w:t>
+      </w:r>
+      <w:proofErr w:type="spellEnd"/>
+      <w:r>
+        <w:rPr>
+          <w:rFonts w:ascii="Times New Roman" w:hAnsi="Times New Roman" w:cs="Times New Roman"/>
+          <w:sz w:val="24"/>
+          <w:szCs w:val="24"/>
+        </w:rPr>
+        <w:t>’”. The domain structure organized all those different hosts from all around the world in a way that computers could handle. Then, DNS added a whole new network to the Internet, whose whole job was to keep track of addresses and connections. One computer on the new network effectively stored all addresses within the dot-com top-level domain, another got all the dot-</w:t>
+      </w:r>
+      <w:proofErr w:type="spellStart"/>
+      <w:r>
+        <w:rPr>
+          <w:rFonts w:ascii="Times New Roman" w:hAnsi="Times New Roman" w:cs="Times New Roman"/>
+          <w:sz w:val="24"/>
+          <w:szCs w:val="24"/>
+        </w:rPr>
+        <w:t>edus</w:t>
+      </w:r>
+      <w:proofErr w:type="spellEnd"/>
+      <w:r>
+        <w:rPr>
+          <w:rFonts w:ascii="Times New Roman" w:hAnsi="Times New Roman" w:cs="Times New Roman"/>
+          <w:sz w:val="24"/>
+          <w:szCs w:val="24"/>
+        </w:rPr>
+        <w:t>, and another got all the dot-orgs, and so on. Other new computers collectively mapped out the entire network, so when you wanted to send an email, you did not have to check your map and plan out all the connections yourself. That became the DNS’s job and it’s still the DNS’s job tod</w:t>
+      </w:r>
+      <w:r>
+        <w:rPr>
+          <w:rFonts w:ascii="Times New Roman" w:hAnsi="Times New Roman" w:cs="Times New Roman"/>
+          <w:sz w:val="24"/>
+          <w:szCs w:val="24"/>
+        </w:rPr>
+        <w:t>ay. That</w:t>
+      </w:r>
+      <w:r>
+        <w:rPr>
+          <w:rFonts w:ascii="Times New Roman" w:hAnsi="Times New Roman" w:cs="Times New Roman"/>
+          <w:sz w:val="24"/>
+          <w:szCs w:val="24"/>
+        </w:rPr>
+        <w:t xml:space="preserve"> is why your computer did not know how to get a message to Y</w:t>
+      </w:r>
+      <w:r>
+        <w:rPr>
+          <w:rFonts w:ascii="Times New Roman" w:hAnsi="Times New Roman" w:cs="Times New Roman"/>
+          <w:sz w:val="24"/>
+          <w:szCs w:val="24"/>
+        </w:rPr>
+        <w:t xml:space="preserve">ouTube when you clicked on different </w:t>
+      </w:r>
+      <w:r>
+        <w:rPr>
+          <w:rFonts w:ascii="Times New Roman" w:hAnsi="Times New Roman" w:cs="Times New Roman"/>
+          <w:sz w:val="24"/>
+          <w:szCs w:val="24"/>
+        </w:rPr>
+        <w:t>video</w:t>
+      </w:r>
+      <w:r>
+        <w:rPr>
+          <w:rFonts w:ascii="Times New Roman" w:hAnsi="Times New Roman" w:cs="Times New Roman"/>
+          <w:sz w:val="24"/>
+          <w:szCs w:val="24"/>
+        </w:rPr>
+        <w:t>s</w:t>
+      </w:r>
+      <w:r>
+        <w:rPr>
+          <w:rFonts w:ascii="Times New Roman" w:hAnsi="Times New Roman" w:cs="Times New Roman"/>
+          <w:sz w:val="24"/>
+          <w:szCs w:val="24"/>
+        </w:rPr>
+        <w:t xml:space="preserve">. </w:t>
+      </w:r>
+      <w:bookmarkStart w:id="0" w:name="_GoBack"/>
+      <w:bookmarkEnd w:id="0"/>
+    </w:p>
+    <w:p>
+      <w:pPr>
+        <w:rPr>
+          <w:sz w:val="24"/>
+          <w:szCs w:val="24"/>
+        </w:rPr>
+      </w:pPr>
+    </w:p>
+    <w:p/>
     <w:p/>
     <w:p/>
     <w:sectPr>
@@ -1059,6 +1626,17 @@
       <w:contextualSpacing/>
     </w:pPr>
   </w:style>
+  <w:style w:type="character" w:styleId="Hyperlink">
+    <w:name w:val="Hyperlink"/>
+    <w:basedOn w:val="DefaultParagraphFont"/>
+    <w:uiPriority w:val="99"/>
+    <w:unhideWhenUsed/>
+    <w:rsid w:val="003815D0"/>
+    <w:rPr>
+      <w:color w:val="0563C1" w:themeColor="hyperlink"/>
+      <w:u w:val="single"/>
+    </w:rPr>
+  </w:style>
 </w:styles>
 </file>
 

</xml_diff>

<commit_message>
Answer for third question: category of website and their description
</commit_message>
<xml_diff>
--- a/Temesgen_assignment1.docx
+++ b/Temesgen_assignment1.docx
@@ -37,7 +37,7 @@
                     <pic:cNvPicPr/>
                   </pic:nvPicPr>
                   <pic:blipFill>
-                    <a:blip r:embed="rId5" cstate="print">
+                    <a:blip r:embed="rId7" cstate="print">
                       <a:extLst>
                         <a:ext uri="{28A0092B-C50C-407E-A947-70E740481C1C}">
                           <a14:useLocalDpi xmlns:a14="http://schemas.microsoft.com/office/drawing/2010/main" val="0"/>
@@ -694,7 +694,7 @@
         </w:rPr>
         <w:t>a website (also written as web site) is a collection of </w:t>
       </w:r>
-      <w:hyperlink r:id="rId6" w:tooltip="Web page" w:history="1">
+      <w:hyperlink r:id="rId8" w:tooltip="Web page" w:history="1">
         <w:r>
           <w:rPr>
             <w:rFonts w:ascii="Times New Roman" w:hAnsi="Times New Roman" w:cs="Times New Roman"/>
@@ -3006,7 +3006,7 @@
           <w:rFonts w:eastAsiaTheme="minorHAnsi"/>
         </w:rPr>
         <w:sectPr>
-          <w:footerReference w:type="default" r:id="rId7"/>
+          <w:footerReference w:type="default" r:id="rId9"/>
           <w:pgSz w:w="12240" w:h="15840"/>
           <w:pgMar w:top="1440" w:right="1440" w:bottom="1440" w:left="1440" w:header="720" w:footer="720" w:gutter="0"/>
           <w:pgNumType w:fmt="lowerRoman" w:start="1"/>
@@ -3489,7 +3489,7 @@
         </w:rPr>
         <w:t xml:space="preserve"> would have before DNS, you were emailing </w:t>
       </w:r>
-      <w:hyperlink r:id="rId8" w:history="1">
+      <w:hyperlink r:id="rId10" w:history="1">
         <w:r>
           <w:rPr>
             <w:rStyle w:val="Hyperlink"/>
@@ -6437,83 +6437,3214 @@
         </w:rPr>
         <w:t>2020</w:t>
       </w:r>
-      <w:bookmarkStart w:id="13" w:name="_GoBack"/>
+    </w:p>
+    <w:p>
+      <w:pPr>
+        <w:pStyle w:val="ListParagraph"/>
+        <w:numPr>
+          <w:ilvl w:val="0"/>
+          <w:numId w:val="31"/>
+        </w:numPr>
+        <w:spacing w:beforeLines="0" w:before="288" w:afterLines="0" w:after="288"/>
+        <w:jc w:val="both"/>
+        <w:rPr>
+          <w:rFonts w:ascii="Times New Roman" w:hAnsi="Times New Roman" w:cs="Times New Roman"/>
+          <w:sz w:val="24"/>
+          <w:szCs w:val="24"/>
+        </w:rPr>
+      </w:pPr>
+      <w:r>
+        <w:rPr>
+          <w:rFonts w:ascii="Times New Roman" w:hAnsi="Times New Roman" w:cs="Times New Roman"/>
+          <w:sz w:val="24"/>
+          <w:szCs w:val="24"/>
+        </w:rPr>
+        <w:t>The background is created with two colors. Right half side with white color and left half side with blue color.</w:t>
+      </w:r>
+    </w:p>
+    <w:p>
+      <w:pPr>
+        <w:pStyle w:val="ListParagraph"/>
+        <w:numPr>
+          <w:ilvl w:val="0"/>
+          <w:numId w:val="31"/>
+        </w:numPr>
+        <w:spacing w:beforeLines="0" w:before="288" w:afterLines="0" w:after="288"/>
+        <w:jc w:val="both"/>
+        <w:rPr>
+          <w:rFonts w:ascii="Times New Roman" w:hAnsi="Times New Roman" w:cs="Times New Roman"/>
+          <w:sz w:val="24"/>
+          <w:szCs w:val="24"/>
+        </w:rPr>
+      </w:pPr>
+      <w:r>
+        <w:rPr>
+          <w:rFonts w:ascii="Times New Roman" w:hAnsi="Times New Roman" w:cs="Times New Roman"/>
+          <w:sz w:val="24"/>
+          <w:szCs w:val="24"/>
+        </w:rPr>
+        <w:t>On the white background, log in form is created at the top; at the center, two buttons are placed namely sign in and sign out.</w:t>
+      </w:r>
+    </w:p>
+    <w:p>
+      <w:pPr>
+        <w:pStyle w:val="ListParagraph"/>
+        <w:numPr>
+          <w:ilvl w:val="0"/>
+          <w:numId w:val="31"/>
+        </w:numPr>
+        <w:spacing w:beforeLines="0" w:before="288" w:afterLines="0" w:after="288"/>
+        <w:jc w:val="both"/>
+        <w:rPr>
+          <w:rFonts w:ascii="Times New Roman" w:hAnsi="Times New Roman" w:cs="Times New Roman"/>
+          <w:sz w:val="24"/>
+          <w:szCs w:val="24"/>
+        </w:rPr>
+      </w:pPr>
+      <w:r>
+        <w:rPr>
+          <w:rFonts w:ascii="Times New Roman" w:hAnsi="Times New Roman" w:cs="Times New Roman"/>
+          <w:sz w:val="24"/>
+          <w:szCs w:val="24"/>
+        </w:rPr>
+        <w:t>On the blue part, three description statements are placed.</w:t>
+      </w:r>
+    </w:p>
+    <w:p>
+      <w:pPr>
+        <w:pStyle w:val="Heading1"/>
+        <w:rPr>
+          <w:rFonts w:ascii="Times New Roman" w:hAnsi="Times New Roman"/>
+          <w:b w:val="0"/>
+        </w:rPr>
+      </w:pPr>
+      <w:bookmarkStart w:id="13" w:name="_Toc34390883"/>
+      <w:r>
+        <w:rPr>
+          <w:rFonts w:ascii="Times New Roman" w:hAnsi="Times New Roman"/>
+          <w:b w:val="0"/>
+        </w:rPr>
+        <w:t>Website categories and their description</w:t>
+      </w:r>
       <w:bookmarkEnd w:id="13"/>
-    </w:p>
-    <w:p>
-      <w:pPr>
-        <w:pStyle w:val="ListParagraph"/>
-        <w:numPr>
-          <w:ilvl w:val="0"/>
-          <w:numId w:val="31"/>
-        </w:numPr>
-        <w:spacing w:beforeLines="0" w:before="288" w:afterLines="0" w:after="288"/>
-        <w:jc w:val="both"/>
-        <w:rPr>
-          <w:rFonts w:ascii="Times New Roman" w:hAnsi="Times New Roman" w:cs="Times New Roman"/>
-          <w:sz w:val="24"/>
-          <w:szCs w:val="24"/>
-        </w:rPr>
-      </w:pPr>
-      <w:r>
-        <w:rPr>
-          <w:rFonts w:ascii="Times New Roman" w:hAnsi="Times New Roman" w:cs="Times New Roman"/>
-          <w:sz w:val="24"/>
-          <w:szCs w:val="24"/>
-        </w:rPr>
-        <w:t>The background is created with two colors. Right half side with white color and left half side with blue color.</w:t>
-      </w:r>
-    </w:p>
-    <w:p>
-      <w:pPr>
-        <w:pStyle w:val="ListParagraph"/>
-        <w:numPr>
-          <w:ilvl w:val="0"/>
-          <w:numId w:val="31"/>
-        </w:numPr>
-        <w:spacing w:beforeLines="0" w:before="288" w:afterLines="0" w:after="288"/>
-        <w:jc w:val="both"/>
-        <w:rPr>
-          <w:rFonts w:ascii="Times New Roman" w:hAnsi="Times New Roman" w:cs="Times New Roman"/>
-          <w:sz w:val="24"/>
-          <w:szCs w:val="24"/>
-        </w:rPr>
-      </w:pPr>
-      <w:r>
-        <w:rPr>
-          <w:rFonts w:ascii="Times New Roman" w:hAnsi="Times New Roman" w:cs="Times New Roman"/>
-          <w:sz w:val="24"/>
-          <w:szCs w:val="24"/>
-        </w:rPr>
-        <w:t>On the white background, log in form is created at the top; at the center, two buttons are placed namely sign in and sign out.</w:t>
-      </w:r>
-    </w:p>
-    <w:p>
-      <w:pPr>
-        <w:pStyle w:val="ListParagraph"/>
-        <w:numPr>
-          <w:ilvl w:val="0"/>
-          <w:numId w:val="31"/>
-        </w:numPr>
-        <w:spacing w:beforeLines="0" w:before="288" w:afterLines="0" w:after="288"/>
-        <w:jc w:val="both"/>
-        <w:rPr>
-          <w:rFonts w:ascii="Times New Roman" w:hAnsi="Times New Roman" w:cs="Times New Roman"/>
-          <w:sz w:val="24"/>
-          <w:szCs w:val="24"/>
-        </w:rPr>
-      </w:pPr>
-      <w:r>
-        <w:rPr>
-          <w:rFonts w:ascii="Times New Roman" w:hAnsi="Times New Roman" w:cs="Times New Roman"/>
-          <w:sz w:val="24"/>
-          <w:szCs w:val="24"/>
-        </w:rPr>
-        <w:t>On the blue part, three description statements are placed.</w:t>
-      </w:r>
+      <w:r>
+        <w:rPr>
+          <w:rFonts w:ascii="Times New Roman" w:hAnsi="Times New Roman"/>
+          <w:b w:val="0"/>
+        </w:rPr>
+        <w:t xml:space="preserve"> </w:t>
+      </w:r>
+    </w:p>
+    <w:p>
+      <w:pPr>
+        <w:pStyle w:val="Heading2"/>
+        <w:rPr>
+          <w:rFonts w:ascii="Times New Roman" w:hAnsi="Times New Roman"/>
+          <w:b w:val="0"/>
+        </w:rPr>
+      </w:pPr>
+      <w:bookmarkStart w:id="14" w:name="_Toc34390884"/>
+      <w:r>
+        <w:rPr>
+          <w:rFonts w:ascii="Times New Roman" w:hAnsi="Times New Roman"/>
+          <w:b w:val="0"/>
+        </w:rPr>
+        <w:t>Informational websites:</w:t>
+      </w:r>
+      <w:bookmarkStart w:id="15" w:name="_GoBack"/>
+      <w:bookmarkEnd w:id="14"/>
+      <w:bookmarkEnd w:id="15"/>
+    </w:p>
+    <w:p>
+      <w:pPr>
+        <w:pStyle w:val="ListParagraph"/>
+        <w:numPr>
+          <w:ilvl w:val="0"/>
+          <w:numId w:val="19"/>
+        </w:numPr>
+        <w:spacing w:beforeLines="0" w:before="288" w:afterLines="0" w:after="288"/>
+        <w:jc w:val="both"/>
+        <w:rPr>
+          <w:rFonts w:ascii="Times New Roman" w:hAnsi="Times New Roman" w:cs="Times New Roman"/>
+          <w:sz w:val="24"/>
+          <w:szCs w:val="24"/>
+        </w:rPr>
+      </w:pPr>
+      <w:r>
+        <w:rPr>
+          <w:rFonts w:ascii="Times New Roman" w:hAnsi="Times New Roman" w:cs="Times New Roman"/>
+          <w:sz w:val="24"/>
+          <w:szCs w:val="24"/>
+        </w:rPr>
+        <w:t xml:space="preserve">WebMD - </w:t>
+      </w:r>
+      <w:hyperlink r:id="rId11" w:history="1">
+        <w:r>
+          <w:rPr>
+            <w:rStyle w:val="Hyperlink"/>
+            <w:rFonts w:ascii="Times New Roman" w:hAnsi="Times New Roman" w:cs="Times New Roman"/>
+            <w:sz w:val="24"/>
+            <w:szCs w:val="24"/>
+          </w:rPr>
+          <w:t>https://www.webmd.com/</w:t>
+        </w:r>
+      </w:hyperlink>
+    </w:p>
+    <w:p>
+      <w:pPr>
+        <w:pStyle w:val="ListParagraph"/>
+        <w:spacing w:before="288" w:after="288"/>
+        <w:jc w:val="both"/>
+        <w:rPr>
+          <w:rFonts w:ascii="Times New Roman" w:hAnsi="Times New Roman" w:cs="Times New Roman"/>
+          <w:sz w:val="24"/>
+          <w:szCs w:val="24"/>
+        </w:rPr>
+      </w:pPr>
+      <w:r>
+        <w:rPr>
+          <w:rFonts w:ascii="Times New Roman" w:hAnsi="Times New Roman" w:cs="Times New Roman"/>
+          <w:sz w:val="24"/>
+          <w:szCs w:val="24"/>
+        </w:rPr>
+        <w:t>This website gives various information on health conditions, symptoms, medicines, procedures and so on. Health experts can get trusted information on various topics in medical science.</w:t>
+      </w:r>
+    </w:p>
+    <w:p>
+      <w:pPr>
+        <w:pStyle w:val="ListParagraph"/>
+        <w:numPr>
+          <w:ilvl w:val="0"/>
+          <w:numId w:val="19"/>
+        </w:numPr>
+        <w:spacing w:beforeLines="0" w:before="288" w:afterLines="0" w:after="288"/>
+        <w:jc w:val="both"/>
+        <w:rPr>
+          <w:rFonts w:ascii="Times New Roman" w:hAnsi="Times New Roman" w:cs="Times New Roman"/>
+          <w:sz w:val="24"/>
+          <w:szCs w:val="24"/>
+        </w:rPr>
+      </w:pPr>
+      <w:r>
+        <w:rPr>
+          <w:rFonts w:ascii="Times New Roman" w:hAnsi="Times New Roman" w:cs="Times New Roman"/>
+          <w:sz w:val="24"/>
+          <w:szCs w:val="24"/>
+        </w:rPr>
+        <w:t xml:space="preserve">eHow - </w:t>
+      </w:r>
+      <w:hyperlink r:id="rId12" w:history="1">
+        <w:r>
+          <w:rPr>
+            <w:rStyle w:val="Hyperlink"/>
+            <w:rFonts w:ascii="Times New Roman" w:hAnsi="Times New Roman" w:cs="Times New Roman"/>
+            <w:sz w:val="24"/>
+            <w:szCs w:val="24"/>
+          </w:rPr>
+          <w:t>https://www.ehow.com/</w:t>
+        </w:r>
+      </w:hyperlink>
+    </w:p>
+    <w:p>
+      <w:pPr>
+        <w:pStyle w:val="ListParagraph"/>
+        <w:spacing w:before="288" w:after="288"/>
+        <w:jc w:val="both"/>
+        <w:rPr>
+          <w:rFonts w:ascii="Times New Roman" w:hAnsi="Times New Roman" w:cs="Times New Roman"/>
+          <w:sz w:val="24"/>
+          <w:szCs w:val="24"/>
+        </w:rPr>
+      </w:pPr>
+      <w:r>
+        <w:rPr>
+          <w:rFonts w:ascii="Times New Roman" w:hAnsi="Times New Roman" w:cs="Times New Roman"/>
+          <w:sz w:val="24"/>
+          <w:szCs w:val="24"/>
+        </w:rPr>
+        <w:t>It gives detail information on variety of topics such as home improvement, home gardening, investing, travel, shop, healthcare, small businesses. It provides easy and understandable contents for our question of how to do something.</w:t>
+      </w:r>
+    </w:p>
+    <w:p>
+      <w:pPr>
+        <w:pStyle w:val="ListParagraph"/>
+        <w:numPr>
+          <w:ilvl w:val="0"/>
+          <w:numId w:val="19"/>
+        </w:numPr>
+        <w:spacing w:beforeLines="0" w:before="288" w:afterLines="0" w:after="288"/>
+        <w:jc w:val="both"/>
+        <w:rPr>
+          <w:rFonts w:ascii="Times New Roman" w:hAnsi="Times New Roman" w:cs="Times New Roman"/>
+          <w:sz w:val="24"/>
+          <w:szCs w:val="24"/>
+        </w:rPr>
+      </w:pPr>
+      <w:r>
+        <w:rPr>
+          <w:rFonts w:ascii="Times New Roman" w:hAnsi="Times New Roman" w:cs="Times New Roman"/>
+          <w:sz w:val="24"/>
+          <w:szCs w:val="24"/>
+        </w:rPr>
+        <w:t xml:space="preserve">WHO - </w:t>
+      </w:r>
+      <w:hyperlink r:id="rId13" w:history="1">
+        <w:r>
+          <w:rPr>
+            <w:rStyle w:val="Hyperlink"/>
+            <w:rFonts w:ascii="Times New Roman" w:hAnsi="Times New Roman" w:cs="Times New Roman"/>
+            <w:sz w:val="24"/>
+            <w:szCs w:val="24"/>
+          </w:rPr>
+          <w:t>https://www.who.int/</w:t>
+        </w:r>
+      </w:hyperlink>
+    </w:p>
+    <w:p>
+      <w:pPr>
+        <w:pStyle w:val="ListParagraph"/>
+        <w:spacing w:before="288" w:after="288"/>
+        <w:jc w:val="both"/>
+        <w:rPr>
+          <w:rFonts w:ascii="Times New Roman" w:hAnsi="Times New Roman" w:cs="Times New Roman"/>
+          <w:sz w:val="24"/>
+          <w:szCs w:val="24"/>
+        </w:rPr>
+      </w:pPr>
+      <w:r>
+        <w:rPr>
+          <w:rFonts w:ascii="Times New Roman" w:hAnsi="Times New Roman" w:cs="Times New Roman"/>
+          <w:sz w:val="24"/>
+          <w:szCs w:val="24"/>
+        </w:rPr>
+        <w:t>This is World Health Organization website which used to provide disease outbreak news, different information on emergencies and disasters, factsheets and other related information.</w:t>
+      </w:r>
+    </w:p>
+    <w:p>
+      <w:pPr>
+        <w:pStyle w:val="ListParagraph"/>
+        <w:numPr>
+          <w:ilvl w:val="0"/>
+          <w:numId w:val="19"/>
+        </w:numPr>
+        <w:spacing w:beforeLines="0" w:before="288" w:afterLines="0" w:after="288"/>
+        <w:jc w:val="both"/>
+        <w:rPr>
+          <w:rFonts w:ascii="Times New Roman" w:hAnsi="Times New Roman" w:cs="Times New Roman"/>
+          <w:sz w:val="24"/>
+          <w:szCs w:val="24"/>
+        </w:rPr>
+      </w:pPr>
+      <w:r>
+        <w:rPr>
+          <w:rFonts w:ascii="Times New Roman" w:hAnsi="Times New Roman" w:cs="Times New Roman"/>
+          <w:sz w:val="24"/>
+          <w:szCs w:val="24"/>
+        </w:rPr>
+        <w:t xml:space="preserve">Wikipedia - </w:t>
+      </w:r>
+      <w:hyperlink r:id="rId14" w:history="1">
+        <w:r>
+          <w:rPr>
+            <w:rStyle w:val="Hyperlink"/>
+            <w:rFonts w:ascii="Times New Roman" w:hAnsi="Times New Roman" w:cs="Times New Roman"/>
+            <w:sz w:val="24"/>
+            <w:szCs w:val="24"/>
+          </w:rPr>
+          <w:t>https://www.wikipedia.org/</w:t>
+        </w:r>
+      </w:hyperlink>
+    </w:p>
+    <w:p>
+      <w:pPr>
+        <w:pStyle w:val="ListParagraph"/>
+        <w:spacing w:before="288" w:after="288"/>
+        <w:jc w:val="both"/>
+        <w:rPr>
+          <w:rFonts w:ascii="Times New Roman" w:hAnsi="Times New Roman" w:cs="Times New Roman"/>
+          <w:sz w:val="24"/>
+          <w:szCs w:val="24"/>
+        </w:rPr>
+      </w:pPr>
+      <w:r>
+        <w:rPr>
+          <w:rFonts w:ascii="Times New Roman" w:hAnsi="Times New Roman" w:cs="Times New Roman"/>
+          <w:sz w:val="24"/>
+          <w:szCs w:val="24"/>
+        </w:rPr>
+        <w:t>It is the source of information on various subjects. This website has large number of sources and references. It is just as free encyclopedia, everyone can put his point of view on the given subject.</w:t>
+      </w:r>
+    </w:p>
+    <w:p>
+      <w:pPr>
+        <w:pStyle w:val="ListParagraph"/>
+        <w:numPr>
+          <w:ilvl w:val="0"/>
+          <w:numId w:val="19"/>
+        </w:numPr>
+        <w:spacing w:beforeLines="0" w:before="288" w:afterLines="0" w:after="288"/>
+        <w:jc w:val="both"/>
+        <w:rPr>
+          <w:rFonts w:ascii="Times New Roman" w:hAnsi="Times New Roman" w:cs="Times New Roman"/>
+          <w:sz w:val="24"/>
+          <w:szCs w:val="24"/>
+        </w:rPr>
+      </w:pPr>
+      <w:r>
+        <w:rPr>
+          <w:rFonts w:ascii="Times New Roman" w:hAnsi="Times New Roman" w:cs="Times New Roman"/>
+          <w:sz w:val="24"/>
+          <w:szCs w:val="24"/>
+        </w:rPr>
+        <w:t xml:space="preserve">Mosaic Art Now - </w:t>
+      </w:r>
+      <w:hyperlink r:id="rId15" w:history="1">
+        <w:r>
+          <w:rPr>
+            <w:rStyle w:val="Hyperlink"/>
+            <w:rFonts w:ascii="Times New Roman" w:hAnsi="Times New Roman" w:cs="Times New Roman"/>
+            <w:sz w:val="24"/>
+            <w:szCs w:val="24"/>
+          </w:rPr>
+          <w:t>http://www.mosaicartnow.com</w:t>
+        </w:r>
+      </w:hyperlink>
+      <w:r>
+        <w:rPr>
+          <w:rFonts w:ascii="Times New Roman" w:hAnsi="Times New Roman" w:cs="Times New Roman"/>
+          <w:sz w:val="24"/>
+          <w:szCs w:val="24"/>
+        </w:rPr>
+        <w:t xml:space="preserve"> </w:t>
+      </w:r>
+    </w:p>
+    <w:p>
+      <w:pPr>
+        <w:pStyle w:val="ListParagraph"/>
+        <w:spacing w:before="288" w:after="288"/>
+        <w:jc w:val="both"/>
+        <w:rPr>
+          <w:rFonts w:ascii="Times New Roman" w:hAnsi="Times New Roman" w:cs="Times New Roman"/>
+          <w:sz w:val="24"/>
+          <w:szCs w:val="24"/>
+        </w:rPr>
+      </w:pPr>
+      <w:r>
+        <w:rPr>
+          <w:rFonts w:ascii="Times New Roman" w:hAnsi="Times New Roman" w:cs="Times New Roman"/>
+          <w:sz w:val="24"/>
+          <w:szCs w:val="24"/>
+        </w:rPr>
+        <w:t>It provides interactive elements and amazing mosaic artists and arts. It is responsible for any screen size and allows rollover views of images.</w:t>
+      </w:r>
+    </w:p>
+    <w:p>
+      <w:pPr>
+        <w:pStyle w:val="Heading2"/>
+        <w:rPr>
+          <w:rFonts w:ascii="Times New Roman" w:hAnsi="Times New Roman"/>
+          <w:b w:val="0"/>
+        </w:rPr>
+      </w:pPr>
+      <w:bookmarkStart w:id="16" w:name="_Toc34390885"/>
+      <w:r>
+        <w:rPr>
+          <w:rFonts w:ascii="Times New Roman" w:hAnsi="Times New Roman"/>
+          <w:b w:val="0"/>
+        </w:rPr>
+        <w:t>Business/Marketing website:</w:t>
+      </w:r>
+      <w:bookmarkEnd w:id="16"/>
+    </w:p>
+    <w:p>
+      <w:pPr>
+        <w:pStyle w:val="ListParagraph"/>
+        <w:numPr>
+          <w:ilvl w:val="0"/>
+          <w:numId w:val="19"/>
+        </w:numPr>
+        <w:spacing w:beforeLines="0" w:before="288" w:afterLines="0" w:after="288"/>
+        <w:jc w:val="both"/>
+        <w:rPr>
+          <w:rFonts w:ascii="Times New Roman" w:hAnsi="Times New Roman" w:cs="Times New Roman"/>
+          <w:sz w:val="24"/>
+          <w:szCs w:val="24"/>
+        </w:rPr>
+      </w:pPr>
+      <w:r>
+        <w:rPr>
+          <w:rFonts w:ascii="Times New Roman" w:hAnsi="Times New Roman" w:cs="Times New Roman"/>
+          <w:sz w:val="24"/>
+          <w:szCs w:val="24"/>
+        </w:rPr>
+        <w:t xml:space="preserve">Fortune - </w:t>
+      </w:r>
+      <w:hyperlink r:id="rId16" w:history="1">
+        <w:r>
+          <w:rPr>
+            <w:rStyle w:val="Hyperlink"/>
+            <w:rFonts w:ascii="Times New Roman" w:hAnsi="Times New Roman" w:cs="Times New Roman"/>
+            <w:sz w:val="24"/>
+            <w:szCs w:val="24"/>
+          </w:rPr>
+          <w:t>https://fortune.com/</w:t>
+        </w:r>
+      </w:hyperlink>
+    </w:p>
+    <w:p>
+      <w:pPr>
+        <w:pStyle w:val="ListParagraph"/>
+        <w:spacing w:before="288" w:after="288"/>
+        <w:jc w:val="both"/>
+        <w:rPr>
+          <w:rFonts w:ascii="Times New Roman" w:hAnsi="Times New Roman" w:cs="Times New Roman"/>
+          <w:sz w:val="24"/>
+          <w:szCs w:val="24"/>
+        </w:rPr>
+      </w:pPr>
+      <w:r>
+        <w:rPr>
+          <w:rFonts w:ascii="Times New Roman" w:hAnsi="Times New Roman" w:cs="Times New Roman"/>
+          <w:sz w:val="24"/>
+          <w:szCs w:val="24"/>
+        </w:rPr>
+        <w:t>The main purpose of this website is to assist readers and viewers to succeed in the business sector.</w:t>
+      </w:r>
+    </w:p>
+    <w:p>
+      <w:pPr>
+        <w:pStyle w:val="ListParagraph"/>
+        <w:numPr>
+          <w:ilvl w:val="0"/>
+          <w:numId w:val="19"/>
+        </w:numPr>
+        <w:spacing w:beforeLines="0" w:before="288" w:afterLines="0" w:after="288"/>
+        <w:jc w:val="both"/>
+        <w:rPr>
+          <w:rFonts w:ascii="Times New Roman" w:hAnsi="Times New Roman" w:cs="Times New Roman"/>
+          <w:sz w:val="24"/>
+          <w:szCs w:val="24"/>
+        </w:rPr>
+      </w:pPr>
+      <w:r>
+        <w:rPr>
+          <w:rFonts w:ascii="Times New Roman" w:hAnsi="Times New Roman" w:cs="Times New Roman"/>
+          <w:sz w:val="24"/>
+          <w:szCs w:val="24"/>
+        </w:rPr>
+        <w:t xml:space="preserve">MarketingSherpa - </w:t>
+      </w:r>
+      <w:hyperlink r:id="rId17" w:history="1">
+        <w:r>
+          <w:rPr>
+            <w:rStyle w:val="Hyperlink"/>
+            <w:rFonts w:ascii="Times New Roman" w:hAnsi="Times New Roman" w:cs="Times New Roman"/>
+            <w:sz w:val="24"/>
+            <w:szCs w:val="24"/>
+          </w:rPr>
+          <w:t>https://marketingsherpa.com/</w:t>
+        </w:r>
+      </w:hyperlink>
+    </w:p>
+    <w:p>
+      <w:pPr>
+        <w:pStyle w:val="ListParagraph"/>
+        <w:spacing w:before="288" w:after="288"/>
+        <w:jc w:val="both"/>
+        <w:rPr>
+          <w:rFonts w:ascii="Times New Roman" w:hAnsi="Times New Roman" w:cs="Times New Roman"/>
+          <w:sz w:val="24"/>
+          <w:szCs w:val="24"/>
+        </w:rPr>
+      </w:pPr>
+      <w:r>
+        <w:rPr>
+          <w:rFonts w:ascii="Times New Roman" w:hAnsi="Times New Roman" w:cs="Times New Roman"/>
+          <w:sz w:val="24"/>
+          <w:szCs w:val="24"/>
+        </w:rPr>
+        <w:t>It tries to search the success rate of all elements in the market and initiates marketers to improve their business result by providing instructions, statistics, and inspiration.</w:t>
+      </w:r>
+    </w:p>
+    <w:p>
+      <w:pPr>
+        <w:pStyle w:val="ListParagraph"/>
+        <w:numPr>
+          <w:ilvl w:val="0"/>
+          <w:numId w:val="19"/>
+        </w:numPr>
+        <w:spacing w:beforeLines="0" w:before="288" w:afterLines="0" w:after="288"/>
+        <w:jc w:val="both"/>
+        <w:rPr>
+          <w:rFonts w:ascii="Times New Roman" w:hAnsi="Times New Roman" w:cs="Times New Roman"/>
+          <w:sz w:val="24"/>
+          <w:szCs w:val="24"/>
+        </w:rPr>
+      </w:pPr>
+      <w:r>
+        <w:rPr>
+          <w:rFonts w:ascii="Times New Roman" w:hAnsi="Times New Roman" w:cs="Times New Roman"/>
+          <w:sz w:val="24"/>
+          <w:szCs w:val="24"/>
+        </w:rPr>
+        <w:t xml:space="preserve">MarketingProfs - </w:t>
+      </w:r>
+      <w:hyperlink r:id="rId18" w:history="1">
+        <w:r>
+          <w:rPr>
+            <w:rStyle w:val="Hyperlink"/>
+            <w:rFonts w:ascii="Times New Roman" w:hAnsi="Times New Roman" w:cs="Times New Roman"/>
+            <w:sz w:val="24"/>
+            <w:szCs w:val="24"/>
+          </w:rPr>
+          <w:t>https://www.marketingprofs.com/</w:t>
+        </w:r>
+      </w:hyperlink>
+    </w:p>
+    <w:p>
+      <w:pPr>
+        <w:pStyle w:val="ListParagraph"/>
+        <w:spacing w:before="288" w:after="288"/>
+        <w:jc w:val="both"/>
+        <w:rPr>
+          <w:rFonts w:ascii="Times New Roman" w:hAnsi="Times New Roman" w:cs="Times New Roman"/>
+          <w:sz w:val="24"/>
+          <w:szCs w:val="24"/>
+        </w:rPr>
+      </w:pPr>
+      <w:r>
+        <w:rPr>
+          <w:rFonts w:ascii="Times New Roman" w:hAnsi="Times New Roman" w:cs="Times New Roman"/>
+          <w:sz w:val="24"/>
+          <w:szCs w:val="24"/>
+        </w:rPr>
+        <w:t>It gives practical marketing training and education for marketers to be successful.</w:t>
+      </w:r>
+    </w:p>
+    <w:p>
+      <w:pPr>
+        <w:pStyle w:val="ListParagraph"/>
+        <w:numPr>
+          <w:ilvl w:val="0"/>
+          <w:numId w:val="19"/>
+        </w:numPr>
+        <w:spacing w:beforeLines="0" w:before="288" w:afterLines="0" w:after="288"/>
+        <w:jc w:val="both"/>
+        <w:rPr>
+          <w:rFonts w:ascii="Times New Roman" w:hAnsi="Times New Roman" w:cs="Times New Roman"/>
+          <w:sz w:val="24"/>
+          <w:szCs w:val="24"/>
+        </w:rPr>
+      </w:pPr>
+      <w:r>
+        <w:rPr>
+          <w:rFonts w:ascii="Times New Roman" w:hAnsi="Times New Roman" w:cs="Times New Roman"/>
+          <w:sz w:val="24"/>
+          <w:szCs w:val="24"/>
+        </w:rPr>
+        <w:t xml:space="preserve">ClickZ - </w:t>
+      </w:r>
+      <w:hyperlink r:id="rId19" w:history="1">
+        <w:r>
+          <w:rPr>
+            <w:rStyle w:val="Hyperlink"/>
+            <w:rFonts w:ascii="Times New Roman" w:hAnsi="Times New Roman" w:cs="Times New Roman"/>
+            <w:sz w:val="24"/>
+            <w:szCs w:val="24"/>
+          </w:rPr>
+          <w:t>https://www.clickz.com/</w:t>
+        </w:r>
+      </w:hyperlink>
+    </w:p>
+    <w:p>
+      <w:pPr>
+        <w:pStyle w:val="ListParagraph"/>
+        <w:spacing w:before="288" w:after="288"/>
+        <w:jc w:val="both"/>
+        <w:rPr>
+          <w:rFonts w:ascii="Times New Roman" w:hAnsi="Times New Roman" w:cs="Times New Roman"/>
+          <w:sz w:val="24"/>
+          <w:szCs w:val="24"/>
+        </w:rPr>
+      </w:pPr>
+      <w:r>
+        <w:rPr>
+          <w:rFonts w:ascii="Times New Roman" w:hAnsi="Times New Roman" w:cs="Times New Roman"/>
+          <w:sz w:val="24"/>
+          <w:szCs w:val="24"/>
+        </w:rPr>
+        <w:t>It provides interactive marketing news, information and advice. This assists digital marketers to do better.</w:t>
+      </w:r>
+    </w:p>
+    <w:p>
+      <w:pPr>
+        <w:pStyle w:val="ListParagraph"/>
+        <w:numPr>
+          <w:ilvl w:val="0"/>
+          <w:numId w:val="19"/>
+        </w:numPr>
+        <w:spacing w:beforeLines="0" w:before="288" w:afterLines="0" w:after="288"/>
+        <w:jc w:val="both"/>
+        <w:rPr>
+          <w:rFonts w:ascii="Times New Roman" w:hAnsi="Times New Roman" w:cs="Times New Roman"/>
+          <w:sz w:val="24"/>
+          <w:szCs w:val="24"/>
+        </w:rPr>
+      </w:pPr>
+      <w:r>
+        <w:rPr>
+          <w:rFonts w:ascii="Times New Roman" w:hAnsi="Times New Roman" w:cs="Times New Roman"/>
+          <w:sz w:val="24"/>
+          <w:szCs w:val="24"/>
+        </w:rPr>
+        <w:t xml:space="preserve">SocialNomics - </w:t>
+      </w:r>
+      <w:hyperlink r:id="rId20" w:history="1">
+        <w:r>
+          <w:rPr>
+            <w:rStyle w:val="Hyperlink"/>
+            <w:rFonts w:ascii="Times New Roman" w:hAnsi="Times New Roman" w:cs="Times New Roman"/>
+            <w:sz w:val="24"/>
+            <w:szCs w:val="24"/>
+          </w:rPr>
+          <w:t>https://socialnomics.net/</w:t>
+        </w:r>
+      </w:hyperlink>
+    </w:p>
+    <w:p>
+      <w:pPr>
+        <w:pStyle w:val="ListParagraph"/>
+        <w:spacing w:before="288" w:after="288"/>
+        <w:jc w:val="both"/>
+        <w:rPr>
+          <w:rFonts w:ascii="Times New Roman" w:hAnsi="Times New Roman" w:cs="Times New Roman"/>
+          <w:sz w:val="24"/>
+          <w:szCs w:val="24"/>
+        </w:rPr>
+      </w:pPr>
+      <w:r>
+        <w:rPr>
+          <w:rFonts w:ascii="Times New Roman" w:hAnsi="Times New Roman" w:cs="Times New Roman"/>
+          <w:sz w:val="24"/>
+          <w:szCs w:val="24"/>
+        </w:rPr>
+        <w:t>It helps us to know the latest news and innovations on business and technology, and then announce us how it impact us in our day-to-day lives.</w:t>
+      </w:r>
+    </w:p>
+    <w:p>
+      <w:pPr>
+        <w:pStyle w:val="Heading2"/>
+        <w:rPr>
+          <w:rFonts w:ascii="Times New Roman" w:hAnsi="Times New Roman"/>
+          <w:b w:val="0"/>
+        </w:rPr>
+      </w:pPr>
+      <w:bookmarkStart w:id="17" w:name="_Toc34390886"/>
+      <w:r>
+        <w:rPr>
+          <w:rFonts w:ascii="Times New Roman" w:hAnsi="Times New Roman"/>
+          <w:b w:val="0"/>
+        </w:rPr>
+        <w:t>Educational:</w:t>
+      </w:r>
+      <w:bookmarkEnd w:id="17"/>
+    </w:p>
+    <w:p>
+      <w:pPr>
+        <w:pStyle w:val="ListParagraph"/>
+        <w:numPr>
+          <w:ilvl w:val="0"/>
+          <w:numId w:val="19"/>
+        </w:numPr>
+        <w:spacing w:beforeLines="0" w:before="288" w:afterLines="0" w:after="288"/>
+        <w:jc w:val="both"/>
+        <w:rPr>
+          <w:rFonts w:ascii="Times New Roman" w:hAnsi="Times New Roman" w:cs="Times New Roman"/>
+          <w:sz w:val="24"/>
+          <w:szCs w:val="24"/>
+        </w:rPr>
+      </w:pPr>
+      <w:r>
+        <w:rPr>
+          <w:rFonts w:ascii="Times New Roman" w:hAnsi="Times New Roman" w:cs="Times New Roman"/>
+          <w:sz w:val="24"/>
+          <w:szCs w:val="24"/>
+        </w:rPr>
+        <w:t xml:space="preserve">Big Think - </w:t>
+      </w:r>
+      <w:hyperlink r:id="rId21" w:history="1">
+        <w:r>
+          <w:rPr>
+            <w:rStyle w:val="Hyperlink"/>
+            <w:rFonts w:ascii="Times New Roman" w:hAnsi="Times New Roman" w:cs="Times New Roman"/>
+            <w:sz w:val="24"/>
+            <w:szCs w:val="24"/>
+          </w:rPr>
+          <w:t>https://bigthink.com/</w:t>
+        </w:r>
+      </w:hyperlink>
+    </w:p>
+    <w:p>
+      <w:pPr>
+        <w:pStyle w:val="ListParagraph"/>
+        <w:spacing w:before="288" w:after="288"/>
+        <w:jc w:val="both"/>
+        <w:rPr>
+          <w:rFonts w:ascii="Times New Roman" w:hAnsi="Times New Roman" w:cs="Times New Roman"/>
+          <w:sz w:val="24"/>
+          <w:szCs w:val="24"/>
+        </w:rPr>
+      </w:pPr>
+      <w:r>
+        <w:rPr>
+          <w:rFonts w:ascii="Times New Roman" w:hAnsi="Times New Roman" w:cs="Times New Roman"/>
+          <w:sz w:val="24"/>
+          <w:szCs w:val="24"/>
+        </w:rPr>
+        <w:t>This website write articles and record tutorials for the students. It gives authentic materials and provides various opinions on one subject.</w:t>
+      </w:r>
+    </w:p>
+    <w:p>
+      <w:pPr>
+        <w:pStyle w:val="ListParagraph"/>
+        <w:numPr>
+          <w:ilvl w:val="0"/>
+          <w:numId w:val="19"/>
+        </w:numPr>
+        <w:spacing w:beforeLines="0" w:before="288" w:afterLines="0" w:after="288"/>
+        <w:jc w:val="both"/>
+        <w:rPr>
+          <w:rFonts w:ascii="Times New Roman" w:hAnsi="Times New Roman" w:cs="Times New Roman"/>
+          <w:sz w:val="24"/>
+          <w:szCs w:val="24"/>
+        </w:rPr>
+      </w:pPr>
+      <w:r>
+        <w:rPr>
+          <w:rFonts w:ascii="Times New Roman" w:hAnsi="Times New Roman" w:cs="Times New Roman"/>
+          <w:sz w:val="24"/>
+          <w:szCs w:val="24"/>
+        </w:rPr>
+        <w:t xml:space="preserve">Khan Academy - </w:t>
+      </w:r>
+      <w:hyperlink r:id="rId22" w:history="1">
+        <w:r>
+          <w:rPr>
+            <w:rStyle w:val="Hyperlink"/>
+            <w:rFonts w:ascii="Times New Roman" w:hAnsi="Times New Roman" w:cs="Times New Roman"/>
+            <w:sz w:val="24"/>
+            <w:szCs w:val="24"/>
+          </w:rPr>
+          <w:t>https://www.khanacademy.org/</w:t>
+        </w:r>
+      </w:hyperlink>
+    </w:p>
+    <w:p>
+      <w:pPr>
+        <w:pStyle w:val="ListParagraph"/>
+        <w:spacing w:before="288" w:after="288"/>
+        <w:jc w:val="both"/>
+        <w:rPr>
+          <w:rFonts w:ascii="Times New Roman" w:hAnsi="Times New Roman" w:cs="Times New Roman"/>
+          <w:sz w:val="24"/>
+          <w:szCs w:val="24"/>
+        </w:rPr>
+      </w:pPr>
+      <w:r>
+        <w:rPr>
+          <w:rFonts w:ascii="Times New Roman" w:hAnsi="Times New Roman" w:cs="Times New Roman"/>
+          <w:sz w:val="24"/>
+          <w:szCs w:val="24"/>
+        </w:rPr>
+        <w:t>It is coaching website. It covers all the school subjects and gives liberty to students to learn on their pace.</w:t>
+      </w:r>
+    </w:p>
+    <w:p>
+      <w:pPr>
+        <w:pStyle w:val="ListParagraph"/>
+        <w:numPr>
+          <w:ilvl w:val="0"/>
+          <w:numId w:val="19"/>
+        </w:numPr>
+        <w:spacing w:beforeLines="0" w:before="288" w:afterLines="0" w:after="288"/>
+        <w:jc w:val="both"/>
+        <w:rPr>
+          <w:rFonts w:ascii="Times New Roman" w:hAnsi="Times New Roman" w:cs="Times New Roman"/>
+          <w:sz w:val="24"/>
+          <w:szCs w:val="24"/>
+        </w:rPr>
+      </w:pPr>
+      <w:r>
+        <w:rPr>
+          <w:rFonts w:ascii="Times New Roman" w:hAnsi="Times New Roman" w:cs="Times New Roman"/>
+          <w:sz w:val="24"/>
+          <w:szCs w:val="24"/>
+        </w:rPr>
+        <w:t xml:space="preserve">Udemy - </w:t>
+      </w:r>
+      <w:hyperlink r:id="rId23" w:history="1">
+        <w:r>
+          <w:rPr>
+            <w:rStyle w:val="Hyperlink"/>
+            <w:rFonts w:ascii="Times New Roman" w:hAnsi="Times New Roman" w:cs="Times New Roman"/>
+            <w:sz w:val="24"/>
+            <w:szCs w:val="24"/>
+          </w:rPr>
+          <w:t>https://www.udemy.com/</w:t>
+        </w:r>
+      </w:hyperlink>
+    </w:p>
+    <w:p>
+      <w:pPr>
+        <w:pStyle w:val="ListParagraph"/>
+        <w:spacing w:before="288" w:after="288"/>
+        <w:jc w:val="both"/>
+        <w:rPr>
+          <w:rFonts w:ascii="Times New Roman" w:hAnsi="Times New Roman" w:cs="Times New Roman"/>
+          <w:sz w:val="24"/>
+          <w:szCs w:val="24"/>
+        </w:rPr>
+      </w:pPr>
+      <w:r>
+        <w:rPr>
+          <w:rFonts w:ascii="Times New Roman" w:hAnsi="Times New Roman" w:cs="Times New Roman"/>
+          <w:sz w:val="24"/>
+          <w:szCs w:val="24"/>
+        </w:rPr>
+        <w:t>It is online learning platform which contains plenty of courses and studying materials on subjects. The user can be course creator.</w:t>
+      </w:r>
+    </w:p>
+    <w:p>
+      <w:pPr>
+        <w:pStyle w:val="ListParagraph"/>
+        <w:numPr>
+          <w:ilvl w:val="0"/>
+          <w:numId w:val="19"/>
+        </w:numPr>
+        <w:spacing w:beforeLines="0" w:before="288" w:afterLines="0" w:after="288"/>
+        <w:jc w:val="both"/>
+        <w:rPr>
+          <w:rFonts w:ascii="Times New Roman" w:hAnsi="Times New Roman" w:cs="Times New Roman"/>
+          <w:sz w:val="24"/>
+          <w:szCs w:val="24"/>
+        </w:rPr>
+      </w:pPr>
+      <w:r>
+        <w:rPr>
+          <w:rFonts w:ascii="Times New Roman" w:hAnsi="Times New Roman" w:cs="Times New Roman"/>
+          <w:sz w:val="24"/>
+          <w:szCs w:val="24"/>
+        </w:rPr>
+        <w:t xml:space="preserve">Duolingo - </w:t>
+      </w:r>
+      <w:hyperlink r:id="rId24" w:history="1">
+        <w:r>
+          <w:rPr>
+            <w:rStyle w:val="Hyperlink"/>
+            <w:rFonts w:ascii="Times New Roman" w:hAnsi="Times New Roman" w:cs="Times New Roman"/>
+            <w:sz w:val="24"/>
+            <w:szCs w:val="24"/>
+          </w:rPr>
+          <w:t>https://www.duolingo.com/</w:t>
+        </w:r>
+      </w:hyperlink>
+    </w:p>
+    <w:p>
+      <w:pPr>
+        <w:pStyle w:val="ListParagraph"/>
+        <w:spacing w:before="288" w:after="288"/>
+        <w:jc w:val="both"/>
+        <w:rPr>
+          <w:rFonts w:ascii="Times New Roman" w:hAnsi="Times New Roman" w:cs="Times New Roman"/>
+          <w:sz w:val="24"/>
+          <w:szCs w:val="24"/>
+        </w:rPr>
+      </w:pPr>
+      <w:r>
+        <w:rPr>
+          <w:rFonts w:ascii="Times New Roman" w:hAnsi="Times New Roman" w:cs="Times New Roman"/>
+          <w:sz w:val="24"/>
+          <w:szCs w:val="24"/>
+        </w:rPr>
+        <w:t>This is free website to teach different international languages as much as possible. The app is available on all major platforms, so everyone can use it whenever needed.</w:t>
+      </w:r>
+    </w:p>
+    <w:p>
+      <w:pPr>
+        <w:pStyle w:val="ListParagraph"/>
+        <w:numPr>
+          <w:ilvl w:val="0"/>
+          <w:numId w:val="19"/>
+        </w:numPr>
+        <w:spacing w:beforeLines="0" w:before="288" w:afterLines="0" w:after="288"/>
+        <w:jc w:val="both"/>
+        <w:rPr>
+          <w:rFonts w:ascii="Times New Roman" w:hAnsi="Times New Roman" w:cs="Times New Roman"/>
+          <w:sz w:val="24"/>
+          <w:szCs w:val="24"/>
+        </w:rPr>
+      </w:pPr>
+      <w:r>
+        <w:rPr>
+          <w:rFonts w:ascii="Times New Roman" w:hAnsi="Times New Roman" w:cs="Times New Roman"/>
+          <w:sz w:val="24"/>
+          <w:szCs w:val="24"/>
+        </w:rPr>
+        <w:t xml:space="preserve">Quora - </w:t>
+      </w:r>
+      <w:hyperlink r:id="rId25" w:history="1">
+        <w:r>
+          <w:rPr>
+            <w:rStyle w:val="Hyperlink"/>
+            <w:rFonts w:ascii="Times New Roman" w:hAnsi="Times New Roman" w:cs="Times New Roman"/>
+            <w:sz w:val="24"/>
+            <w:szCs w:val="24"/>
+          </w:rPr>
+          <w:t>https://www.quora.com/</w:t>
+        </w:r>
+      </w:hyperlink>
+    </w:p>
+    <w:p>
+      <w:pPr>
+        <w:pStyle w:val="ListParagraph"/>
+        <w:spacing w:before="288" w:after="288"/>
+        <w:jc w:val="both"/>
+        <w:rPr>
+          <w:rFonts w:ascii="Times New Roman" w:hAnsi="Times New Roman" w:cs="Times New Roman"/>
+          <w:sz w:val="24"/>
+          <w:szCs w:val="24"/>
+        </w:rPr>
+      </w:pPr>
+      <w:r>
+        <w:rPr>
+          <w:rFonts w:ascii="Times New Roman" w:hAnsi="Times New Roman" w:cs="Times New Roman"/>
+          <w:sz w:val="24"/>
+          <w:szCs w:val="24"/>
+        </w:rPr>
+        <w:t>It is a place where we can get a detailed answer written by an experts. It is also a platform for doing research on a particular subject.</w:t>
+      </w:r>
+    </w:p>
+    <w:p>
+      <w:pPr>
+        <w:pStyle w:val="Heading2"/>
+        <w:rPr>
+          <w:rFonts w:ascii="Times New Roman" w:hAnsi="Times New Roman"/>
+          <w:b w:val="0"/>
+        </w:rPr>
+      </w:pPr>
+      <w:bookmarkStart w:id="18" w:name="_Toc34390887"/>
+      <w:r>
+        <w:rPr>
+          <w:rFonts w:ascii="Times New Roman" w:hAnsi="Times New Roman"/>
+          <w:b w:val="0"/>
+        </w:rPr>
+        <w:t>Entertainment:</w:t>
+      </w:r>
+      <w:bookmarkEnd w:id="18"/>
+    </w:p>
+    <w:p>
+      <w:pPr>
+        <w:pStyle w:val="ListParagraph"/>
+        <w:numPr>
+          <w:ilvl w:val="0"/>
+          <w:numId w:val="19"/>
+        </w:numPr>
+        <w:spacing w:beforeLines="0" w:before="288" w:afterLines="0" w:after="288"/>
+        <w:jc w:val="both"/>
+        <w:rPr>
+          <w:rFonts w:ascii="Times New Roman" w:hAnsi="Times New Roman" w:cs="Times New Roman"/>
+          <w:sz w:val="24"/>
+          <w:szCs w:val="24"/>
+        </w:rPr>
+      </w:pPr>
+      <w:r>
+        <w:rPr>
+          <w:rFonts w:ascii="Times New Roman" w:hAnsi="Times New Roman" w:cs="Times New Roman"/>
+          <w:sz w:val="24"/>
+          <w:szCs w:val="24"/>
+        </w:rPr>
+        <w:t xml:space="preserve">The Hollywood Reporter – </w:t>
+      </w:r>
+      <w:hyperlink r:id="rId26" w:history="1">
+        <w:r>
+          <w:rPr>
+            <w:rStyle w:val="Hyperlink"/>
+            <w:rFonts w:ascii="Times New Roman" w:hAnsi="Times New Roman" w:cs="Times New Roman"/>
+            <w:sz w:val="24"/>
+            <w:szCs w:val="24"/>
+          </w:rPr>
+          <w:t>https://www.hollywoodreporter.com/</w:t>
+        </w:r>
+      </w:hyperlink>
+    </w:p>
+    <w:p>
+      <w:pPr>
+        <w:pStyle w:val="ListParagraph"/>
+        <w:spacing w:before="288" w:after="288"/>
+        <w:jc w:val="both"/>
+        <w:rPr>
+          <w:rFonts w:ascii="Times New Roman" w:hAnsi="Times New Roman" w:cs="Times New Roman"/>
+          <w:sz w:val="24"/>
+          <w:szCs w:val="24"/>
+        </w:rPr>
+      </w:pPr>
+      <w:r>
+        <w:rPr>
+          <w:rFonts w:ascii="Times New Roman" w:hAnsi="Times New Roman" w:cs="Times New Roman"/>
+          <w:sz w:val="24"/>
+          <w:szCs w:val="24"/>
+        </w:rPr>
+        <w:t>It provides entertainment news, reviews, and videos. Not only that but also it devoted on personal Tech, Business, and style which also revolve around cinema and popular media.</w:t>
+      </w:r>
+    </w:p>
+    <w:p>
+      <w:pPr>
+        <w:pStyle w:val="ListParagraph"/>
+        <w:numPr>
+          <w:ilvl w:val="0"/>
+          <w:numId w:val="19"/>
+        </w:numPr>
+        <w:spacing w:beforeLines="0" w:before="288" w:afterLines="0" w:after="288"/>
+        <w:jc w:val="both"/>
+        <w:rPr>
+          <w:rFonts w:ascii="Times New Roman" w:hAnsi="Times New Roman" w:cs="Times New Roman"/>
+          <w:sz w:val="24"/>
+          <w:szCs w:val="24"/>
+        </w:rPr>
+      </w:pPr>
+      <w:r>
+        <w:rPr>
+          <w:rFonts w:ascii="Times New Roman" w:hAnsi="Times New Roman" w:cs="Times New Roman"/>
+          <w:sz w:val="24"/>
+          <w:szCs w:val="24"/>
+        </w:rPr>
+        <w:t xml:space="preserve">Slash Film - </w:t>
+      </w:r>
+      <w:hyperlink r:id="rId27" w:history="1">
+        <w:r>
+          <w:rPr>
+            <w:rStyle w:val="Hyperlink"/>
+            <w:rFonts w:ascii="Times New Roman" w:hAnsi="Times New Roman" w:cs="Times New Roman"/>
+            <w:sz w:val="24"/>
+            <w:szCs w:val="24"/>
+          </w:rPr>
+          <w:t>https://www.slashfilm.com/</w:t>
+        </w:r>
+      </w:hyperlink>
+    </w:p>
+    <w:p>
+      <w:pPr>
+        <w:pStyle w:val="ListParagraph"/>
+        <w:spacing w:before="288" w:after="288"/>
+        <w:jc w:val="both"/>
+        <w:rPr>
+          <w:rFonts w:ascii="Times New Roman" w:hAnsi="Times New Roman" w:cs="Times New Roman"/>
+          <w:sz w:val="24"/>
+          <w:szCs w:val="24"/>
+        </w:rPr>
+      </w:pPr>
+      <w:r>
+        <w:rPr>
+          <w:rFonts w:ascii="Times New Roman" w:hAnsi="Times New Roman" w:cs="Times New Roman"/>
+          <w:sz w:val="24"/>
+          <w:szCs w:val="24"/>
+        </w:rPr>
+        <w:t>It focuses on the genre centric side of movie and allows to read up on more reviews and less gossip.</w:t>
+      </w:r>
+    </w:p>
+    <w:p>
+      <w:pPr>
+        <w:pStyle w:val="ListParagraph"/>
+        <w:numPr>
+          <w:ilvl w:val="0"/>
+          <w:numId w:val="19"/>
+        </w:numPr>
+        <w:spacing w:beforeLines="0" w:before="288" w:afterLines="0" w:after="288"/>
+        <w:jc w:val="both"/>
+        <w:rPr>
+          <w:rFonts w:ascii="Times New Roman" w:hAnsi="Times New Roman" w:cs="Times New Roman"/>
+          <w:sz w:val="24"/>
+          <w:szCs w:val="24"/>
+        </w:rPr>
+      </w:pPr>
+      <w:r>
+        <w:rPr>
+          <w:rFonts w:ascii="Times New Roman" w:hAnsi="Times New Roman" w:cs="Times New Roman"/>
+          <w:sz w:val="24"/>
+          <w:szCs w:val="24"/>
+        </w:rPr>
+        <w:t xml:space="preserve">TMZ - </w:t>
+      </w:r>
+      <w:hyperlink r:id="rId28" w:history="1">
+        <w:r>
+          <w:rPr>
+            <w:rStyle w:val="Hyperlink"/>
+            <w:rFonts w:ascii="Times New Roman" w:hAnsi="Times New Roman" w:cs="Times New Roman"/>
+            <w:sz w:val="24"/>
+            <w:szCs w:val="24"/>
+          </w:rPr>
+          <w:t>https://www.tmz.com/</w:t>
+        </w:r>
+      </w:hyperlink>
+    </w:p>
+    <w:p>
+      <w:pPr>
+        <w:pStyle w:val="ListParagraph"/>
+        <w:spacing w:before="288" w:after="288"/>
+        <w:jc w:val="both"/>
+        <w:rPr>
+          <w:rFonts w:ascii="Times New Roman" w:hAnsi="Times New Roman" w:cs="Times New Roman"/>
+          <w:sz w:val="24"/>
+          <w:szCs w:val="24"/>
+        </w:rPr>
+      </w:pPr>
+      <w:r>
+        <w:rPr>
+          <w:rFonts w:ascii="Times New Roman" w:hAnsi="Times New Roman" w:cs="Times New Roman"/>
+          <w:sz w:val="24"/>
+          <w:szCs w:val="24"/>
+        </w:rPr>
+        <w:t>It covers what the stars are talking about in and around Hollywood. This is the high focus professions of fashion and sports too.</w:t>
+      </w:r>
+    </w:p>
+    <w:p>
+      <w:pPr>
+        <w:pStyle w:val="ListParagraph"/>
+        <w:numPr>
+          <w:ilvl w:val="0"/>
+          <w:numId w:val="19"/>
+        </w:numPr>
+        <w:spacing w:beforeLines="0" w:before="288" w:afterLines="0" w:after="288"/>
+        <w:jc w:val="both"/>
+        <w:rPr>
+          <w:rFonts w:ascii="Times New Roman" w:hAnsi="Times New Roman" w:cs="Times New Roman"/>
+          <w:sz w:val="24"/>
+          <w:szCs w:val="24"/>
+        </w:rPr>
+      </w:pPr>
+      <w:r>
+        <w:rPr>
+          <w:rFonts w:ascii="Times New Roman" w:hAnsi="Times New Roman" w:cs="Times New Roman"/>
+          <w:sz w:val="24"/>
+          <w:szCs w:val="24"/>
+        </w:rPr>
+        <w:t xml:space="preserve">AVCLUB - </w:t>
+      </w:r>
+      <w:hyperlink r:id="rId29" w:history="1">
+        <w:r>
+          <w:rPr>
+            <w:rStyle w:val="Hyperlink"/>
+            <w:rFonts w:ascii="Times New Roman" w:hAnsi="Times New Roman" w:cs="Times New Roman"/>
+            <w:sz w:val="24"/>
+            <w:szCs w:val="24"/>
+          </w:rPr>
+          <w:t>https://www.avclub.com/</w:t>
+        </w:r>
+      </w:hyperlink>
+    </w:p>
+    <w:p>
+      <w:pPr>
+        <w:pStyle w:val="ListParagraph"/>
+        <w:spacing w:before="288" w:after="288"/>
+        <w:jc w:val="both"/>
+        <w:rPr>
+          <w:rFonts w:ascii="Times New Roman" w:hAnsi="Times New Roman" w:cs="Times New Roman"/>
+          <w:sz w:val="24"/>
+          <w:szCs w:val="24"/>
+        </w:rPr>
+      </w:pPr>
+      <w:r>
+        <w:rPr>
+          <w:rFonts w:ascii="Times New Roman" w:hAnsi="Times New Roman" w:cs="Times New Roman"/>
+          <w:sz w:val="24"/>
+          <w:szCs w:val="24"/>
+        </w:rPr>
+        <w:t>It covers everything in pop culture and review stand-up comedy albums.</w:t>
+      </w:r>
+    </w:p>
+    <w:p>
+      <w:pPr>
+        <w:pStyle w:val="ListParagraph"/>
+        <w:numPr>
+          <w:ilvl w:val="0"/>
+          <w:numId w:val="19"/>
+        </w:numPr>
+        <w:spacing w:beforeLines="0" w:before="288" w:afterLines="0" w:after="288"/>
+        <w:jc w:val="both"/>
+        <w:rPr>
+          <w:rFonts w:ascii="Times New Roman" w:hAnsi="Times New Roman" w:cs="Times New Roman"/>
+          <w:sz w:val="24"/>
+          <w:szCs w:val="24"/>
+        </w:rPr>
+      </w:pPr>
+      <w:r>
+        <w:rPr>
+          <w:rFonts w:ascii="Times New Roman" w:hAnsi="Times New Roman" w:cs="Times New Roman"/>
+          <w:sz w:val="24"/>
+          <w:szCs w:val="24"/>
+        </w:rPr>
+        <w:t xml:space="preserve">HULU - </w:t>
+      </w:r>
+      <w:hyperlink r:id="rId30" w:history="1">
+        <w:r>
+          <w:rPr>
+            <w:rStyle w:val="Hyperlink"/>
+            <w:rFonts w:ascii="Times New Roman" w:hAnsi="Times New Roman" w:cs="Times New Roman"/>
+            <w:sz w:val="24"/>
+            <w:szCs w:val="24"/>
+          </w:rPr>
+          <w:t>https://www.hulu.com/welcome</w:t>
+        </w:r>
+      </w:hyperlink>
+    </w:p>
+    <w:p>
+      <w:pPr>
+        <w:pStyle w:val="ListParagraph"/>
+        <w:spacing w:before="288" w:after="288"/>
+        <w:jc w:val="both"/>
+        <w:rPr>
+          <w:rFonts w:ascii="Times New Roman" w:hAnsi="Times New Roman" w:cs="Times New Roman"/>
+          <w:sz w:val="24"/>
+          <w:szCs w:val="24"/>
+        </w:rPr>
+      </w:pPr>
+      <w:r>
+        <w:rPr>
+          <w:rFonts w:ascii="Times New Roman" w:hAnsi="Times New Roman" w:cs="Times New Roman"/>
+          <w:sz w:val="24"/>
+          <w:szCs w:val="24"/>
+        </w:rPr>
+        <w:t>It provides online movies and TV shows for the client as much as possible.</w:t>
+      </w:r>
+    </w:p>
+    <w:p>
+      <w:pPr>
+        <w:spacing w:before="120" w:after="120" w:line="360" w:lineRule="auto"/>
+        <w:jc w:val="both"/>
+        <w:rPr>
+          <w:rFonts w:ascii="Times New Roman" w:hAnsi="Times New Roman" w:cs="Times New Roman"/>
+          <w:sz w:val="28"/>
+          <w:szCs w:val="28"/>
+        </w:rPr>
+      </w:pPr>
+      <w:r>
+        <w:rPr>
+          <w:rFonts w:ascii="Times New Roman" w:hAnsi="Times New Roman" w:cs="Times New Roman"/>
+          <w:sz w:val="28"/>
+          <w:szCs w:val="28"/>
+        </w:rPr>
+        <w:t>Advocacy:</w:t>
+      </w:r>
+    </w:p>
+    <w:p>
+      <w:pPr>
+        <w:pStyle w:val="ListParagraph"/>
+        <w:numPr>
+          <w:ilvl w:val="0"/>
+          <w:numId w:val="19"/>
+        </w:numPr>
+        <w:spacing w:beforeLines="0" w:before="288" w:afterLines="0" w:after="288"/>
+        <w:jc w:val="both"/>
+        <w:rPr>
+          <w:rFonts w:ascii="Times New Roman" w:hAnsi="Times New Roman" w:cs="Times New Roman"/>
+          <w:sz w:val="24"/>
+          <w:szCs w:val="24"/>
+        </w:rPr>
+      </w:pPr>
+      <w:r>
+        <w:rPr>
+          <w:rFonts w:ascii="Times New Roman" w:hAnsi="Times New Roman" w:cs="Times New Roman"/>
+          <w:sz w:val="24"/>
+          <w:szCs w:val="24"/>
+        </w:rPr>
+        <w:t xml:space="preserve">Human right watch – </w:t>
+      </w:r>
+      <w:hyperlink r:id="rId31" w:history="1">
+        <w:r>
+          <w:rPr>
+            <w:rStyle w:val="Hyperlink"/>
+            <w:rFonts w:ascii="Times New Roman" w:hAnsi="Times New Roman" w:cs="Times New Roman"/>
+            <w:sz w:val="24"/>
+            <w:szCs w:val="24"/>
+          </w:rPr>
+          <w:t>http://www.hrw.org/</w:t>
+        </w:r>
+      </w:hyperlink>
+    </w:p>
+    <w:p>
+      <w:pPr>
+        <w:pStyle w:val="ListParagraph"/>
+        <w:numPr>
+          <w:ilvl w:val="0"/>
+          <w:numId w:val="19"/>
+        </w:numPr>
+        <w:spacing w:beforeLines="0" w:before="288" w:afterLines="0" w:after="288"/>
+        <w:jc w:val="both"/>
+        <w:rPr>
+          <w:rFonts w:ascii="Times New Roman" w:hAnsi="Times New Roman" w:cs="Times New Roman"/>
+          <w:sz w:val="24"/>
+          <w:szCs w:val="24"/>
+        </w:rPr>
+      </w:pPr>
+      <w:r>
+        <w:rPr>
+          <w:rFonts w:ascii="Times New Roman" w:hAnsi="Times New Roman" w:cs="Times New Roman"/>
+          <w:sz w:val="24"/>
+          <w:szCs w:val="24"/>
+        </w:rPr>
+        <w:t xml:space="preserve">I had a cancer – </w:t>
+      </w:r>
+      <w:hyperlink r:id="rId32" w:history="1">
+        <w:r>
+          <w:rPr>
+            <w:rStyle w:val="Hyperlink"/>
+            <w:rFonts w:ascii="Times New Roman" w:hAnsi="Times New Roman" w:cs="Times New Roman"/>
+            <w:sz w:val="24"/>
+            <w:szCs w:val="24"/>
+          </w:rPr>
+          <w:t>http://www.ihadcancer.com/</w:t>
+        </w:r>
+      </w:hyperlink>
+    </w:p>
+    <w:p>
+      <w:pPr>
+        <w:pStyle w:val="ListParagraph"/>
+        <w:numPr>
+          <w:ilvl w:val="0"/>
+          <w:numId w:val="19"/>
+        </w:numPr>
+        <w:spacing w:beforeLines="0" w:before="288" w:afterLines="0" w:after="288"/>
+        <w:jc w:val="both"/>
+        <w:rPr>
+          <w:rFonts w:ascii="Times New Roman" w:hAnsi="Times New Roman" w:cs="Times New Roman"/>
+          <w:sz w:val="24"/>
+          <w:szCs w:val="24"/>
+        </w:rPr>
+      </w:pPr>
+      <w:r>
+        <w:rPr>
+          <w:rFonts w:ascii="Times New Roman" w:hAnsi="Times New Roman" w:cs="Times New Roman"/>
+          <w:sz w:val="24"/>
+          <w:szCs w:val="24"/>
+        </w:rPr>
+        <w:t xml:space="preserve">We heart tree – </w:t>
+      </w:r>
+      <w:hyperlink r:id="rId33" w:history="1">
+        <w:r>
+          <w:rPr>
+            <w:rStyle w:val="Hyperlink"/>
+            <w:rFonts w:ascii="Times New Roman" w:hAnsi="Times New Roman" w:cs="Times New Roman"/>
+            <w:sz w:val="24"/>
+            <w:szCs w:val="24"/>
+          </w:rPr>
+          <w:t>http://www.iheartvanstintrees.org/</w:t>
+        </w:r>
+      </w:hyperlink>
+    </w:p>
+    <w:p>
+      <w:pPr>
+        <w:pStyle w:val="ListParagraph"/>
+        <w:numPr>
+          <w:ilvl w:val="0"/>
+          <w:numId w:val="19"/>
+        </w:numPr>
+        <w:spacing w:beforeLines="0" w:before="288" w:afterLines="0" w:after="288"/>
+        <w:jc w:val="both"/>
+        <w:rPr>
+          <w:rFonts w:ascii="Times New Roman" w:hAnsi="Times New Roman" w:cs="Times New Roman"/>
+          <w:sz w:val="24"/>
+          <w:szCs w:val="24"/>
+        </w:rPr>
+      </w:pPr>
+      <w:r>
+        <w:rPr>
+          <w:rFonts w:ascii="Times New Roman" w:hAnsi="Times New Roman" w:cs="Times New Roman"/>
+          <w:sz w:val="24"/>
+          <w:szCs w:val="24"/>
+        </w:rPr>
+        <w:t xml:space="preserve">Butler country family YMCA Association:- </w:t>
+      </w:r>
+      <w:hyperlink r:id="rId34" w:history="1">
+        <w:r>
+          <w:rPr>
+            <w:rStyle w:val="Hyperlink"/>
+            <w:rFonts w:ascii="Times New Roman" w:hAnsi="Times New Roman" w:cs="Times New Roman"/>
+            <w:sz w:val="24"/>
+            <w:szCs w:val="24"/>
+          </w:rPr>
+          <w:t>http://www.bcfymca.org/</w:t>
+        </w:r>
+      </w:hyperlink>
+    </w:p>
+    <w:p>
+      <w:pPr>
+        <w:pStyle w:val="ListParagraph"/>
+        <w:numPr>
+          <w:ilvl w:val="0"/>
+          <w:numId w:val="19"/>
+        </w:numPr>
+        <w:spacing w:beforeLines="0" w:before="288" w:afterLines="0" w:after="288"/>
+        <w:jc w:val="both"/>
+        <w:rPr>
+          <w:rFonts w:ascii="Times New Roman" w:hAnsi="Times New Roman" w:cs="Times New Roman"/>
+          <w:sz w:val="24"/>
+          <w:szCs w:val="24"/>
+        </w:rPr>
+      </w:pPr>
+      <w:r>
+        <w:rPr>
+          <w:rFonts w:ascii="Times New Roman" w:hAnsi="Times New Roman" w:cs="Times New Roman"/>
+          <w:sz w:val="24"/>
+          <w:szCs w:val="24"/>
+        </w:rPr>
+        <w:t xml:space="preserve">Green belt Essex country’s – </w:t>
+      </w:r>
+      <w:hyperlink r:id="rId35" w:history="1">
+        <w:r>
+          <w:rPr>
+            <w:rStyle w:val="Hyperlink"/>
+            <w:rFonts w:ascii="Times New Roman" w:hAnsi="Times New Roman" w:cs="Times New Roman"/>
+            <w:sz w:val="24"/>
+            <w:szCs w:val="24"/>
+          </w:rPr>
+          <w:t>http://www.ecga.org/</w:t>
+        </w:r>
+      </w:hyperlink>
+      <w:r>
+        <w:rPr>
+          <w:rFonts w:ascii="Times New Roman" w:hAnsi="Times New Roman" w:cs="Times New Roman"/>
+          <w:sz w:val="24"/>
+          <w:szCs w:val="24"/>
+        </w:rPr>
+        <w:t xml:space="preserve">   </w:t>
+      </w:r>
+    </w:p>
+    <w:p>
+      <w:pPr>
+        <w:spacing w:before="120" w:after="120" w:line="360" w:lineRule="auto"/>
+        <w:jc w:val="both"/>
+        <w:rPr>
+          <w:rFonts w:ascii="Times New Roman" w:hAnsi="Times New Roman" w:cs="Times New Roman"/>
+          <w:sz w:val="28"/>
+          <w:szCs w:val="28"/>
+        </w:rPr>
+      </w:pPr>
+      <w:r>
+        <w:rPr>
+          <w:rFonts w:ascii="Times New Roman" w:hAnsi="Times New Roman" w:cs="Times New Roman"/>
+          <w:sz w:val="28"/>
+          <w:szCs w:val="28"/>
+        </w:rPr>
+        <w:t>Blog:</w:t>
+      </w:r>
+    </w:p>
+    <w:p>
+      <w:pPr>
+        <w:pStyle w:val="ListParagraph"/>
+        <w:numPr>
+          <w:ilvl w:val="0"/>
+          <w:numId w:val="32"/>
+        </w:numPr>
+        <w:spacing w:beforeLines="0" w:before="288" w:afterLines="0" w:after="288"/>
+        <w:jc w:val="both"/>
+        <w:rPr>
+          <w:rFonts w:ascii="Times New Roman" w:hAnsi="Times New Roman" w:cs="Times New Roman"/>
+          <w:sz w:val="24"/>
+          <w:szCs w:val="24"/>
+        </w:rPr>
+      </w:pPr>
+      <w:r>
+        <w:rPr>
+          <w:rFonts w:ascii="Times New Roman" w:hAnsi="Times New Roman" w:cs="Times New Roman"/>
+          <w:sz w:val="24"/>
+          <w:szCs w:val="24"/>
+        </w:rPr>
+        <w:t xml:space="preserve">Blogspot – </w:t>
+      </w:r>
+      <w:hyperlink r:id="rId36" w:history="1">
+        <w:r>
+          <w:rPr>
+            <w:rStyle w:val="Hyperlink"/>
+            <w:rFonts w:ascii="Times New Roman" w:hAnsi="Times New Roman" w:cs="Times New Roman"/>
+            <w:sz w:val="24"/>
+            <w:szCs w:val="24"/>
+          </w:rPr>
+          <w:t>http://blogspot.com/</w:t>
+        </w:r>
+      </w:hyperlink>
+    </w:p>
+    <w:p>
+      <w:pPr>
+        <w:pStyle w:val="ListParagraph"/>
+        <w:numPr>
+          <w:ilvl w:val="0"/>
+          <w:numId w:val="32"/>
+        </w:numPr>
+        <w:spacing w:beforeLines="0" w:before="288" w:afterLines="0" w:after="288"/>
+        <w:jc w:val="both"/>
+        <w:rPr>
+          <w:rFonts w:ascii="Times New Roman" w:hAnsi="Times New Roman" w:cs="Times New Roman"/>
+          <w:sz w:val="24"/>
+          <w:szCs w:val="24"/>
+        </w:rPr>
+      </w:pPr>
+      <w:r>
+        <w:rPr>
+          <w:rFonts w:ascii="Times New Roman" w:hAnsi="Times New Roman" w:cs="Times New Roman"/>
+          <w:sz w:val="24"/>
+          <w:szCs w:val="24"/>
+        </w:rPr>
+        <w:t xml:space="preserve">Techcrunch – </w:t>
+      </w:r>
+      <w:hyperlink r:id="rId37" w:history="1">
+        <w:r>
+          <w:rPr>
+            <w:rStyle w:val="Hyperlink"/>
+            <w:rFonts w:ascii="Times New Roman" w:hAnsi="Times New Roman" w:cs="Times New Roman"/>
+            <w:sz w:val="24"/>
+            <w:szCs w:val="24"/>
+          </w:rPr>
+          <w:t>http://www.techcrunch.com/</w:t>
+        </w:r>
+      </w:hyperlink>
+      <w:r>
+        <w:rPr>
+          <w:rFonts w:ascii="Times New Roman" w:hAnsi="Times New Roman" w:cs="Times New Roman"/>
+          <w:sz w:val="24"/>
+          <w:szCs w:val="24"/>
+        </w:rPr>
+        <w:t xml:space="preserve"> </w:t>
+      </w:r>
+    </w:p>
+    <w:p>
+      <w:pPr>
+        <w:pStyle w:val="ListParagraph"/>
+        <w:numPr>
+          <w:ilvl w:val="0"/>
+          <w:numId w:val="32"/>
+        </w:numPr>
+        <w:spacing w:beforeLines="0" w:before="288" w:afterLines="0" w:after="288"/>
+        <w:jc w:val="both"/>
+        <w:rPr>
+          <w:rFonts w:ascii="Times New Roman" w:hAnsi="Times New Roman" w:cs="Times New Roman"/>
+          <w:sz w:val="24"/>
+          <w:szCs w:val="24"/>
+        </w:rPr>
+      </w:pPr>
+      <w:r>
+        <w:rPr>
+          <w:rFonts w:ascii="Times New Roman" w:hAnsi="Times New Roman" w:cs="Times New Roman"/>
+          <w:sz w:val="24"/>
+          <w:szCs w:val="24"/>
+        </w:rPr>
+        <w:t xml:space="preserve">Kottke – </w:t>
+      </w:r>
+      <w:hyperlink r:id="rId38" w:history="1">
+        <w:r>
+          <w:rPr>
+            <w:rStyle w:val="Hyperlink"/>
+            <w:rFonts w:ascii="Times New Roman" w:hAnsi="Times New Roman" w:cs="Times New Roman"/>
+            <w:sz w:val="24"/>
+            <w:szCs w:val="24"/>
+          </w:rPr>
+          <w:t>http://www.kottke.com/</w:t>
+        </w:r>
+      </w:hyperlink>
+      <w:r>
+        <w:rPr>
+          <w:rFonts w:ascii="Times New Roman" w:hAnsi="Times New Roman" w:cs="Times New Roman"/>
+          <w:sz w:val="24"/>
+          <w:szCs w:val="24"/>
+        </w:rPr>
+        <w:t xml:space="preserve"> </w:t>
+      </w:r>
+    </w:p>
+    <w:p>
+      <w:pPr>
+        <w:pStyle w:val="ListParagraph"/>
+        <w:numPr>
+          <w:ilvl w:val="0"/>
+          <w:numId w:val="32"/>
+        </w:numPr>
+        <w:spacing w:beforeLines="0" w:before="288" w:afterLines="0" w:after="288"/>
+        <w:jc w:val="both"/>
+        <w:rPr>
+          <w:rFonts w:ascii="Times New Roman" w:hAnsi="Times New Roman" w:cs="Times New Roman"/>
+          <w:sz w:val="24"/>
+          <w:szCs w:val="24"/>
+        </w:rPr>
+      </w:pPr>
+      <w:r>
+        <w:rPr>
+          <w:rFonts w:ascii="Times New Roman" w:hAnsi="Times New Roman" w:cs="Times New Roman"/>
+          <w:sz w:val="24"/>
+          <w:szCs w:val="24"/>
+        </w:rPr>
+        <w:t xml:space="preserve">Talking points memo – </w:t>
+      </w:r>
+      <w:hyperlink r:id="rId39" w:history="1">
+        <w:r>
+          <w:rPr>
+            <w:rStyle w:val="Hyperlink"/>
+            <w:rFonts w:ascii="Times New Roman" w:hAnsi="Times New Roman" w:cs="Times New Roman"/>
+            <w:sz w:val="24"/>
+            <w:szCs w:val="24"/>
+          </w:rPr>
+          <w:t>http://www.talkingpointsmemo.com/</w:t>
+        </w:r>
+      </w:hyperlink>
+      <w:r>
+        <w:rPr>
+          <w:rFonts w:ascii="Times New Roman" w:hAnsi="Times New Roman" w:cs="Times New Roman"/>
+          <w:sz w:val="24"/>
+          <w:szCs w:val="24"/>
+        </w:rPr>
+        <w:t xml:space="preserve"> </w:t>
+      </w:r>
+    </w:p>
+    <w:p>
+      <w:pPr>
+        <w:pStyle w:val="ListParagraph"/>
+        <w:numPr>
+          <w:ilvl w:val="0"/>
+          <w:numId w:val="32"/>
+        </w:numPr>
+        <w:spacing w:beforeLines="0" w:before="288" w:afterLines="0" w:after="288"/>
+        <w:jc w:val="both"/>
+        <w:rPr>
+          <w:rFonts w:ascii="Times New Roman" w:hAnsi="Times New Roman" w:cs="Times New Roman"/>
+          <w:sz w:val="24"/>
+          <w:szCs w:val="24"/>
+        </w:rPr>
+      </w:pPr>
+      <w:r>
+        <w:rPr>
+          <w:rFonts w:ascii="Times New Roman" w:hAnsi="Times New Roman" w:cs="Times New Roman"/>
+          <w:sz w:val="24"/>
+          <w:szCs w:val="24"/>
+        </w:rPr>
+        <w:t xml:space="preserve">The drudge report – </w:t>
+      </w:r>
+      <w:hyperlink r:id="rId40" w:history="1">
+        <w:r>
+          <w:rPr>
+            <w:rStyle w:val="Hyperlink"/>
+            <w:rFonts w:ascii="Times New Roman" w:hAnsi="Times New Roman" w:cs="Times New Roman"/>
+            <w:sz w:val="24"/>
+            <w:szCs w:val="24"/>
+          </w:rPr>
+          <w:t>http://www.drudgereport.com/</w:t>
+        </w:r>
+      </w:hyperlink>
+      <w:r>
+        <w:rPr>
+          <w:rFonts w:ascii="Times New Roman" w:hAnsi="Times New Roman" w:cs="Times New Roman"/>
+          <w:sz w:val="24"/>
+          <w:szCs w:val="24"/>
+        </w:rPr>
+        <w:t xml:space="preserve"> </w:t>
+      </w:r>
+    </w:p>
+    <w:p>
+      <w:pPr>
+        <w:pStyle w:val="Heading2"/>
+        <w:rPr>
+          <w:rFonts w:ascii="Times New Roman" w:hAnsi="Times New Roman"/>
+          <w:b w:val="0"/>
+        </w:rPr>
+      </w:pPr>
+      <w:bookmarkStart w:id="19" w:name="_Toc34390888"/>
+      <w:r>
+        <w:rPr>
+          <w:rFonts w:ascii="Times New Roman" w:hAnsi="Times New Roman"/>
+          <w:b w:val="0"/>
+        </w:rPr>
+        <w:t>Wiki:</w:t>
+      </w:r>
+      <w:bookmarkEnd w:id="19"/>
+    </w:p>
+    <w:p>
+      <w:pPr>
+        <w:pStyle w:val="ListParagraph"/>
+        <w:numPr>
+          <w:ilvl w:val="0"/>
+          <w:numId w:val="19"/>
+        </w:numPr>
+        <w:spacing w:beforeLines="0" w:before="288" w:afterLines="0" w:after="288"/>
+        <w:jc w:val="both"/>
+        <w:rPr>
+          <w:rFonts w:ascii="Times New Roman" w:hAnsi="Times New Roman" w:cs="Times New Roman"/>
+          <w:sz w:val="24"/>
+          <w:szCs w:val="24"/>
+        </w:rPr>
+      </w:pPr>
+      <w:r>
+        <w:rPr>
+          <w:rFonts w:ascii="Times New Roman" w:hAnsi="Times New Roman" w:cs="Times New Roman"/>
+          <w:sz w:val="24"/>
+          <w:szCs w:val="24"/>
+        </w:rPr>
+        <w:t xml:space="preserve">WikiBooks - </w:t>
+      </w:r>
+      <w:hyperlink r:id="rId41" w:history="1">
+        <w:r>
+          <w:rPr>
+            <w:rStyle w:val="Hyperlink"/>
+            <w:rFonts w:ascii="Times New Roman" w:hAnsi="Times New Roman" w:cs="Times New Roman"/>
+            <w:sz w:val="24"/>
+            <w:szCs w:val="24"/>
+          </w:rPr>
+          <w:t>https://www.wikibooks.org/</w:t>
+        </w:r>
+      </w:hyperlink>
+    </w:p>
+    <w:p>
+      <w:pPr>
+        <w:pStyle w:val="ListParagraph"/>
+        <w:spacing w:before="288" w:after="288"/>
+        <w:jc w:val="both"/>
+        <w:rPr>
+          <w:rFonts w:ascii="Times New Roman" w:hAnsi="Times New Roman" w:cs="Times New Roman"/>
+          <w:sz w:val="24"/>
+          <w:szCs w:val="24"/>
+        </w:rPr>
+      </w:pPr>
+      <w:r>
+        <w:rPr>
+          <w:rFonts w:ascii="Times New Roman" w:hAnsi="Times New Roman" w:cs="Times New Roman"/>
+          <w:sz w:val="24"/>
+          <w:szCs w:val="24"/>
+        </w:rPr>
+        <w:t>It has incredible repository of open-content textbooks, annotated texts, manuals and instructional guides. It contains around 9 categories of books except fiction, primary research, or published texts.</w:t>
+      </w:r>
+    </w:p>
+    <w:p>
+      <w:pPr>
+        <w:pStyle w:val="ListParagraph"/>
+        <w:numPr>
+          <w:ilvl w:val="0"/>
+          <w:numId w:val="19"/>
+        </w:numPr>
+        <w:spacing w:beforeLines="0" w:before="288" w:afterLines="0" w:after="288"/>
+        <w:jc w:val="both"/>
+        <w:rPr>
+          <w:rFonts w:ascii="Times New Roman" w:hAnsi="Times New Roman" w:cs="Times New Roman"/>
+          <w:sz w:val="24"/>
+          <w:szCs w:val="24"/>
+        </w:rPr>
+      </w:pPr>
+      <w:r>
+        <w:rPr>
+          <w:rFonts w:ascii="Times New Roman" w:hAnsi="Times New Roman" w:cs="Times New Roman"/>
+          <w:sz w:val="24"/>
+          <w:szCs w:val="24"/>
+        </w:rPr>
+        <w:t xml:space="preserve">Wiktionary - </w:t>
+      </w:r>
+      <w:hyperlink r:id="rId42" w:history="1">
+        <w:r>
+          <w:rPr>
+            <w:rStyle w:val="Hyperlink"/>
+            <w:rFonts w:ascii="Times New Roman" w:hAnsi="Times New Roman" w:cs="Times New Roman"/>
+            <w:sz w:val="24"/>
+            <w:szCs w:val="24"/>
+          </w:rPr>
+          <w:t>https://www.wiktionary.org/</w:t>
+        </w:r>
+      </w:hyperlink>
+    </w:p>
+    <w:p>
+      <w:pPr>
+        <w:pStyle w:val="ListParagraph"/>
+        <w:spacing w:before="288" w:after="288"/>
+        <w:jc w:val="both"/>
+        <w:rPr>
+          <w:rFonts w:ascii="Times New Roman" w:hAnsi="Times New Roman" w:cs="Times New Roman"/>
+          <w:sz w:val="24"/>
+          <w:szCs w:val="24"/>
+        </w:rPr>
+      </w:pPr>
+      <w:r>
+        <w:rPr>
+          <w:rFonts w:ascii="Times New Roman" w:hAnsi="Times New Roman" w:cs="Times New Roman"/>
+          <w:sz w:val="24"/>
+          <w:szCs w:val="24"/>
+        </w:rPr>
+        <w:t>It is a multilingual dictionary of languages.</w:t>
+      </w:r>
+    </w:p>
+    <w:p>
+      <w:pPr>
+        <w:pStyle w:val="ListParagraph"/>
+        <w:numPr>
+          <w:ilvl w:val="0"/>
+          <w:numId w:val="19"/>
+        </w:numPr>
+        <w:spacing w:beforeLines="0" w:before="288" w:afterLines="0" w:after="288"/>
+        <w:jc w:val="both"/>
+        <w:rPr>
+          <w:rFonts w:ascii="Times New Roman" w:hAnsi="Times New Roman" w:cs="Times New Roman"/>
+          <w:sz w:val="24"/>
+          <w:szCs w:val="24"/>
+        </w:rPr>
+      </w:pPr>
+      <w:r>
+        <w:rPr>
+          <w:rFonts w:ascii="Times New Roman" w:hAnsi="Times New Roman" w:cs="Times New Roman"/>
+          <w:sz w:val="24"/>
+          <w:szCs w:val="24"/>
+        </w:rPr>
+        <w:t xml:space="preserve">WikiHow – </w:t>
+      </w:r>
+      <w:hyperlink r:id="rId43" w:history="1">
+        <w:r>
+          <w:rPr>
+            <w:rStyle w:val="Hyperlink"/>
+            <w:rFonts w:ascii="Times New Roman" w:hAnsi="Times New Roman" w:cs="Times New Roman"/>
+            <w:sz w:val="24"/>
+            <w:szCs w:val="24"/>
+          </w:rPr>
+          <w:t>https://www.wikihow.com/Main-Page</w:t>
+        </w:r>
+      </w:hyperlink>
+    </w:p>
+    <w:p>
+      <w:pPr>
+        <w:pStyle w:val="ListParagraph"/>
+        <w:spacing w:before="288" w:after="288"/>
+        <w:jc w:val="both"/>
+        <w:rPr>
+          <w:rFonts w:ascii="Times New Roman" w:hAnsi="Times New Roman" w:cs="Times New Roman"/>
+          <w:sz w:val="24"/>
+          <w:szCs w:val="24"/>
+        </w:rPr>
+      </w:pPr>
+      <w:r>
+        <w:rPr>
+          <w:rFonts w:ascii="Times New Roman" w:hAnsi="Times New Roman" w:cs="Times New Roman"/>
+          <w:sz w:val="24"/>
+          <w:szCs w:val="24"/>
+        </w:rPr>
+        <w:t>It is a popular wiki which used to learn how to do something. It has strict editorial guidelines and include topics like Sports and Fitness, and philosophy and religion.</w:t>
+      </w:r>
+    </w:p>
+    <w:p>
+      <w:pPr>
+        <w:pStyle w:val="ListParagraph"/>
+        <w:numPr>
+          <w:ilvl w:val="0"/>
+          <w:numId w:val="19"/>
+        </w:numPr>
+        <w:spacing w:beforeLines="0" w:before="288" w:afterLines="0" w:after="288"/>
+        <w:jc w:val="both"/>
+        <w:rPr>
+          <w:rFonts w:ascii="Times New Roman" w:hAnsi="Times New Roman" w:cs="Times New Roman"/>
+          <w:sz w:val="24"/>
+          <w:szCs w:val="24"/>
+        </w:rPr>
+      </w:pPr>
+      <w:r>
+        <w:rPr>
+          <w:rFonts w:ascii="Times New Roman" w:hAnsi="Times New Roman" w:cs="Times New Roman"/>
+          <w:sz w:val="24"/>
+          <w:szCs w:val="24"/>
+        </w:rPr>
+        <w:t xml:space="preserve">Gamepedia - </w:t>
+      </w:r>
+      <w:hyperlink r:id="rId44" w:history="1">
+        <w:r>
+          <w:rPr>
+            <w:rStyle w:val="Hyperlink"/>
+            <w:rFonts w:ascii="Times New Roman" w:hAnsi="Times New Roman" w:cs="Times New Roman"/>
+            <w:sz w:val="24"/>
+            <w:szCs w:val="24"/>
+          </w:rPr>
+          <w:t>https://www.gamepedia.com/</w:t>
+        </w:r>
+      </w:hyperlink>
+    </w:p>
+    <w:p>
+      <w:pPr>
+        <w:pStyle w:val="ListParagraph"/>
+        <w:spacing w:before="288" w:after="288"/>
+        <w:jc w:val="both"/>
+        <w:rPr>
+          <w:rFonts w:ascii="Times New Roman" w:hAnsi="Times New Roman" w:cs="Times New Roman"/>
+          <w:sz w:val="24"/>
+          <w:szCs w:val="24"/>
+        </w:rPr>
+      </w:pPr>
+      <w:r>
+        <w:rPr>
+          <w:rFonts w:ascii="Times New Roman" w:hAnsi="Times New Roman" w:cs="Times New Roman"/>
+          <w:sz w:val="24"/>
+          <w:szCs w:val="24"/>
+        </w:rPr>
+        <w:t>It is an umbrella brand that covers hundreds of wikis about games. Each wiki is packed with game-specific guides, facts and in-game images.</w:t>
+      </w:r>
+    </w:p>
+    <w:p>
+      <w:pPr>
+        <w:pStyle w:val="ListParagraph"/>
+        <w:numPr>
+          <w:ilvl w:val="0"/>
+          <w:numId w:val="19"/>
+        </w:numPr>
+        <w:spacing w:beforeLines="0" w:before="288" w:afterLines="0" w:after="288"/>
+        <w:jc w:val="both"/>
+        <w:rPr>
+          <w:rFonts w:ascii="Times New Roman" w:hAnsi="Times New Roman" w:cs="Times New Roman"/>
+          <w:sz w:val="24"/>
+          <w:szCs w:val="24"/>
+        </w:rPr>
+      </w:pPr>
+      <w:r>
+        <w:rPr>
+          <w:rFonts w:ascii="Times New Roman" w:hAnsi="Times New Roman" w:cs="Times New Roman"/>
+          <w:sz w:val="24"/>
+          <w:szCs w:val="24"/>
+        </w:rPr>
+        <w:t xml:space="preserve">TV Tropes - </w:t>
+      </w:r>
+      <w:hyperlink r:id="rId45" w:history="1">
+        <w:r>
+          <w:rPr>
+            <w:rStyle w:val="Hyperlink"/>
+            <w:rFonts w:ascii="Times New Roman" w:hAnsi="Times New Roman" w:cs="Times New Roman"/>
+            <w:sz w:val="24"/>
+            <w:szCs w:val="24"/>
+          </w:rPr>
+          <w:t>https://tvtropes.org/</w:t>
+        </w:r>
+      </w:hyperlink>
+    </w:p>
+    <w:p>
+      <w:pPr>
+        <w:pStyle w:val="ListParagraph"/>
+        <w:spacing w:before="288" w:after="288"/>
+        <w:jc w:val="both"/>
+        <w:rPr>
+          <w:rFonts w:ascii="Times New Roman" w:hAnsi="Times New Roman" w:cs="Times New Roman"/>
+          <w:sz w:val="24"/>
+          <w:szCs w:val="24"/>
+        </w:rPr>
+      </w:pPr>
+      <w:r>
+        <w:rPr>
+          <w:rFonts w:ascii="Times New Roman" w:hAnsi="Times New Roman" w:cs="Times New Roman"/>
+          <w:sz w:val="24"/>
+          <w:szCs w:val="24"/>
+        </w:rPr>
+        <w:t>It collates common plot themes, storylines, conventions, and devices that are found in different works. The site initially focused solely on TV shows and movies.</w:t>
+      </w:r>
+    </w:p>
+    <w:p>
+      <w:pPr>
+        <w:pStyle w:val="Heading2"/>
+        <w:rPr>
+          <w:rFonts w:ascii="Times New Roman" w:hAnsi="Times New Roman"/>
+          <w:b w:val="0"/>
+        </w:rPr>
+      </w:pPr>
+      <w:bookmarkStart w:id="20" w:name="_Toc34390889"/>
+      <w:r>
+        <w:rPr>
+          <w:rFonts w:ascii="Times New Roman" w:hAnsi="Times New Roman"/>
+          <w:b w:val="0"/>
+        </w:rPr>
+        <w:t>Social Network:</w:t>
+      </w:r>
+      <w:bookmarkEnd w:id="20"/>
+    </w:p>
+    <w:p>
+      <w:pPr>
+        <w:pStyle w:val="ListParagraph"/>
+        <w:numPr>
+          <w:ilvl w:val="0"/>
+          <w:numId w:val="19"/>
+        </w:numPr>
+        <w:spacing w:beforeLines="0" w:before="288" w:afterLines="0" w:after="288"/>
+        <w:jc w:val="both"/>
+        <w:rPr>
+          <w:rFonts w:ascii="Times New Roman" w:hAnsi="Times New Roman" w:cs="Times New Roman"/>
+          <w:sz w:val="24"/>
+          <w:szCs w:val="24"/>
+        </w:rPr>
+      </w:pPr>
+      <w:r>
+        <w:rPr>
+          <w:rFonts w:ascii="Times New Roman" w:hAnsi="Times New Roman" w:cs="Times New Roman"/>
+          <w:sz w:val="24"/>
+          <w:szCs w:val="24"/>
+        </w:rPr>
+        <w:t xml:space="preserve">WhatsApp - </w:t>
+      </w:r>
+      <w:hyperlink r:id="rId46" w:history="1">
+        <w:r>
+          <w:rPr>
+            <w:rStyle w:val="Hyperlink"/>
+            <w:rFonts w:ascii="Times New Roman" w:hAnsi="Times New Roman" w:cs="Times New Roman"/>
+            <w:sz w:val="24"/>
+            <w:szCs w:val="24"/>
+          </w:rPr>
+          <w:t>https://www.whatsapp.com/</w:t>
+        </w:r>
+      </w:hyperlink>
+    </w:p>
+    <w:p>
+      <w:pPr>
+        <w:pStyle w:val="ListParagraph"/>
+        <w:spacing w:before="288" w:after="288"/>
+        <w:jc w:val="both"/>
+        <w:rPr>
+          <w:rFonts w:ascii="Times New Roman" w:hAnsi="Times New Roman" w:cs="Times New Roman"/>
+          <w:sz w:val="24"/>
+          <w:szCs w:val="24"/>
+        </w:rPr>
+      </w:pPr>
+      <w:r>
+        <w:rPr>
+          <w:rFonts w:ascii="Times New Roman" w:hAnsi="Times New Roman" w:cs="Times New Roman"/>
+          <w:sz w:val="24"/>
+          <w:szCs w:val="24"/>
+        </w:rPr>
+        <w:t>It is instant messaging platform. This gives people the ability to communicate and share instantly with individuals and groups.</w:t>
+      </w:r>
+    </w:p>
+    <w:p>
+      <w:pPr>
+        <w:pStyle w:val="ListParagraph"/>
+        <w:numPr>
+          <w:ilvl w:val="0"/>
+          <w:numId w:val="19"/>
+        </w:numPr>
+        <w:spacing w:beforeLines="0" w:before="288" w:afterLines="0" w:after="288"/>
+        <w:jc w:val="both"/>
+        <w:rPr>
+          <w:rFonts w:ascii="Times New Roman" w:hAnsi="Times New Roman" w:cs="Times New Roman"/>
+          <w:sz w:val="24"/>
+          <w:szCs w:val="24"/>
+        </w:rPr>
+      </w:pPr>
+      <w:r>
+        <w:rPr>
+          <w:rFonts w:ascii="Times New Roman" w:hAnsi="Times New Roman" w:cs="Times New Roman"/>
+          <w:sz w:val="24"/>
+          <w:szCs w:val="24"/>
+        </w:rPr>
+        <w:t xml:space="preserve">QQ - </w:t>
+      </w:r>
+      <w:hyperlink r:id="rId47" w:history="1">
+        <w:r>
+          <w:rPr>
+            <w:rStyle w:val="Hyperlink"/>
+            <w:rFonts w:ascii="Times New Roman" w:hAnsi="Times New Roman" w:cs="Times New Roman"/>
+            <w:sz w:val="24"/>
+            <w:szCs w:val="24"/>
+          </w:rPr>
+          <w:t>https://www.qq.com/?fromdefault</w:t>
+        </w:r>
+      </w:hyperlink>
+    </w:p>
+    <w:p>
+      <w:pPr>
+        <w:pStyle w:val="ListParagraph"/>
+        <w:spacing w:before="288" w:after="288"/>
+        <w:jc w:val="both"/>
+        <w:rPr>
+          <w:rFonts w:ascii="Times New Roman" w:hAnsi="Times New Roman" w:cs="Times New Roman"/>
+          <w:sz w:val="24"/>
+          <w:szCs w:val="24"/>
+        </w:rPr>
+      </w:pPr>
+      <w:r>
+        <w:rPr>
+          <w:rFonts w:ascii="Times New Roman" w:hAnsi="Times New Roman" w:cs="Times New Roman"/>
+          <w:sz w:val="24"/>
+          <w:szCs w:val="24"/>
+        </w:rPr>
+        <w:t>It is chat based social media platform. It can be used to stay in touch with friends through texts, video calls and voice chats. It has a built-in translator to translate chats.</w:t>
+      </w:r>
+    </w:p>
+    <w:p>
+      <w:pPr>
+        <w:pStyle w:val="ListParagraph"/>
+        <w:numPr>
+          <w:ilvl w:val="0"/>
+          <w:numId w:val="19"/>
+        </w:numPr>
+        <w:spacing w:beforeLines="0" w:before="288" w:afterLines="0" w:after="288"/>
+        <w:jc w:val="both"/>
+        <w:rPr>
+          <w:rFonts w:ascii="Times New Roman" w:hAnsi="Times New Roman" w:cs="Times New Roman"/>
+          <w:sz w:val="24"/>
+          <w:szCs w:val="24"/>
+        </w:rPr>
+      </w:pPr>
+      <w:r>
+        <w:rPr>
+          <w:rFonts w:ascii="Times New Roman" w:hAnsi="Times New Roman" w:cs="Times New Roman"/>
+          <w:sz w:val="24"/>
+          <w:szCs w:val="24"/>
+        </w:rPr>
+        <w:t xml:space="preserve">Instagram - </w:t>
+      </w:r>
+      <w:hyperlink r:id="rId48" w:history="1">
+        <w:r>
+          <w:rPr>
+            <w:rStyle w:val="Hyperlink"/>
+            <w:rFonts w:ascii="Times New Roman" w:hAnsi="Times New Roman" w:cs="Times New Roman"/>
+            <w:sz w:val="24"/>
+            <w:szCs w:val="24"/>
+          </w:rPr>
+          <w:t>https://www.instagram.com/</w:t>
+        </w:r>
+      </w:hyperlink>
+    </w:p>
+    <w:p>
+      <w:pPr>
+        <w:pStyle w:val="ListParagraph"/>
+        <w:spacing w:before="288" w:after="288"/>
+        <w:jc w:val="both"/>
+        <w:rPr>
+          <w:rFonts w:ascii="Times New Roman" w:hAnsi="Times New Roman" w:cs="Times New Roman"/>
+          <w:sz w:val="24"/>
+          <w:szCs w:val="24"/>
+        </w:rPr>
+      </w:pPr>
+      <w:r>
+        <w:rPr>
+          <w:rFonts w:ascii="Times New Roman" w:hAnsi="Times New Roman" w:cs="Times New Roman"/>
+          <w:sz w:val="24"/>
+          <w:szCs w:val="24"/>
+        </w:rPr>
+        <w:t>It is social networking platform that was completely based on sharing photos and videos when it was launched. It allows to capture photos and to apply multiple filters to photos. Now it is part of Facebook Empire.</w:t>
+      </w:r>
+    </w:p>
+    <w:p>
+      <w:pPr>
+        <w:pStyle w:val="ListParagraph"/>
+        <w:numPr>
+          <w:ilvl w:val="0"/>
+          <w:numId w:val="19"/>
+        </w:numPr>
+        <w:spacing w:beforeLines="0" w:before="288" w:afterLines="0" w:after="288"/>
+        <w:jc w:val="both"/>
+        <w:rPr>
+          <w:rFonts w:ascii="Times New Roman" w:hAnsi="Times New Roman" w:cs="Times New Roman"/>
+          <w:sz w:val="24"/>
+          <w:szCs w:val="24"/>
+        </w:rPr>
+      </w:pPr>
+      <w:r>
+        <w:rPr>
+          <w:rFonts w:ascii="Times New Roman" w:hAnsi="Times New Roman" w:cs="Times New Roman"/>
+          <w:sz w:val="24"/>
+          <w:szCs w:val="24"/>
+        </w:rPr>
+        <w:t xml:space="preserve">Twitter - </w:t>
+      </w:r>
+      <w:hyperlink r:id="rId49" w:history="1">
+        <w:r>
+          <w:rPr>
+            <w:rStyle w:val="Hyperlink"/>
+            <w:rFonts w:ascii="Times New Roman" w:hAnsi="Times New Roman" w:cs="Times New Roman"/>
+            <w:sz w:val="24"/>
+            <w:szCs w:val="24"/>
+          </w:rPr>
+          <w:t>https://twitter.com/</w:t>
+        </w:r>
+      </w:hyperlink>
+    </w:p>
+    <w:p>
+      <w:pPr>
+        <w:pStyle w:val="ListParagraph"/>
+        <w:spacing w:before="288" w:after="288"/>
+        <w:jc w:val="both"/>
+        <w:rPr>
+          <w:rFonts w:ascii="Times New Roman" w:hAnsi="Times New Roman" w:cs="Times New Roman"/>
+          <w:sz w:val="24"/>
+          <w:szCs w:val="24"/>
+        </w:rPr>
+      </w:pPr>
+      <w:r>
+        <w:rPr>
+          <w:rFonts w:ascii="Times New Roman" w:hAnsi="Times New Roman" w:cs="Times New Roman"/>
+          <w:sz w:val="24"/>
+          <w:szCs w:val="24"/>
+        </w:rPr>
+        <w:t>This website enables to post short text messages, containing limited number of characters and display the message to the world.</w:t>
+      </w:r>
+    </w:p>
+    <w:p>
+      <w:pPr>
+        <w:pStyle w:val="ListParagraph"/>
+        <w:numPr>
+          <w:ilvl w:val="0"/>
+          <w:numId w:val="19"/>
+        </w:numPr>
+        <w:spacing w:beforeLines="0" w:before="288" w:afterLines="0" w:after="288"/>
+        <w:jc w:val="both"/>
+        <w:rPr>
+          <w:rFonts w:ascii="Times New Roman" w:hAnsi="Times New Roman" w:cs="Times New Roman"/>
+          <w:sz w:val="24"/>
+          <w:szCs w:val="24"/>
+        </w:rPr>
+      </w:pPr>
+      <w:r>
+        <w:rPr>
+          <w:rFonts w:ascii="Times New Roman" w:hAnsi="Times New Roman" w:cs="Times New Roman"/>
+          <w:sz w:val="24"/>
+          <w:szCs w:val="24"/>
+        </w:rPr>
+        <w:t xml:space="preserve">Skype - </w:t>
+      </w:r>
+      <w:hyperlink r:id="rId50" w:history="1">
+        <w:r>
+          <w:rPr>
+            <w:rStyle w:val="Hyperlink"/>
+            <w:rFonts w:ascii="Times New Roman" w:hAnsi="Times New Roman" w:cs="Times New Roman"/>
+            <w:sz w:val="24"/>
+            <w:szCs w:val="24"/>
+          </w:rPr>
+          <w:t>https://www.skype.com/en/</w:t>
+        </w:r>
+      </w:hyperlink>
+    </w:p>
+    <w:p>
+      <w:pPr>
+        <w:pStyle w:val="ListParagraph"/>
+        <w:spacing w:before="288" w:after="288"/>
+        <w:jc w:val="both"/>
+        <w:rPr>
+          <w:rFonts w:ascii="Times New Roman" w:hAnsi="Times New Roman" w:cs="Times New Roman"/>
+          <w:sz w:val="24"/>
+          <w:szCs w:val="24"/>
+        </w:rPr>
+      </w:pPr>
+      <w:r>
+        <w:rPr>
+          <w:rFonts w:ascii="Times New Roman" w:hAnsi="Times New Roman" w:cs="Times New Roman"/>
+          <w:sz w:val="24"/>
+          <w:szCs w:val="24"/>
+        </w:rPr>
+        <w:t>It is owned by Microsoft and allows to connect with people through Voice calls, video calls, and text messaging.</w:t>
+      </w:r>
+    </w:p>
+    <w:p>
+      <w:pPr>
+        <w:spacing w:before="120" w:after="120" w:line="360" w:lineRule="auto"/>
+        <w:jc w:val="both"/>
+        <w:rPr>
+          <w:rFonts w:ascii="Times New Roman" w:hAnsi="Times New Roman" w:cs="Times New Roman"/>
+          <w:sz w:val="28"/>
+          <w:szCs w:val="28"/>
+        </w:rPr>
+      </w:pPr>
+      <w:r>
+        <w:rPr>
+          <w:rFonts w:ascii="Times New Roman" w:hAnsi="Times New Roman" w:cs="Times New Roman"/>
+          <w:sz w:val="28"/>
+          <w:szCs w:val="28"/>
+        </w:rPr>
+        <w:t>Portal websites:</w:t>
+      </w:r>
+    </w:p>
+    <w:p>
+      <w:pPr>
+        <w:pStyle w:val="ListParagraph"/>
+        <w:numPr>
+          <w:ilvl w:val="0"/>
+          <w:numId w:val="17"/>
+        </w:numPr>
+        <w:spacing w:beforeLines="0" w:before="288" w:afterLines="0" w:after="288"/>
+        <w:jc w:val="both"/>
+        <w:rPr>
+          <w:rStyle w:val="Hyperlink"/>
+          <w:rFonts w:ascii="Times New Roman" w:hAnsi="Times New Roman" w:cs="Times New Roman"/>
+          <w:sz w:val="24"/>
+          <w:szCs w:val="24"/>
+        </w:rPr>
+      </w:pPr>
+      <w:r>
+        <w:rPr>
+          <w:rFonts w:ascii="Times New Roman" w:hAnsi="Times New Roman" w:cs="Times New Roman"/>
+          <w:sz w:val="24"/>
+          <w:szCs w:val="24"/>
+        </w:rPr>
+        <w:t xml:space="preserve">MSN - </w:t>
+      </w:r>
+      <w:hyperlink r:id="rId51" w:history="1">
+        <w:r>
+          <w:rPr>
+            <w:rStyle w:val="Hyperlink"/>
+            <w:rFonts w:ascii="Times New Roman" w:hAnsi="Times New Roman" w:cs="Times New Roman"/>
+            <w:sz w:val="24"/>
+            <w:szCs w:val="24"/>
+          </w:rPr>
+          <w:t>https://www.msn.com/en-xl/</w:t>
+        </w:r>
+      </w:hyperlink>
+    </w:p>
+    <w:p>
+      <w:pPr>
+        <w:pStyle w:val="ListParagraph"/>
+        <w:spacing w:before="288" w:after="288"/>
+        <w:jc w:val="both"/>
+        <w:rPr>
+          <w:rFonts w:ascii="Times New Roman" w:hAnsi="Times New Roman" w:cs="Times New Roman"/>
+          <w:sz w:val="24"/>
+          <w:szCs w:val="24"/>
+        </w:rPr>
+      </w:pPr>
+      <w:r>
+        <w:rPr>
+          <w:rFonts w:ascii="Times New Roman" w:hAnsi="Times New Roman" w:cs="Times New Roman"/>
+          <w:sz w:val="24"/>
+          <w:szCs w:val="24"/>
+        </w:rPr>
+        <w:t>It is a web portal and related collection of internet services and apps for windows and mobile devices provided by Microsoft.</w:t>
+      </w:r>
+    </w:p>
+    <w:p>
+      <w:pPr>
+        <w:pStyle w:val="ListParagraph"/>
+        <w:numPr>
+          <w:ilvl w:val="0"/>
+          <w:numId w:val="17"/>
+        </w:numPr>
+        <w:spacing w:beforeLines="0" w:before="288" w:afterLines="0" w:after="288"/>
+        <w:jc w:val="both"/>
+        <w:rPr>
+          <w:rFonts w:ascii="Times New Roman" w:hAnsi="Times New Roman" w:cs="Times New Roman"/>
+          <w:sz w:val="24"/>
+          <w:szCs w:val="24"/>
+        </w:rPr>
+      </w:pPr>
+      <w:r>
+        <w:rPr>
+          <w:rFonts w:ascii="Times New Roman" w:hAnsi="Times New Roman" w:cs="Times New Roman"/>
+          <w:sz w:val="24"/>
+          <w:szCs w:val="24"/>
+        </w:rPr>
+        <w:t xml:space="preserve">Mail.ru – </w:t>
+      </w:r>
+      <w:hyperlink r:id="rId52" w:history="1">
+        <w:r>
+          <w:rPr>
+            <w:rStyle w:val="Hyperlink"/>
+            <w:rFonts w:ascii="Times New Roman" w:hAnsi="Times New Roman" w:cs="Times New Roman"/>
+            <w:sz w:val="24"/>
+            <w:szCs w:val="24"/>
+          </w:rPr>
+          <w:t>https://mail.ru/</w:t>
+        </w:r>
+      </w:hyperlink>
+    </w:p>
+    <w:p>
+      <w:pPr>
+        <w:pStyle w:val="ListParagraph"/>
+        <w:numPr>
+          <w:ilvl w:val="0"/>
+          <w:numId w:val="17"/>
+        </w:numPr>
+        <w:spacing w:beforeLines="0" w:before="288" w:afterLines="0" w:after="288"/>
+        <w:jc w:val="both"/>
+        <w:rPr>
+          <w:rFonts w:ascii="Times New Roman" w:hAnsi="Times New Roman" w:cs="Times New Roman"/>
+          <w:sz w:val="24"/>
+          <w:szCs w:val="24"/>
+        </w:rPr>
+      </w:pPr>
+      <w:r>
+        <w:rPr>
+          <w:rFonts w:ascii="Times New Roman" w:hAnsi="Times New Roman" w:cs="Times New Roman"/>
+          <w:sz w:val="24"/>
+          <w:szCs w:val="24"/>
+        </w:rPr>
+        <w:t xml:space="preserve">BDU website – </w:t>
+      </w:r>
+      <w:hyperlink r:id="rId53" w:history="1">
+        <w:r>
+          <w:rPr>
+            <w:rStyle w:val="Hyperlink"/>
+            <w:rFonts w:ascii="Times New Roman" w:hAnsi="Times New Roman" w:cs="Times New Roman"/>
+            <w:sz w:val="24"/>
+            <w:szCs w:val="24"/>
+          </w:rPr>
+          <w:t>https://myschooleth.com/bahir-dar-university-portal/</w:t>
+        </w:r>
+      </w:hyperlink>
+    </w:p>
+    <w:p>
+      <w:pPr>
+        <w:pStyle w:val="ListParagraph"/>
+        <w:numPr>
+          <w:ilvl w:val="0"/>
+          <w:numId w:val="17"/>
+        </w:numPr>
+        <w:spacing w:beforeLines="0" w:before="288" w:afterLines="0" w:after="288"/>
+        <w:jc w:val="both"/>
+        <w:rPr>
+          <w:rFonts w:ascii="Times New Roman" w:hAnsi="Times New Roman" w:cs="Times New Roman"/>
+          <w:sz w:val="24"/>
+          <w:szCs w:val="24"/>
+        </w:rPr>
+      </w:pPr>
+      <w:r>
+        <w:rPr>
+          <w:rFonts w:ascii="Times New Roman" w:hAnsi="Times New Roman" w:cs="Times New Roman"/>
+          <w:sz w:val="24"/>
+          <w:szCs w:val="24"/>
+        </w:rPr>
+        <w:t xml:space="preserve">Naver – </w:t>
+      </w:r>
+      <w:hyperlink r:id="rId54" w:history="1">
+        <w:r>
+          <w:rPr>
+            <w:rStyle w:val="Hyperlink"/>
+            <w:rFonts w:ascii="Times New Roman" w:hAnsi="Times New Roman" w:cs="Times New Roman"/>
+            <w:sz w:val="24"/>
+            <w:szCs w:val="24"/>
+          </w:rPr>
+          <w:t>https://www.naver.com/</w:t>
+        </w:r>
+      </w:hyperlink>
+    </w:p>
+    <w:p>
+      <w:pPr>
+        <w:pStyle w:val="ListParagraph"/>
+        <w:numPr>
+          <w:ilvl w:val="0"/>
+          <w:numId w:val="17"/>
+        </w:numPr>
+        <w:spacing w:beforeLines="0" w:before="288" w:afterLines="0" w:after="288"/>
+        <w:jc w:val="both"/>
+        <w:rPr>
+          <w:rFonts w:ascii="Times New Roman" w:hAnsi="Times New Roman" w:cs="Times New Roman"/>
+          <w:sz w:val="24"/>
+          <w:szCs w:val="24"/>
+        </w:rPr>
+      </w:pPr>
+      <w:r>
+        <w:rPr>
+          <w:rFonts w:ascii="Times New Roman" w:hAnsi="Times New Roman" w:cs="Times New Roman"/>
+          <w:sz w:val="24"/>
+          <w:szCs w:val="24"/>
+        </w:rPr>
+        <w:t xml:space="preserve">AAU website - </w:t>
+      </w:r>
+      <w:hyperlink r:id="rId55" w:history="1">
+        <w:r>
+          <w:rPr>
+            <w:rStyle w:val="Hyperlink"/>
+            <w:rFonts w:ascii="Times New Roman" w:hAnsi="Times New Roman" w:cs="Times New Roman"/>
+            <w:sz w:val="24"/>
+            <w:szCs w:val="24"/>
+          </w:rPr>
+          <w:t>https://portal.aau.edu.et/</w:t>
+        </w:r>
+      </w:hyperlink>
+    </w:p>
+    <w:p>
+      <w:pPr>
+        <w:spacing w:before="120" w:after="120" w:line="360" w:lineRule="auto"/>
+        <w:jc w:val="both"/>
+        <w:rPr>
+          <w:rFonts w:ascii="Times New Roman" w:hAnsi="Times New Roman" w:cs="Times New Roman"/>
+          <w:sz w:val="28"/>
+          <w:szCs w:val="28"/>
+        </w:rPr>
+      </w:pPr>
+      <w:r>
+        <w:rPr>
+          <w:rFonts w:ascii="Times New Roman" w:hAnsi="Times New Roman" w:cs="Times New Roman"/>
+          <w:sz w:val="28"/>
+          <w:szCs w:val="28"/>
+        </w:rPr>
+        <w:t>News:</w:t>
+      </w:r>
+    </w:p>
+    <w:p>
+      <w:pPr>
+        <w:pStyle w:val="ListParagraph"/>
+        <w:numPr>
+          <w:ilvl w:val="0"/>
+          <w:numId w:val="18"/>
+        </w:numPr>
+        <w:spacing w:beforeLines="0" w:before="288" w:afterLines="0" w:after="288"/>
+        <w:jc w:val="both"/>
+        <w:rPr>
+          <w:rFonts w:ascii="Times New Roman" w:hAnsi="Times New Roman" w:cs="Times New Roman"/>
+          <w:sz w:val="24"/>
+          <w:szCs w:val="24"/>
+        </w:rPr>
+      </w:pPr>
+      <w:r>
+        <w:rPr>
+          <w:rFonts w:ascii="Times New Roman" w:hAnsi="Times New Roman" w:cs="Times New Roman"/>
+          <w:sz w:val="24"/>
+          <w:szCs w:val="24"/>
+        </w:rPr>
+        <w:t xml:space="preserve">Yahoo! News - </w:t>
+      </w:r>
+      <w:hyperlink r:id="rId56" w:history="1">
+        <w:r>
+          <w:rPr>
+            <w:rStyle w:val="Hyperlink"/>
+            <w:rFonts w:ascii="Times New Roman" w:hAnsi="Times New Roman" w:cs="Times New Roman"/>
+            <w:sz w:val="24"/>
+            <w:szCs w:val="24"/>
+          </w:rPr>
+          <w:t>https://news.yahoo.com/</w:t>
+        </w:r>
+      </w:hyperlink>
+    </w:p>
+    <w:p>
+      <w:pPr>
+        <w:pStyle w:val="ListParagraph"/>
+        <w:numPr>
+          <w:ilvl w:val="0"/>
+          <w:numId w:val="18"/>
+        </w:numPr>
+        <w:spacing w:beforeLines="0" w:before="288" w:afterLines="0" w:after="288"/>
+        <w:jc w:val="both"/>
+        <w:rPr>
+          <w:rFonts w:ascii="Times New Roman" w:hAnsi="Times New Roman" w:cs="Times New Roman"/>
+          <w:sz w:val="24"/>
+          <w:szCs w:val="24"/>
+        </w:rPr>
+      </w:pPr>
+      <w:r>
+        <w:rPr>
+          <w:rFonts w:ascii="Times New Roman" w:hAnsi="Times New Roman" w:cs="Times New Roman"/>
+          <w:sz w:val="24"/>
+          <w:szCs w:val="24"/>
+        </w:rPr>
+        <w:t xml:space="preserve">CNN - </w:t>
+      </w:r>
+      <w:hyperlink r:id="rId57" w:history="1">
+        <w:r>
+          <w:rPr>
+            <w:rStyle w:val="Hyperlink"/>
+            <w:rFonts w:ascii="Times New Roman" w:hAnsi="Times New Roman" w:cs="Times New Roman"/>
+            <w:sz w:val="24"/>
+            <w:szCs w:val="24"/>
+          </w:rPr>
+          <w:t>https://edition.cnn.com/</w:t>
+        </w:r>
+      </w:hyperlink>
+    </w:p>
+    <w:p>
+      <w:pPr>
+        <w:pStyle w:val="ListParagraph"/>
+        <w:numPr>
+          <w:ilvl w:val="0"/>
+          <w:numId w:val="18"/>
+        </w:numPr>
+        <w:spacing w:beforeLines="0" w:before="288" w:afterLines="0" w:after="288"/>
+        <w:jc w:val="both"/>
+        <w:rPr>
+          <w:rFonts w:ascii="Times New Roman" w:hAnsi="Times New Roman" w:cs="Times New Roman"/>
+          <w:sz w:val="24"/>
+          <w:szCs w:val="24"/>
+        </w:rPr>
+      </w:pPr>
+      <w:r>
+        <w:rPr>
+          <w:rFonts w:ascii="Times New Roman" w:hAnsi="Times New Roman" w:cs="Times New Roman"/>
+          <w:sz w:val="24"/>
+          <w:szCs w:val="24"/>
+        </w:rPr>
+        <w:t xml:space="preserve">BBC News - </w:t>
+      </w:r>
+      <w:hyperlink r:id="rId58" w:history="1">
+        <w:r>
+          <w:rPr>
+            <w:rStyle w:val="Hyperlink"/>
+            <w:rFonts w:ascii="Times New Roman" w:hAnsi="Times New Roman" w:cs="Times New Roman"/>
+            <w:sz w:val="24"/>
+            <w:szCs w:val="24"/>
+          </w:rPr>
+          <w:t>https://www.bbc.com/news</w:t>
+        </w:r>
+      </w:hyperlink>
+    </w:p>
+    <w:p>
+      <w:pPr>
+        <w:pStyle w:val="ListParagraph"/>
+        <w:numPr>
+          <w:ilvl w:val="0"/>
+          <w:numId w:val="18"/>
+        </w:numPr>
+        <w:spacing w:beforeLines="0" w:before="288" w:afterLines="0" w:after="288"/>
+        <w:jc w:val="both"/>
+        <w:rPr>
+          <w:rFonts w:ascii="Times New Roman" w:hAnsi="Times New Roman" w:cs="Times New Roman"/>
+          <w:sz w:val="24"/>
+          <w:szCs w:val="24"/>
+        </w:rPr>
+      </w:pPr>
+      <w:r>
+        <w:rPr>
+          <w:rFonts w:ascii="Times New Roman" w:hAnsi="Times New Roman" w:cs="Times New Roman"/>
+          <w:sz w:val="24"/>
+          <w:szCs w:val="24"/>
+        </w:rPr>
+        <w:t xml:space="preserve">Fox News - </w:t>
+      </w:r>
+      <w:hyperlink r:id="rId59" w:history="1">
+        <w:r>
+          <w:rPr>
+            <w:rStyle w:val="Hyperlink"/>
+            <w:rFonts w:ascii="Times New Roman" w:hAnsi="Times New Roman" w:cs="Times New Roman"/>
+            <w:sz w:val="24"/>
+            <w:szCs w:val="24"/>
+          </w:rPr>
+          <w:t>https://www.foxnews.com/</w:t>
+        </w:r>
+      </w:hyperlink>
+    </w:p>
+    <w:p>
+      <w:pPr>
+        <w:pStyle w:val="ListParagraph"/>
+        <w:numPr>
+          <w:ilvl w:val="0"/>
+          <w:numId w:val="18"/>
+        </w:numPr>
+        <w:spacing w:beforeLines="0" w:before="288" w:afterLines="0" w:after="288"/>
+        <w:jc w:val="both"/>
+        <w:rPr>
+          <w:rFonts w:ascii="Times New Roman" w:hAnsi="Times New Roman" w:cs="Times New Roman"/>
+          <w:sz w:val="24"/>
+          <w:szCs w:val="24"/>
+        </w:rPr>
+      </w:pPr>
+      <w:r>
+        <w:rPr>
+          <w:rFonts w:ascii="Times New Roman" w:hAnsi="Times New Roman" w:cs="Times New Roman"/>
+          <w:sz w:val="24"/>
+          <w:szCs w:val="24"/>
+        </w:rPr>
+        <w:t xml:space="preserve">ENA - </w:t>
+      </w:r>
+      <w:hyperlink r:id="rId60" w:history="1">
+        <w:r>
+          <w:rPr>
+            <w:rStyle w:val="Hyperlink"/>
+            <w:rFonts w:ascii="Times New Roman" w:hAnsi="Times New Roman" w:cs="Times New Roman"/>
+            <w:sz w:val="24"/>
+            <w:szCs w:val="24"/>
+          </w:rPr>
+          <w:t>https://www.ena.et/</w:t>
+        </w:r>
+      </w:hyperlink>
+    </w:p>
+    <w:p>
+      <w:pPr>
+        <w:pStyle w:val="Heading2"/>
+        <w:rPr>
+          <w:rFonts w:ascii="Times New Roman" w:hAnsi="Times New Roman"/>
+          <w:b w:val="0"/>
+        </w:rPr>
+      </w:pPr>
+      <w:bookmarkStart w:id="21" w:name="_Toc34390890"/>
+      <w:r>
+        <w:rPr>
+          <w:rFonts w:ascii="Times New Roman" w:hAnsi="Times New Roman"/>
+          <w:b w:val="0"/>
+        </w:rPr>
+        <w:t>Content Aggregator:</w:t>
+      </w:r>
+      <w:bookmarkEnd w:id="21"/>
+    </w:p>
+    <w:p>
+      <w:pPr>
+        <w:pStyle w:val="ListParagraph"/>
+        <w:numPr>
+          <w:ilvl w:val="0"/>
+          <w:numId w:val="19"/>
+        </w:numPr>
+        <w:spacing w:beforeLines="0" w:before="288" w:afterLines="0" w:after="288"/>
+        <w:jc w:val="both"/>
+        <w:rPr>
+          <w:rFonts w:ascii="Times New Roman" w:hAnsi="Times New Roman" w:cs="Times New Roman"/>
+          <w:sz w:val="24"/>
+          <w:szCs w:val="24"/>
+        </w:rPr>
+      </w:pPr>
+      <w:r>
+        <w:rPr>
+          <w:rFonts w:ascii="Times New Roman" w:hAnsi="Times New Roman" w:cs="Times New Roman"/>
+          <w:sz w:val="24"/>
+          <w:szCs w:val="24"/>
+        </w:rPr>
+        <w:t>Alltop</w:t>
+      </w:r>
+      <w:r>
+        <w:rPr>
+          <w:rFonts w:ascii="Times New Roman" w:hAnsi="Times New Roman" w:cs="Times New Roman"/>
+          <w:sz w:val="24"/>
+          <w:szCs w:val="24"/>
+        </w:rPr>
+        <w:t xml:space="preserve"> - </w:t>
+      </w:r>
+      <w:hyperlink r:id="rId61" w:history="1">
+        <w:r>
+          <w:rPr>
+            <w:rStyle w:val="Hyperlink"/>
+            <w:rFonts w:ascii="Times New Roman" w:hAnsi="Times New Roman" w:cs="Times New Roman"/>
+            <w:sz w:val="24"/>
+            <w:szCs w:val="24"/>
+          </w:rPr>
+          <w:t>https://alltop.com/</w:t>
+        </w:r>
+      </w:hyperlink>
+    </w:p>
+    <w:p>
+      <w:pPr>
+        <w:pStyle w:val="ListParagraph"/>
+        <w:spacing w:before="288" w:after="288"/>
+        <w:jc w:val="both"/>
+        <w:rPr>
+          <w:rFonts w:ascii="Times New Roman" w:hAnsi="Times New Roman" w:cs="Times New Roman"/>
+          <w:sz w:val="24"/>
+          <w:szCs w:val="24"/>
+        </w:rPr>
+      </w:pPr>
+      <w:r>
+        <w:rPr>
+          <w:rFonts w:ascii="Times New Roman" w:hAnsi="Times New Roman" w:cs="Times New Roman"/>
+          <w:sz w:val="24"/>
+          <w:szCs w:val="24"/>
+        </w:rPr>
+        <w:t>It allows to search for specific topics and view aggregated content from some of the top blogs for that specific topic. We can submit our own site to be listed on Alltop.</w:t>
+      </w:r>
+    </w:p>
+    <w:p>
+      <w:pPr>
+        <w:pStyle w:val="ListParagraph"/>
+        <w:numPr>
+          <w:ilvl w:val="0"/>
+          <w:numId w:val="19"/>
+        </w:numPr>
+        <w:spacing w:beforeLines="0" w:before="288" w:afterLines="0" w:after="288"/>
+        <w:jc w:val="both"/>
+        <w:rPr>
+          <w:rFonts w:ascii="Times New Roman" w:hAnsi="Times New Roman" w:cs="Times New Roman"/>
+          <w:sz w:val="24"/>
+          <w:szCs w:val="24"/>
+        </w:rPr>
+      </w:pPr>
+      <w:r>
+        <w:rPr>
+          <w:rFonts w:ascii="Times New Roman" w:hAnsi="Times New Roman" w:cs="Times New Roman"/>
+          <w:sz w:val="24"/>
+          <w:szCs w:val="24"/>
+        </w:rPr>
+        <w:t xml:space="preserve">Popurls - </w:t>
+      </w:r>
+      <w:hyperlink r:id="rId62" w:history="1">
+        <w:r>
+          <w:rPr>
+            <w:rStyle w:val="Hyperlink"/>
+            <w:rFonts w:ascii="Times New Roman" w:hAnsi="Times New Roman" w:cs="Times New Roman"/>
+            <w:sz w:val="24"/>
+            <w:szCs w:val="24"/>
+          </w:rPr>
+          <w:t>http://popurls.com/</w:t>
+        </w:r>
+      </w:hyperlink>
+    </w:p>
+    <w:p>
+      <w:pPr>
+        <w:pStyle w:val="ListParagraph"/>
+        <w:spacing w:before="288" w:after="288"/>
+        <w:jc w:val="both"/>
+        <w:rPr>
+          <w:rFonts w:ascii="Times New Roman" w:hAnsi="Times New Roman" w:cs="Times New Roman"/>
+          <w:sz w:val="24"/>
+          <w:szCs w:val="24"/>
+        </w:rPr>
+      </w:pPr>
+      <w:r>
+        <w:rPr>
+          <w:rFonts w:ascii="Times New Roman" w:hAnsi="Times New Roman" w:cs="Times New Roman"/>
+          <w:sz w:val="24"/>
+          <w:szCs w:val="24"/>
+        </w:rPr>
+        <w:t>It pulls in content from a variety of social networks, blogs, and news organizations. Unlike Alltop. We can’t submit our own website to popurls.</w:t>
+      </w:r>
+    </w:p>
+    <w:p>
+      <w:pPr>
+        <w:pStyle w:val="ListParagraph"/>
+        <w:numPr>
+          <w:ilvl w:val="0"/>
+          <w:numId w:val="19"/>
+        </w:numPr>
+        <w:spacing w:beforeLines="0" w:before="288" w:afterLines="0" w:after="288"/>
+        <w:jc w:val="both"/>
+        <w:rPr>
+          <w:rFonts w:ascii="Times New Roman" w:hAnsi="Times New Roman" w:cs="Times New Roman"/>
+          <w:sz w:val="24"/>
+          <w:szCs w:val="24"/>
+        </w:rPr>
+      </w:pPr>
+      <w:r>
+        <w:rPr>
+          <w:rFonts w:ascii="Times New Roman" w:hAnsi="Times New Roman" w:cs="Times New Roman"/>
+          <w:sz w:val="24"/>
+          <w:szCs w:val="24"/>
+        </w:rPr>
+        <w:t xml:space="preserve">WP News Desk - </w:t>
+      </w:r>
+      <w:hyperlink r:id="rId63" w:history="1">
+        <w:r>
+          <w:rPr>
+            <w:rStyle w:val="Hyperlink"/>
+            <w:rFonts w:ascii="Times New Roman" w:hAnsi="Times New Roman" w:cs="Times New Roman"/>
+            <w:sz w:val="24"/>
+            <w:szCs w:val="24"/>
+          </w:rPr>
+          <w:t>http://wpnewsdesk.com/</w:t>
+        </w:r>
+      </w:hyperlink>
+    </w:p>
+    <w:p>
+      <w:pPr>
+        <w:pStyle w:val="ListParagraph"/>
+        <w:spacing w:before="288" w:after="288"/>
+        <w:jc w:val="both"/>
+        <w:rPr>
+          <w:rFonts w:ascii="Times New Roman" w:hAnsi="Times New Roman" w:cs="Times New Roman"/>
+          <w:sz w:val="24"/>
+          <w:szCs w:val="24"/>
+        </w:rPr>
+      </w:pPr>
+      <w:r>
+        <w:rPr>
+          <w:rFonts w:ascii="Times New Roman" w:hAnsi="Times New Roman" w:cs="Times New Roman"/>
+          <w:sz w:val="24"/>
+          <w:szCs w:val="24"/>
+        </w:rPr>
+        <w:t>It focuses specifically on WordPress. It pulls in content from a variety of wordpress blogs and companies. Like Alltop, we can submit our own blog on this website.</w:t>
+      </w:r>
+    </w:p>
+    <w:p>
+      <w:pPr>
+        <w:pStyle w:val="ListParagraph"/>
+        <w:numPr>
+          <w:ilvl w:val="0"/>
+          <w:numId w:val="19"/>
+        </w:numPr>
+        <w:spacing w:beforeLines="0" w:before="288" w:afterLines="0" w:after="288"/>
+        <w:jc w:val="both"/>
+        <w:rPr>
+          <w:rFonts w:ascii="Times New Roman" w:hAnsi="Times New Roman" w:cs="Times New Roman"/>
+          <w:sz w:val="24"/>
+          <w:szCs w:val="24"/>
+        </w:rPr>
+      </w:pPr>
+      <w:r>
+        <w:rPr>
+          <w:rFonts w:ascii="Times New Roman" w:hAnsi="Times New Roman" w:cs="Times New Roman"/>
+          <w:sz w:val="24"/>
+          <w:szCs w:val="24"/>
+        </w:rPr>
+        <w:t xml:space="preserve">Blog Engage - </w:t>
+      </w:r>
+      <w:hyperlink r:id="rId64" w:history="1">
+        <w:r>
+          <w:rPr>
+            <w:rStyle w:val="Hyperlink"/>
+            <w:rFonts w:ascii="Times New Roman" w:hAnsi="Times New Roman" w:cs="Times New Roman"/>
+            <w:sz w:val="24"/>
+            <w:szCs w:val="24"/>
+          </w:rPr>
+          <w:t>http://blogengage.com/</w:t>
+        </w:r>
+      </w:hyperlink>
+    </w:p>
+    <w:p>
+      <w:pPr>
+        <w:pStyle w:val="ListParagraph"/>
+        <w:spacing w:before="288" w:after="288"/>
+        <w:jc w:val="both"/>
+        <w:rPr>
+          <w:rFonts w:ascii="Times New Roman" w:hAnsi="Times New Roman" w:cs="Times New Roman"/>
+          <w:sz w:val="24"/>
+          <w:szCs w:val="24"/>
+        </w:rPr>
+      </w:pPr>
+      <w:r>
+        <w:rPr>
+          <w:rFonts w:ascii="Times New Roman" w:hAnsi="Times New Roman" w:cs="Times New Roman"/>
+          <w:sz w:val="24"/>
+          <w:szCs w:val="24"/>
+        </w:rPr>
+        <w:t>Its standards are nowhere near as strict as Alltop.</w:t>
+      </w:r>
+    </w:p>
+    <w:p>
+      <w:pPr>
+        <w:pStyle w:val="ListParagraph"/>
+        <w:numPr>
+          <w:ilvl w:val="0"/>
+          <w:numId w:val="19"/>
+        </w:numPr>
+        <w:spacing w:beforeLines="0" w:before="288" w:afterLines="0" w:after="288"/>
+        <w:jc w:val="both"/>
+        <w:rPr>
+          <w:rFonts w:ascii="Times New Roman" w:hAnsi="Times New Roman" w:cs="Times New Roman"/>
+          <w:sz w:val="24"/>
+          <w:szCs w:val="24"/>
+        </w:rPr>
+      </w:pPr>
+      <w:r>
+        <w:rPr>
+          <w:rFonts w:ascii="Times New Roman" w:hAnsi="Times New Roman" w:cs="Times New Roman"/>
+          <w:sz w:val="24"/>
+          <w:szCs w:val="24"/>
+        </w:rPr>
+        <w:t xml:space="preserve">Travel Blogger Community - </w:t>
+      </w:r>
+      <w:hyperlink r:id="rId65" w:history="1">
+        <w:r>
+          <w:rPr>
+            <w:rStyle w:val="Hyperlink"/>
+            <w:rFonts w:ascii="Times New Roman" w:hAnsi="Times New Roman" w:cs="Times New Roman"/>
+            <w:sz w:val="24"/>
+            <w:szCs w:val="24"/>
+          </w:rPr>
+          <w:t>http://travelbloggercommunity.com/</w:t>
+        </w:r>
+      </w:hyperlink>
+    </w:p>
+    <w:p>
+      <w:pPr>
+        <w:pStyle w:val="ListParagraph"/>
+        <w:spacing w:before="288" w:after="288"/>
+        <w:jc w:val="both"/>
+        <w:rPr>
+          <w:rFonts w:ascii="Times New Roman" w:hAnsi="Times New Roman" w:cs="Times New Roman"/>
+          <w:sz w:val="24"/>
+          <w:szCs w:val="24"/>
+        </w:rPr>
+      </w:pPr>
+      <w:r>
+        <w:rPr>
+          <w:rFonts w:ascii="Times New Roman" w:hAnsi="Times New Roman" w:cs="Times New Roman"/>
+          <w:sz w:val="24"/>
+          <w:szCs w:val="24"/>
+        </w:rPr>
+        <w:t>It is for travel bloggers. That means, it aggregates content from travel bloggers all around the world in one accessible place.</w:t>
+      </w:r>
+    </w:p>
+    <w:p>
+      <w:pPr>
+        <w:spacing w:before="120" w:after="120" w:line="360" w:lineRule="auto"/>
+        <w:jc w:val="both"/>
+      </w:pPr>
+      <w:r>
+        <w:rPr>
+          <w:sz w:val="28"/>
+          <w:szCs w:val="28"/>
+        </w:rPr>
+        <w:t>Personal</w:t>
+      </w:r>
+      <w:r>
+        <w:t>:</w:t>
+      </w:r>
+    </w:p>
+    <w:p>
+      <w:pPr>
+        <w:pStyle w:val="ListParagraph"/>
+        <w:numPr>
+          <w:ilvl w:val="0"/>
+          <w:numId w:val="19"/>
+        </w:numPr>
+        <w:spacing w:beforeLines="0" w:before="288" w:afterLines="0" w:after="288"/>
+        <w:jc w:val="both"/>
+        <w:rPr>
+          <w:rFonts w:ascii="Times New Roman" w:hAnsi="Times New Roman" w:cs="Times New Roman"/>
+          <w:sz w:val="24"/>
+          <w:szCs w:val="24"/>
+        </w:rPr>
+      </w:pPr>
+      <w:r>
+        <w:rPr>
+          <w:rFonts w:ascii="Times New Roman" w:hAnsi="Times New Roman" w:cs="Times New Roman"/>
+          <w:sz w:val="24"/>
+          <w:szCs w:val="24"/>
+        </w:rPr>
+        <w:t xml:space="preserve">Krista Gray - </w:t>
+      </w:r>
+      <w:hyperlink r:id="rId66" w:history="1">
+        <w:r>
+          <w:rPr>
+            <w:rStyle w:val="Hyperlink"/>
+            <w:rFonts w:ascii="Times New Roman" w:hAnsi="Times New Roman" w:cs="Times New Roman"/>
+            <w:sz w:val="24"/>
+            <w:szCs w:val="24"/>
+          </w:rPr>
+          <w:t>https://www.themuse.com/members/259593/krista-gray</w:t>
+        </w:r>
+      </w:hyperlink>
+    </w:p>
+    <w:p>
+      <w:pPr>
+        <w:pStyle w:val="ListParagraph"/>
+        <w:numPr>
+          <w:ilvl w:val="0"/>
+          <w:numId w:val="19"/>
+        </w:numPr>
+        <w:spacing w:beforeLines="0" w:before="288" w:afterLines="0" w:after="288"/>
+        <w:jc w:val="both"/>
+        <w:rPr>
+          <w:rFonts w:ascii="Times New Roman" w:hAnsi="Times New Roman" w:cs="Times New Roman"/>
+          <w:sz w:val="24"/>
+          <w:szCs w:val="24"/>
+        </w:rPr>
+      </w:pPr>
+      <w:r>
+        <w:rPr>
+          <w:rFonts w:ascii="Times New Roman" w:hAnsi="Times New Roman" w:cs="Times New Roman"/>
+          <w:sz w:val="24"/>
+          <w:szCs w:val="24"/>
+        </w:rPr>
+        <w:t xml:space="preserve">Devon Stank - </w:t>
+      </w:r>
+      <w:hyperlink r:id="rId67" w:history="1">
+        <w:r>
+          <w:rPr>
+            <w:rStyle w:val="Hyperlink"/>
+            <w:rFonts w:ascii="Times New Roman" w:hAnsi="Times New Roman" w:cs="Times New Roman"/>
+            <w:sz w:val="24"/>
+            <w:szCs w:val="24"/>
+          </w:rPr>
+          <w:t>https://www.devonstank.com/</w:t>
+        </w:r>
+      </w:hyperlink>
+    </w:p>
+    <w:p>
+      <w:pPr>
+        <w:pStyle w:val="ListParagraph"/>
+        <w:numPr>
+          <w:ilvl w:val="0"/>
+          <w:numId w:val="19"/>
+        </w:numPr>
+        <w:spacing w:beforeLines="0" w:before="288" w:afterLines="0" w:after="288"/>
+        <w:jc w:val="both"/>
+        <w:rPr>
+          <w:rFonts w:ascii="Times New Roman" w:hAnsi="Times New Roman" w:cs="Times New Roman"/>
+          <w:sz w:val="24"/>
+          <w:szCs w:val="24"/>
+        </w:rPr>
+      </w:pPr>
+      <w:r>
+        <w:rPr>
+          <w:rFonts w:ascii="Times New Roman" w:hAnsi="Times New Roman" w:cs="Times New Roman"/>
+          <w:sz w:val="24"/>
+          <w:szCs w:val="24"/>
+        </w:rPr>
+        <w:t xml:space="preserve">Sarah Adler - </w:t>
+      </w:r>
+      <w:hyperlink r:id="rId68" w:history="1">
+        <w:r>
+          <w:rPr>
+            <w:rStyle w:val="Hyperlink"/>
+            <w:rFonts w:ascii="Times New Roman" w:hAnsi="Times New Roman" w:cs="Times New Roman"/>
+            <w:sz w:val="24"/>
+            <w:szCs w:val="24"/>
+          </w:rPr>
+          <w:t>https://simplyrealhealth.com/</w:t>
+        </w:r>
+      </w:hyperlink>
+    </w:p>
+    <w:p>
+      <w:pPr>
+        <w:pStyle w:val="ListParagraph"/>
+        <w:numPr>
+          <w:ilvl w:val="0"/>
+          <w:numId w:val="19"/>
+        </w:numPr>
+        <w:spacing w:beforeLines="0" w:before="288" w:afterLines="0" w:after="288"/>
+        <w:jc w:val="both"/>
+        <w:rPr>
+          <w:rFonts w:ascii="Times New Roman" w:hAnsi="Times New Roman" w:cs="Times New Roman"/>
+          <w:sz w:val="24"/>
+          <w:szCs w:val="24"/>
+        </w:rPr>
+      </w:pPr>
+      <w:r>
+        <w:rPr>
+          <w:rFonts w:ascii="Times New Roman" w:hAnsi="Times New Roman" w:cs="Times New Roman"/>
+          <w:sz w:val="24"/>
+          <w:szCs w:val="24"/>
+        </w:rPr>
+        <w:t xml:space="preserve">Alex Nuth - </w:t>
+      </w:r>
+      <w:hyperlink r:id="rId69" w:history="1">
+        <w:r>
+          <w:rPr>
+            <w:rStyle w:val="Hyperlink"/>
+            <w:rFonts w:ascii="Times New Roman" w:hAnsi="Times New Roman" w:cs="Times New Roman"/>
+            <w:sz w:val="24"/>
+            <w:szCs w:val="24"/>
+          </w:rPr>
+          <w:t>https://leapdialogues.com/about/alex-nuth/</w:t>
+        </w:r>
+      </w:hyperlink>
+    </w:p>
+    <w:p>
+      <w:pPr>
+        <w:pStyle w:val="ListParagraph"/>
+        <w:numPr>
+          <w:ilvl w:val="0"/>
+          <w:numId w:val="19"/>
+        </w:numPr>
+        <w:spacing w:beforeLines="0" w:before="288" w:afterLines="0" w:after="288"/>
+        <w:jc w:val="both"/>
+        <w:rPr>
+          <w:rFonts w:ascii="Times New Roman" w:hAnsi="Times New Roman" w:cs="Times New Roman"/>
+          <w:sz w:val="24"/>
+          <w:szCs w:val="24"/>
+        </w:rPr>
+      </w:pPr>
+      <w:r>
+        <w:rPr>
+          <w:rFonts w:ascii="Times New Roman" w:hAnsi="Times New Roman" w:cs="Times New Roman"/>
+          <w:sz w:val="24"/>
+          <w:szCs w:val="24"/>
+        </w:rPr>
+        <w:t xml:space="preserve">Callie Schweitzer - </w:t>
+      </w:r>
+      <w:hyperlink r:id="rId70" w:history="1">
+        <w:r>
+          <w:rPr>
+            <w:rStyle w:val="Hyperlink"/>
+            <w:rFonts w:ascii="Times New Roman" w:hAnsi="Times New Roman" w:cs="Times New Roman"/>
+            <w:sz w:val="24"/>
+            <w:szCs w:val="24"/>
+          </w:rPr>
+          <w:t>http://www.callieschweitzer.com/</w:t>
+        </w:r>
+      </w:hyperlink>
+    </w:p>
+    <w:p>
+      <w:pPr>
+        <w:spacing w:before="288" w:after="288"/>
+        <w:jc w:val="both"/>
+        <w:rPr>
+          <w:rFonts w:ascii="Times New Roman" w:hAnsi="Times New Roman" w:cs="Times New Roman"/>
+          <w:sz w:val="24"/>
+          <w:szCs w:val="24"/>
+        </w:rPr>
+      </w:pPr>
     </w:p>
     <w:sectPr>
-      <w:footerReference w:type="default" r:id="rId9"/>
+      <w:footerReference w:type="default" r:id="rId71"/>
       <w:pgSz w:w="12240" w:h="15840"/>
       <w:pgMar w:top="1440" w:right="1440" w:bottom="1440" w:left="1440" w:header="720" w:footer="720" w:gutter="0"/>
       <w:pgNumType w:start="1"/>
@@ -6522,6 +9653,31 @@
     </w:sectPr>
   </w:body>
 </w:document>
+</file>
+
+<file path=word/endnotes.xml><?xml version="1.0" encoding="utf-8"?>
+<w:endnotes xmlns:wpc="http://schemas.microsoft.com/office/word/2010/wordprocessingCanvas" xmlns:mc="http://schemas.openxmlformats.org/markup-compatibility/2006" xmlns:o="urn:schemas-microsoft-com:office:office" xmlns:r="http://schemas.openxmlformats.org/officeDocument/2006/relationships" xmlns:m="http://schemas.openxmlformats.org/officeDocument/2006/math" xmlns:v="urn:schemas-microsoft-com:vml" xmlns:wp14="http://schemas.microsoft.com/office/word/2010/wordprocessingDrawing" xmlns:wp="http://schemas.openxmlformats.org/drawingml/2006/wordprocessingDrawing" xmlns:w10="urn:schemas-microsoft-com:office:word" xmlns:w="http://schemas.openxmlformats.org/wordprocessingml/2006/main" xmlns:w14="http://schemas.microsoft.com/office/word/2010/wordml" xmlns:w15="http://schemas.microsoft.com/office/word/2012/wordml" xmlns:wpg="http://schemas.microsoft.com/office/word/2010/wordprocessingGroup" xmlns:wpi="http://schemas.microsoft.com/office/word/2010/wordprocessingInk" xmlns:wne="http://schemas.microsoft.com/office/word/2006/wordml" xmlns:wps="http://schemas.microsoft.com/office/word/2010/wordprocessingShape" mc:Ignorable="w14 w15 wp14">
+  <w:endnote w:type="separator" w:id="-1">
+    <w:p>
+      <w:pPr>
+        <w:spacing w:after="0" w:line="240" w:lineRule="auto"/>
+      </w:pPr>
+      <w:r>
+        <w:separator/>
+      </w:r>
+    </w:p>
+  </w:endnote>
+  <w:endnote w:type="continuationSeparator" w:id="0">
+    <w:p>
+      <w:pPr>
+        <w:spacing w:after="0" w:line="240" w:lineRule="auto"/>
+      </w:pPr>
+      <w:r>
+        <w:continuationSeparator/>
+      </w:r>
+    </w:p>
+  </w:endnote>
+</w:endnotes>
 </file>
 
 <file path=word/footer1.xml><?xml version="1.0" encoding="utf-8"?>
@@ -6628,6 +9784,31 @@
     </w:pPr>
   </w:p>
 </w:ftr>
+</file>
+
+<file path=word/footnotes.xml><?xml version="1.0" encoding="utf-8"?>
+<w:footnotes xmlns:wpc="http://schemas.microsoft.com/office/word/2010/wordprocessingCanvas" xmlns:mc="http://schemas.openxmlformats.org/markup-compatibility/2006" xmlns:o="urn:schemas-microsoft-com:office:office" xmlns:r="http://schemas.openxmlformats.org/officeDocument/2006/relationships" xmlns:m="http://schemas.openxmlformats.org/officeDocument/2006/math" xmlns:v="urn:schemas-microsoft-com:vml" xmlns:wp14="http://schemas.microsoft.com/office/word/2010/wordprocessingDrawing" xmlns:wp="http://schemas.openxmlformats.org/drawingml/2006/wordprocessingDrawing" xmlns:w10="urn:schemas-microsoft-com:office:word" xmlns:w="http://schemas.openxmlformats.org/wordprocessingml/2006/main" xmlns:w14="http://schemas.microsoft.com/office/word/2010/wordml" xmlns:w15="http://schemas.microsoft.com/office/word/2012/wordml" xmlns:wpg="http://schemas.microsoft.com/office/word/2010/wordprocessingGroup" xmlns:wpi="http://schemas.microsoft.com/office/word/2010/wordprocessingInk" xmlns:wne="http://schemas.microsoft.com/office/word/2006/wordml" xmlns:wps="http://schemas.microsoft.com/office/word/2010/wordprocessingShape" mc:Ignorable="w14 w15 wp14">
+  <w:footnote w:type="separator" w:id="-1">
+    <w:p>
+      <w:pPr>
+        <w:spacing w:after="0" w:line="240" w:lineRule="auto"/>
+      </w:pPr>
+      <w:r>
+        <w:separator/>
+      </w:r>
+    </w:p>
+  </w:footnote>
+  <w:footnote w:type="continuationSeparator" w:id="0">
+    <w:p>
+      <w:pPr>
+        <w:spacing w:after="0" w:line="240" w:lineRule="auto"/>
+      </w:pPr>
+      <w:r>
+        <w:continuationSeparator/>
+      </w:r>
+    </w:p>
+  </w:footnote>
+</w:footnotes>
 </file>
 
 <file path=word/numbering.xml><?xml version="1.0" encoding="utf-8"?>

</xml_diff>

<commit_message>
Guidelines for evaluating websites are added and it is the end of the assignment
</commit_message>
<xml_diff>
--- a/Temesgen_assignment1.docx
+++ b/Temesgen_assignment1.docx
@@ -6551,9 +6551,7 @@
         </w:rPr>
         <w:t>Informational websites:</w:t>
       </w:r>
-      <w:bookmarkStart w:id="15" w:name="_GoBack"/>
       <w:bookmarkEnd w:id="14"/>
-      <w:bookmarkEnd w:id="15"/>
     </w:p>
     <w:p>
       <w:pPr>
@@ -6846,7 +6844,7 @@
           <w:b w:val="0"/>
         </w:rPr>
       </w:pPr>
-      <w:bookmarkStart w:id="16" w:name="_Toc34390885"/>
+      <w:bookmarkStart w:id="15" w:name="_Toc34390885"/>
       <w:r>
         <w:rPr>
           <w:rFonts w:ascii="Times New Roman" w:hAnsi="Times New Roman"/>
@@ -6854,7 +6852,7 @@
         </w:rPr>
         <w:t>Business/Marketing website:</w:t>
       </w:r>
-      <w:bookmarkEnd w:id="16"/>
+      <w:bookmarkEnd w:id="15"/>
     </w:p>
     <w:p>
       <w:pPr>
@@ -7139,7 +7137,7 @@
           <w:b w:val="0"/>
         </w:rPr>
       </w:pPr>
-      <w:bookmarkStart w:id="17" w:name="_Toc34390886"/>
+      <w:bookmarkStart w:id="16" w:name="_Toc34390886"/>
       <w:r>
         <w:rPr>
           <w:rFonts w:ascii="Times New Roman" w:hAnsi="Times New Roman"/>
@@ -7147,7 +7145,7 @@
         </w:rPr>
         <w:t>Educational:</w:t>
       </w:r>
-      <w:bookmarkEnd w:id="17"/>
+      <w:bookmarkEnd w:id="16"/>
     </w:p>
     <w:p>
       <w:pPr>
@@ -7432,7 +7430,7 @@
           <w:b w:val="0"/>
         </w:rPr>
       </w:pPr>
-      <w:bookmarkStart w:id="18" w:name="_Toc34390887"/>
+      <w:bookmarkStart w:id="17" w:name="_Toc34390887"/>
       <w:r>
         <w:rPr>
           <w:rFonts w:ascii="Times New Roman" w:hAnsi="Times New Roman"/>
@@ -7440,7 +7438,7 @@
         </w:rPr>
         <w:t>Entertainment:</w:t>
       </w:r>
-      <w:bookmarkEnd w:id="18"/>
+      <w:bookmarkEnd w:id="17"/>
     </w:p>
     <w:p>
       <w:pPr>
@@ -8153,7 +8151,7 @@
           <w:b w:val="0"/>
         </w:rPr>
       </w:pPr>
-      <w:bookmarkStart w:id="19" w:name="_Toc34390888"/>
+      <w:bookmarkStart w:id="18" w:name="_Toc34390888"/>
       <w:r>
         <w:rPr>
           <w:rFonts w:ascii="Times New Roman" w:hAnsi="Times New Roman"/>
@@ -8161,7 +8159,7 @@
         </w:rPr>
         <w:t>Wiki:</w:t>
       </w:r>
-      <w:bookmarkEnd w:id="19"/>
+      <w:bookmarkEnd w:id="18"/>
     </w:p>
     <w:p>
       <w:pPr>
@@ -8446,7 +8444,7 @@
           <w:b w:val="0"/>
         </w:rPr>
       </w:pPr>
-      <w:bookmarkStart w:id="20" w:name="_Toc34390889"/>
+      <w:bookmarkStart w:id="19" w:name="_Toc34390889"/>
       <w:r>
         <w:rPr>
           <w:rFonts w:ascii="Times New Roman" w:hAnsi="Times New Roman"/>
@@ -8454,7 +8452,7 @@
         </w:rPr>
         <w:t>Social Network:</w:t>
       </w:r>
-      <w:bookmarkEnd w:id="20"/>
+      <w:bookmarkEnd w:id="19"/>
     </w:p>
     <w:p>
       <w:pPr>
@@ -9148,7 +9146,7 @@
           <w:b w:val="0"/>
         </w:rPr>
       </w:pPr>
-      <w:bookmarkStart w:id="21" w:name="_Toc34390890"/>
+      <w:bookmarkStart w:id="20" w:name="_Toc34390890"/>
       <w:r>
         <w:rPr>
           <w:rFonts w:ascii="Times New Roman" w:hAnsi="Times New Roman"/>
@@ -9156,7 +9154,7 @@
         </w:rPr>
         <w:t>Content Aggregator:</w:t>
       </w:r>
-      <w:bookmarkEnd w:id="21"/>
+      <w:bookmarkEnd w:id="20"/>
     </w:p>
     <w:p>
       <w:pPr>
@@ -9607,9 +9605,12 @@
         <w:spacing w:beforeLines="0" w:before="288" w:afterLines="0" w:after="288"/>
         <w:jc w:val="both"/>
         <w:rPr>
-          <w:rFonts w:ascii="Times New Roman" w:hAnsi="Times New Roman" w:cs="Times New Roman"/>
-          <w:sz w:val="24"/>
-          <w:szCs w:val="24"/>
+          <w:rStyle w:val="Hyperlink"/>
+          <w:rFonts w:ascii="Times New Roman" w:hAnsi="Times New Roman" w:cs="Times New Roman"/>
+          <w:color w:val="auto"/>
+          <w:sz w:val="24"/>
+          <w:szCs w:val="24"/>
+          <w:u w:val="none"/>
         </w:rPr>
       </w:pPr>
       <w:r>
@@ -9634,17 +9635,1040 @@
     </w:p>
     <w:p>
       <w:pPr>
+        <w:pStyle w:val="Heading1"/>
+        <w:rPr>
+          <w:rFonts w:ascii="Times New Roman" w:hAnsi="Times New Roman"/>
+          <w:b w:val="0"/>
+        </w:rPr>
+      </w:pPr>
+      <w:bookmarkStart w:id="21" w:name="_Toc34315631"/>
+      <w:bookmarkStart w:id="22" w:name="_Toc34390891"/>
+      <w:r>
+        <w:rPr>
+          <w:rFonts w:ascii="Times New Roman" w:hAnsi="Times New Roman"/>
+          <w:b w:val="0"/>
+        </w:rPr>
+        <w:t>Guidelines fo</w:t>
+      </w:r>
+      <w:r>
+        <w:rPr>
+          <w:rFonts w:ascii="Times New Roman" w:hAnsi="Times New Roman"/>
+          <w:b w:val="0"/>
+        </w:rPr>
+        <w:t>r evaluating the value of a Web</w:t>
+      </w:r>
+      <w:r>
+        <w:rPr>
+          <w:rFonts w:ascii="Times New Roman" w:hAnsi="Times New Roman"/>
+          <w:b w:val="0"/>
+        </w:rPr>
+        <w:t>site?</w:t>
+      </w:r>
+      <w:bookmarkEnd w:id="21"/>
+      <w:bookmarkEnd w:id="22"/>
+    </w:p>
+    <w:p>
+      <w:pPr>
+        <w:rPr>
+          <w:rFonts w:ascii="Times New Roman" w:hAnsi="Times New Roman" w:cs="Times New Roman"/>
+          <w:sz w:val="24"/>
+          <w:szCs w:val="24"/>
+        </w:rPr>
+      </w:pPr>
+      <w:r>
+        <w:rPr>
+          <w:rFonts w:ascii="Times New Roman" w:hAnsi="Times New Roman" w:cs="Times New Roman"/>
+          <w:sz w:val="24"/>
+          <w:szCs w:val="24"/>
+        </w:rPr>
+        <w:t>There are many guidelines to evaluate the web site some of these are listed below</w:t>
+      </w:r>
+      <w:r>
+        <w:rPr>
+          <w:rFonts w:ascii="Times New Roman" w:hAnsi="Times New Roman" w:cs="Times New Roman"/>
+          <w:sz w:val="24"/>
+          <w:szCs w:val="24"/>
+        </w:rPr>
+        <w:t>:</w:t>
+      </w:r>
+    </w:p>
+    <w:p>
+      <w:pPr>
+        <w:pStyle w:val="Heading2"/>
+      </w:pPr>
+      <w:bookmarkStart w:id="23" w:name="_Toc34315632"/>
+      <w:bookmarkStart w:id="24" w:name="_Toc34390892"/>
+      <w:r>
+        <w:t xml:space="preserve">1. </w:t>
+      </w:r>
+      <w:r>
+        <w:rPr>
+          <w:rFonts w:ascii="Times New Roman" w:hAnsi="Times New Roman"/>
+          <w:b w:val="0"/>
+        </w:rPr>
+        <w:t>AUTHORITY</w:t>
+      </w:r>
+      <w:bookmarkEnd w:id="23"/>
+      <w:bookmarkEnd w:id="24"/>
+      <w:r>
+        <w:rPr>
+          <w:rFonts w:ascii="Times New Roman" w:hAnsi="Times New Roman"/>
+          <w:b w:val="0"/>
+        </w:rPr>
+        <w:t xml:space="preserve"> </w:t>
+      </w:r>
+    </w:p>
+    <w:p>
+      <w:pPr>
+        <w:rPr>
+          <w:rFonts w:ascii="Times New Roman" w:hAnsi="Times New Roman" w:cs="Times New Roman"/>
+          <w:sz w:val="24"/>
+          <w:szCs w:val="24"/>
+        </w:rPr>
+      </w:pPr>
+      <w:r>
+        <w:rPr>
+          <w:rFonts w:ascii="Times New Roman" w:hAnsi="Times New Roman" w:cs="Times New Roman"/>
+          <w:sz w:val="24"/>
+          <w:szCs w:val="24"/>
+        </w:rPr>
+        <w:t>Authority reveals that the person, institution or agency responsible for a site has the qualifications and knowledge to do so. Evaluating a web site for authority:</w:t>
+      </w:r>
+    </w:p>
+    <w:p>
+      <w:pPr>
+        <w:pStyle w:val="ListParagraph"/>
+        <w:numPr>
+          <w:ilvl w:val="0"/>
+          <w:numId w:val="33"/>
+        </w:numPr>
+        <w:spacing w:beforeLines="0" w:before="288" w:afterLines="0" w:after="288" w:line="259" w:lineRule="auto"/>
+        <w:rPr>
+          <w:rFonts w:ascii="Times New Roman" w:hAnsi="Times New Roman" w:cs="Times New Roman"/>
+          <w:sz w:val="24"/>
+          <w:szCs w:val="24"/>
+        </w:rPr>
+      </w:pPr>
+      <w:r>
+        <w:rPr>
+          <w:rFonts w:ascii="Times New Roman" w:hAnsi="Times New Roman" w:cs="Times New Roman"/>
+          <w:sz w:val="24"/>
+          <w:szCs w:val="24"/>
+        </w:rPr>
+        <w:t>Authorship: It should be clear who developed the site.</w:t>
+      </w:r>
+    </w:p>
+    <w:p>
+      <w:pPr>
+        <w:pStyle w:val="ListParagraph"/>
+        <w:numPr>
+          <w:ilvl w:val="0"/>
+          <w:numId w:val="33"/>
+        </w:numPr>
+        <w:spacing w:beforeLines="0" w:before="288" w:afterLines="0" w:after="288" w:line="259" w:lineRule="auto"/>
+        <w:rPr>
+          <w:rFonts w:ascii="Times New Roman" w:hAnsi="Times New Roman" w:cs="Times New Roman"/>
+          <w:sz w:val="24"/>
+          <w:szCs w:val="24"/>
+        </w:rPr>
+      </w:pPr>
+      <w:r>
+        <w:rPr>
+          <w:rFonts w:ascii="Times New Roman" w:hAnsi="Times New Roman" w:cs="Times New Roman"/>
+          <w:sz w:val="24"/>
+          <w:szCs w:val="24"/>
+        </w:rPr>
+        <w:t xml:space="preserve">Contact information should be clearly provided. </w:t>
+      </w:r>
+    </w:p>
+    <w:p>
+      <w:pPr>
+        <w:pStyle w:val="ListParagraph"/>
+        <w:numPr>
+          <w:ilvl w:val="0"/>
+          <w:numId w:val="33"/>
+        </w:numPr>
+        <w:spacing w:beforeLines="0" w:before="288" w:afterLines="0" w:after="288" w:line="259" w:lineRule="auto"/>
+        <w:rPr>
+          <w:rFonts w:ascii="Times New Roman" w:hAnsi="Times New Roman" w:cs="Times New Roman"/>
+          <w:sz w:val="24"/>
+          <w:szCs w:val="24"/>
+        </w:rPr>
+      </w:pPr>
+      <w:r>
+        <w:rPr>
+          <w:rFonts w:ascii="Times New Roman" w:hAnsi="Times New Roman" w:cs="Times New Roman"/>
+          <w:sz w:val="24"/>
+          <w:szCs w:val="24"/>
+        </w:rPr>
+        <w:t>Check to see if the site supported by an organization or a commercial body</w:t>
+      </w:r>
+    </w:p>
+    <w:p>
+      <w:pPr>
+        <w:pStyle w:val="Heading2"/>
+      </w:pPr>
+      <w:bookmarkStart w:id="25" w:name="_Toc34315634"/>
+      <w:bookmarkStart w:id="26" w:name="_Toc34390893"/>
+      <w:r>
+        <w:t xml:space="preserve">2. </w:t>
+      </w:r>
+      <w:r>
+        <w:rPr>
+          <w:rFonts w:ascii="Times New Roman" w:hAnsi="Times New Roman"/>
+          <w:b w:val="0"/>
+        </w:rPr>
+        <w:t>COVERAGE</w:t>
+      </w:r>
+      <w:bookmarkEnd w:id="25"/>
+      <w:bookmarkEnd w:id="26"/>
+      <w:r>
+        <w:rPr>
+          <w:rFonts w:ascii="Times New Roman" w:hAnsi="Times New Roman"/>
+          <w:b w:val="0"/>
+        </w:rPr>
+        <w:t xml:space="preserve"> </w:t>
+      </w:r>
+    </w:p>
+    <w:p>
+      <w:pPr>
+        <w:rPr>
+          <w:rFonts w:ascii="Times New Roman" w:hAnsi="Times New Roman" w:cs="Times New Roman"/>
+          <w:sz w:val="24"/>
+          <w:szCs w:val="24"/>
+        </w:rPr>
+      </w:pPr>
+      <w:r>
+        <w:rPr>
+          <w:rFonts w:ascii="Times New Roman" w:hAnsi="Times New Roman" w:cs="Times New Roman"/>
+          <w:sz w:val="24"/>
+          <w:szCs w:val="24"/>
+        </w:rPr>
+        <w:t>Evaluating a web site for coverage:</w:t>
+      </w:r>
+    </w:p>
+    <w:p>
+      <w:pPr>
+        <w:pStyle w:val="ListParagraph"/>
+        <w:numPr>
+          <w:ilvl w:val="0"/>
+          <w:numId w:val="35"/>
+        </w:numPr>
+        <w:spacing w:beforeLines="0" w:before="288" w:afterLines="0" w:after="288" w:line="259" w:lineRule="auto"/>
+        <w:rPr>
+          <w:rFonts w:ascii="Times New Roman" w:hAnsi="Times New Roman" w:cs="Times New Roman"/>
+          <w:sz w:val="24"/>
+          <w:szCs w:val="24"/>
+        </w:rPr>
+      </w:pPr>
+      <w:r>
+        <w:rPr>
+          <w:rFonts w:ascii="Times New Roman" w:hAnsi="Times New Roman" w:cs="Times New Roman"/>
+          <w:sz w:val="24"/>
+          <w:szCs w:val="24"/>
+        </w:rPr>
+        <w:t xml:space="preserve">Does the site claim to be selective or comprehensive? </w:t>
+      </w:r>
+    </w:p>
+    <w:p>
+      <w:pPr>
+        <w:pStyle w:val="ListParagraph"/>
+        <w:numPr>
+          <w:ilvl w:val="0"/>
+          <w:numId w:val="35"/>
+        </w:numPr>
+        <w:spacing w:beforeLines="0" w:before="288" w:afterLines="0" w:after="288" w:line="259" w:lineRule="auto"/>
+        <w:rPr>
+          <w:rFonts w:ascii="Times New Roman" w:hAnsi="Times New Roman" w:cs="Times New Roman"/>
+          <w:sz w:val="24"/>
+          <w:szCs w:val="24"/>
+        </w:rPr>
+      </w:pPr>
+      <w:r>
+        <w:rPr>
+          <w:rFonts w:ascii="Times New Roman" w:hAnsi="Times New Roman" w:cs="Times New Roman"/>
+          <w:sz w:val="24"/>
+          <w:szCs w:val="24"/>
+        </w:rPr>
+        <w:t xml:space="preserve">Are the topics explored in depth? </w:t>
+      </w:r>
+    </w:p>
+    <w:p>
+      <w:pPr>
+        <w:pStyle w:val="ListParagraph"/>
+        <w:numPr>
+          <w:ilvl w:val="0"/>
+          <w:numId w:val="35"/>
+        </w:numPr>
+        <w:spacing w:beforeLines="0" w:before="288" w:afterLines="0" w:after="288" w:line="259" w:lineRule="auto"/>
+        <w:rPr>
+          <w:rFonts w:ascii="Times New Roman" w:hAnsi="Times New Roman" w:cs="Times New Roman"/>
+          <w:sz w:val="24"/>
+          <w:szCs w:val="24"/>
+        </w:rPr>
+      </w:pPr>
+      <w:r>
+        <w:rPr>
+          <w:rFonts w:ascii="Times New Roman" w:hAnsi="Times New Roman" w:cs="Times New Roman"/>
+          <w:sz w:val="24"/>
+          <w:szCs w:val="24"/>
+        </w:rPr>
+        <w:t>Does the site provide information with no relevant outside links?</w:t>
+      </w:r>
+    </w:p>
+    <w:p>
+      <w:pPr>
+        <w:pStyle w:val="Heading2"/>
+      </w:pPr>
+      <w:bookmarkStart w:id="27" w:name="_Toc34315633"/>
+      <w:bookmarkStart w:id="28" w:name="_Toc34390894"/>
+      <w:r>
+        <w:t xml:space="preserve">3. </w:t>
+      </w:r>
+      <w:r>
+        <w:rPr>
+          <w:rFonts w:ascii="Times New Roman" w:hAnsi="Times New Roman"/>
+          <w:b w:val="0"/>
+        </w:rPr>
+        <w:t>PURPOSE</w:t>
+      </w:r>
+      <w:bookmarkEnd w:id="27"/>
+      <w:bookmarkEnd w:id="28"/>
+      <w:r>
+        <w:rPr>
+          <w:rFonts w:ascii="Times New Roman" w:hAnsi="Times New Roman"/>
+          <w:b w:val="0"/>
+        </w:rPr>
+        <w:t xml:space="preserve"> </w:t>
+      </w:r>
+    </w:p>
+    <w:p>
+      <w:pPr>
+        <w:rPr>
+          <w:rFonts w:ascii="Times New Roman" w:hAnsi="Times New Roman" w:cs="Times New Roman"/>
+          <w:sz w:val="24"/>
+          <w:szCs w:val="24"/>
+        </w:rPr>
+      </w:pPr>
+      <w:r>
+        <w:rPr>
+          <w:rFonts w:ascii="Times New Roman" w:hAnsi="Times New Roman" w:cs="Times New Roman"/>
+          <w:sz w:val="24"/>
+          <w:szCs w:val="24"/>
+        </w:rPr>
+        <w:t>The purpose of the information presented in the site should be clear. Some sites are meant to inform, persuade, state an opinion, entertain, or parody something or someone. Evaluating a web site for purpose:</w:t>
+      </w:r>
+    </w:p>
+    <w:p>
+      <w:pPr>
+        <w:pStyle w:val="ListParagraph"/>
+        <w:numPr>
+          <w:ilvl w:val="0"/>
+          <w:numId w:val="34"/>
+        </w:numPr>
+        <w:spacing w:beforeLines="0" w:before="288" w:afterLines="0" w:after="288" w:line="259" w:lineRule="auto"/>
+        <w:rPr>
+          <w:rFonts w:ascii="Times New Roman" w:hAnsi="Times New Roman" w:cs="Times New Roman"/>
+          <w:sz w:val="24"/>
+          <w:szCs w:val="24"/>
+        </w:rPr>
+      </w:pPr>
+      <w:r>
+        <w:rPr>
+          <w:rFonts w:ascii="Times New Roman" w:hAnsi="Times New Roman" w:cs="Times New Roman"/>
+          <w:sz w:val="24"/>
+          <w:szCs w:val="24"/>
+        </w:rPr>
+        <w:t xml:space="preserve">Does the content support the purpose of the site? </w:t>
+      </w:r>
+    </w:p>
+    <w:p>
+      <w:pPr>
+        <w:pStyle w:val="ListParagraph"/>
+        <w:numPr>
+          <w:ilvl w:val="0"/>
+          <w:numId w:val="34"/>
+        </w:numPr>
+        <w:spacing w:beforeLines="0" w:before="288" w:afterLines="0" w:after="288" w:line="259" w:lineRule="auto"/>
+        <w:rPr>
+          <w:rFonts w:ascii="Times New Roman" w:hAnsi="Times New Roman" w:cs="Times New Roman"/>
+          <w:sz w:val="24"/>
+          <w:szCs w:val="24"/>
+        </w:rPr>
+      </w:pPr>
+      <w:r>
+        <w:rPr>
+          <w:rFonts w:ascii="Times New Roman" w:hAnsi="Times New Roman" w:cs="Times New Roman"/>
+          <w:sz w:val="24"/>
+          <w:szCs w:val="24"/>
+        </w:rPr>
+        <w:t xml:space="preserve">Is the information geared to a specific audience (students, scholars, general reader)? </w:t>
+      </w:r>
+    </w:p>
+    <w:p>
+      <w:pPr>
+        <w:pStyle w:val="ListParagraph"/>
+        <w:numPr>
+          <w:ilvl w:val="0"/>
+          <w:numId w:val="34"/>
+        </w:numPr>
+        <w:spacing w:beforeLines="0" w:before="288" w:afterLines="0" w:after="288" w:line="259" w:lineRule="auto"/>
+        <w:rPr>
+          <w:rFonts w:ascii="Times New Roman" w:hAnsi="Times New Roman" w:cs="Times New Roman"/>
+          <w:sz w:val="24"/>
+          <w:szCs w:val="24"/>
+        </w:rPr>
+      </w:pPr>
+      <w:r>
+        <w:rPr>
+          <w:rFonts w:ascii="Times New Roman" w:hAnsi="Times New Roman" w:cs="Times New Roman"/>
+          <w:sz w:val="24"/>
+          <w:szCs w:val="24"/>
+        </w:rPr>
+        <w:t xml:space="preserve">Does the site evaluate the links? </w:t>
+      </w:r>
+    </w:p>
+    <w:p>
+      <w:pPr>
+        <w:pStyle w:val="Heading2"/>
+      </w:pPr>
+      <w:bookmarkStart w:id="29" w:name="_Toc34315635"/>
+      <w:bookmarkStart w:id="30" w:name="_Toc34390895"/>
+      <w:r>
+        <w:t xml:space="preserve">4. </w:t>
+      </w:r>
+      <w:r>
+        <w:rPr>
+          <w:rFonts w:ascii="Times New Roman" w:hAnsi="Times New Roman"/>
+          <w:b w:val="0"/>
+        </w:rPr>
+        <w:t>CURRENCY</w:t>
+      </w:r>
+      <w:bookmarkEnd w:id="29"/>
+      <w:bookmarkEnd w:id="30"/>
+      <w:r>
+        <w:rPr>
+          <w:rFonts w:ascii="Times New Roman" w:hAnsi="Times New Roman"/>
+          <w:b w:val="0"/>
+        </w:rPr>
+        <w:t xml:space="preserve"> </w:t>
+      </w:r>
+    </w:p>
+    <w:p>
+      <w:pPr>
+        <w:rPr>
+          <w:rFonts w:ascii="Times New Roman" w:hAnsi="Times New Roman" w:cs="Times New Roman"/>
+          <w:sz w:val="24"/>
+          <w:szCs w:val="24"/>
+        </w:rPr>
+      </w:pPr>
+      <w:r>
+        <w:rPr>
+          <w:rFonts w:ascii="Times New Roman" w:hAnsi="Times New Roman" w:cs="Times New Roman"/>
+          <w:sz w:val="24"/>
+          <w:szCs w:val="24"/>
+        </w:rPr>
+        <w:t>Currency of the site refers to: 1) how current the information presented is, and 2) how often the site is updated or maintained. It is important to know when a site was created, when it was last updated, and if all of the links are current. Evaluating a web site for currency involves fi</w:t>
+      </w:r>
+      <w:r>
+        <w:rPr>
+          <w:rFonts w:ascii="Times New Roman" w:hAnsi="Times New Roman" w:cs="Times New Roman"/>
+          <w:sz w:val="24"/>
+          <w:szCs w:val="24"/>
+        </w:rPr>
+        <w:t>nding the date information.</w:t>
+      </w:r>
+    </w:p>
+    <w:p>
+      <w:pPr>
+        <w:pStyle w:val="Heading2"/>
+      </w:pPr>
+      <w:bookmarkStart w:id="31" w:name="_Toc34315636"/>
+      <w:bookmarkStart w:id="32" w:name="_Toc34390896"/>
+      <w:r>
+        <w:t xml:space="preserve">5. </w:t>
+      </w:r>
+      <w:r>
+        <w:rPr>
+          <w:rFonts w:ascii="Times New Roman" w:hAnsi="Times New Roman"/>
+          <w:b w:val="0"/>
+        </w:rPr>
+        <w:t>OBJECTIVITY</w:t>
+      </w:r>
+      <w:bookmarkEnd w:id="31"/>
+      <w:bookmarkEnd w:id="32"/>
+      <w:r>
+        <w:rPr>
+          <w:rFonts w:ascii="Times New Roman" w:hAnsi="Times New Roman"/>
+          <w:b w:val="0"/>
+        </w:rPr>
+        <w:t xml:space="preserve"> </w:t>
+      </w:r>
+    </w:p>
+    <w:p>
+      <w:pPr>
+        <w:rPr>
+          <w:rFonts w:ascii="Times New Roman" w:hAnsi="Times New Roman" w:cs="Times New Roman"/>
+          <w:sz w:val="24"/>
+          <w:szCs w:val="24"/>
+        </w:rPr>
+      </w:pPr>
+      <w:r>
+        <w:rPr>
+          <w:rFonts w:ascii="Times New Roman" w:hAnsi="Times New Roman" w:cs="Times New Roman"/>
+          <w:sz w:val="24"/>
+          <w:szCs w:val="24"/>
+        </w:rPr>
+        <w:t>Objectivity of the site should be clear. Beware of sites that contain bias or do not admit its bias freely. Objective sites present information with a minimum of bias. Evaluating a web site for objectivity:</w:t>
+      </w:r>
+    </w:p>
+    <w:p>
+      <w:pPr>
+        <w:pStyle w:val="ListParagraph"/>
+        <w:numPr>
+          <w:ilvl w:val="0"/>
+          <w:numId w:val="36"/>
+        </w:numPr>
+        <w:spacing w:beforeLines="0" w:before="288" w:afterLines="0" w:after="288" w:line="259" w:lineRule="auto"/>
+        <w:rPr>
+          <w:rFonts w:ascii="Times New Roman" w:hAnsi="Times New Roman" w:cs="Times New Roman"/>
+          <w:sz w:val="24"/>
+          <w:szCs w:val="24"/>
+        </w:rPr>
+      </w:pPr>
+      <w:r>
+        <w:rPr>
+          <w:rFonts w:ascii="Times New Roman" w:hAnsi="Times New Roman" w:cs="Times New Roman"/>
+          <w:sz w:val="24"/>
+          <w:szCs w:val="24"/>
+        </w:rPr>
+        <w:t xml:space="preserve">Is the information presented with a particular bias? </w:t>
+      </w:r>
+    </w:p>
+    <w:p>
+      <w:pPr>
+        <w:pStyle w:val="ListParagraph"/>
+        <w:numPr>
+          <w:ilvl w:val="0"/>
+          <w:numId w:val="36"/>
+        </w:numPr>
+        <w:spacing w:beforeLines="0" w:before="288" w:afterLines="0" w:after="288" w:line="259" w:lineRule="auto"/>
+        <w:rPr>
+          <w:rFonts w:ascii="Times New Roman" w:hAnsi="Times New Roman" w:cs="Times New Roman"/>
+          <w:sz w:val="24"/>
+          <w:szCs w:val="24"/>
+        </w:rPr>
+      </w:pPr>
+      <w:r>
+        <w:rPr>
+          <w:rFonts w:ascii="Times New Roman" w:hAnsi="Times New Roman" w:cs="Times New Roman"/>
+          <w:sz w:val="24"/>
+          <w:szCs w:val="24"/>
+        </w:rPr>
+        <w:t xml:space="preserve">Does the information try to sway the audience? </w:t>
+      </w:r>
+    </w:p>
+    <w:p>
+      <w:pPr>
+        <w:pStyle w:val="ListParagraph"/>
+        <w:numPr>
+          <w:ilvl w:val="0"/>
+          <w:numId w:val="36"/>
+        </w:numPr>
+        <w:spacing w:beforeLines="0" w:before="288" w:afterLines="0" w:after="288" w:line="259" w:lineRule="auto"/>
+        <w:rPr>
+          <w:rFonts w:ascii="Times New Roman" w:hAnsi="Times New Roman" w:cs="Times New Roman"/>
+          <w:sz w:val="24"/>
+          <w:szCs w:val="24"/>
+        </w:rPr>
+      </w:pPr>
+      <w:r>
+        <w:rPr>
+          <w:rFonts w:ascii="Times New Roman" w:hAnsi="Times New Roman" w:cs="Times New Roman"/>
+          <w:sz w:val="24"/>
+          <w:szCs w:val="24"/>
+        </w:rPr>
+        <w:t>Is the site trying to explain, inform, persuade, or sell something?</w:t>
+      </w:r>
+    </w:p>
+    <w:p>
+      <w:pPr>
+        <w:pStyle w:val="Heading2"/>
+      </w:pPr>
+      <w:bookmarkStart w:id="33" w:name="_Toc34315637"/>
+      <w:bookmarkStart w:id="34" w:name="_Toc34390897"/>
+      <w:r>
+        <w:t xml:space="preserve">6. </w:t>
+      </w:r>
+      <w:r>
+        <w:rPr>
+          <w:rFonts w:ascii="Times New Roman" w:hAnsi="Times New Roman"/>
+          <w:b w:val="0"/>
+        </w:rPr>
+        <w:t>ACCURACY</w:t>
+      </w:r>
+      <w:bookmarkEnd w:id="33"/>
+      <w:bookmarkEnd w:id="34"/>
+      <w:r>
+        <w:rPr>
+          <w:rFonts w:ascii="Times New Roman" w:hAnsi="Times New Roman"/>
+        </w:rPr>
+        <w:t xml:space="preserve"> </w:t>
+      </w:r>
+    </w:p>
+    <w:p>
+      <w:pPr>
+        <w:rPr>
+          <w:rFonts w:ascii="Times New Roman" w:hAnsi="Times New Roman" w:cs="Times New Roman"/>
+          <w:sz w:val="24"/>
+          <w:szCs w:val="24"/>
+        </w:rPr>
+      </w:pPr>
+      <w:r>
+        <w:rPr>
+          <w:rFonts w:ascii="Times New Roman" w:hAnsi="Times New Roman" w:cs="Times New Roman"/>
+          <w:sz w:val="24"/>
+          <w:szCs w:val="24"/>
+        </w:rPr>
+        <w:t>There are few standards to verify the accuracy of information on the web. It is the responsibility of the reader to assess the information presented. Evaluating a web site for accuracy:</w:t>
+      </w:r>
+    </w:p>
+    <w:p>
+      <w:pPr>
+        <w:pStyle w:val="ListParagraph"/>
+        <w:numPr>
+          <w:ilvl w:val="0"/>
+          <w:numId w:val="37"/>
+        </w:numPr>
+        <w:spacing w:beforeLines="0" w:before="288" w:afterLines="0" w:after="288" w:line="259" w:lineRule="auto"/>
+        <w:rPr>
+          <w:rFonts w:ascii="Times New Roman" w:hAnsi="Times New Roman" w:cs="Times New Roman"/>
+          <w:sz w:val="24"/>
+          <w:szCs w:val="24"/>
+        </w:rPr>
+      </w:pPr>
+      <w:r>
+        <w:rPr>
+          <w:rFonts w:ascii="Times New Roman" w:hAnsi="Times New Roman" w:cs="Times New Roman"/>
+          <w:sz w:val="24"/>
+          <w:szCs w:val="24"/>
+        </w:rPr>
+        <w:t xml:space="preserve">Does the reading you have already done on the subject make the information seem accurate? </w:t>
+      </w:r>
+    </w:p>
+    <w:p>
+      <w:pPr>
+        <w:pStyle w:val="ListParagraph"/>
+        <w:numPr>
+          <w:ilvl w:val="0"/>
+          <w:numId w:val="37"/>
+        </w:numPr>
+        <w:spacing w:beforeLines="0" w:before="288" w:afterLines="0" w:after="288" w:line="259" w:lineRule="auto"/>
+        <w:rPr>
+          <w:rFonts w:ascii="Times New Roman" w:hAnsi="Times New Roman" w:cs="Times New Roman"/>
+          <w:sz w:val="24"/>
+          <w:szCs w:val="24"/>
+        </w:rPr>
+      </w:pPr>
+      <w:r>
+        <w:rPr>
+          <w:rFonts w:ascii="Times New Roman" w:hAnsi="Times New Roman" w:cs="Times New Roman"/>
+          <w:sz w:val="24"/>
+          <w:szCs w:val="24"/>
+        </w:rPr>
+        <w:t xml:space="preserve">Is the information comparable to other sites on the same topic? </w:t>
+      </w:r>
+    </w:p>
+    <w:p>
+      <w:pPr>
+        <w:pStyle w:val="ListParagraph"/>
+        <w:numPr>
+          <w:ilvl w:val="0"/>
+          <w:numId w:val="37"/>
+        </w:numPr>
+        <w:spacing w:beforeLines="0" w:before="288" w:afterLines="0" w:after="288" w:line="259" w:lineRule="auto"/>
+        <w:rPr>
+          <w:rFonts w:ascii="Times New Roman" w:hAnsi="Times New Roman" w:cs="Times New Roman"/>
+          <w:sz w:val="24"/>
+          <w:szCs w:val="24"/>
+        </w:rPr>
+      </w:pPr>
+      <w:r>
+        <w:rPr>
+          <w:rFonts w:ascii="Times New Roman" w:hAnsi="Times New Roman" w:cs="Times New Roman"/>
+          <w:sz w:val="24"/>
+          <w:szCs w:val="24"/>
+        </w:rPr>
+        <w:t>Reliability and References</w:t>
+      </w:r>
+      <w:r>
+        <w:rPr>
+          <w:rFonts w:ascii="Times New Roman" w:hAnsi="Times New Roman" w:cs="Times New Roman"/>
+        </w:rPr>
+        <w:t>:</w:t>
+      </w:r>
+    </w:p>
+    <w:p>
+      <w:pPr>
+        <w:pStyle w:val="Heading1"/>
+        <w:rPr>
+          <w:rFonts w:ascii="Times New Roman" w:hAnsi="Times New Roman"/>
+          <w:b w:val="0"/>
+        </w:rPr>
+      </w:pPr>
+      <w:bookmarkStart w:id="35" w:name="_Toc34315638"/>
+      <w:bookmarkStart w:id="36" w:name="_Toc34390898"/>
+      <w:r>
+        <w:rPr>
+          <w:rFonts w:ascii="Times New Roman" w:hAnsi="Times New Roman"/>
+          <w:b w:val="0"/>
+        </w:rPr>
+        <w:t>Evaluating website using the above guidelines</w:t>
+      </w:r>
+      <w:bookmarkEnd w:id="35"/>
+      <w:bookmarkEnd w:id="36"/>
+    </w:p>
+    <w:p>
+      <w:pPr>
+        <w:pStyle w:val="Heading2"/>
+        <w:rPr>
+          <w:rFonts w:ascii="Times New Roman" w:hAnsi="Times New Roman"/>
+          <w:b w:val="0"/>
+        </w:rPr>
+      </w:pPr>
+      <w:bookmarkStart w:id="37" w:name="_Toc34315639"/>
+      <w:bookmarkStart w:id="38" w:name="_Toc34390899"/>
+      <w:r>
+        <w:rPr>
+          <w:rFonts w:ascii="Times New Roman" w:hAnsi="Times New Roman"/>
+          <w:b w:val="0"/>
+        </w:rPr>
+        <w:t>Facebook</w:t>
+      </w:r>
+      <w:bookmarkEnd w:id="37"/>
+      <w:bookmarkEnd w:id="38"/>
+      <w:r>
+        <w:rPr>
+          <w:rFonts w:ascii="Times New Roman" w:hAnsi="Times New Roman"/>
+          <w:b w:val="0"/>
+        </w:rPr>
+        <w:t xml:space="preserve">   </w:t>
+      </w:r>
+    </w:p>
+    <w:p>
+      <w:pPr>
+        <w:pStyle w:val="ListParagraph"/>
         <w:spacing w:before="288" w:after="288"/>
         <w:jc w:val="both"/>
         <w:rPr>
           <w:rFonts w:ascii="Times New Roman" w:hAnsi="Times New Roman" w:cs="Times New Roman"/>
           <w:sz w:val="24"/>
           <w:szCs w:val="24"/>
+          <w:shd w:val="clear" w:color="auto" w:fill="FFFFFF"/>
+        </w:rPr>
+      </w:pPr>
+      <w:r>
+        <w:rPr>
+          <w:rFonts w:ascii="Times New Roman" w:hAnsi="Times New Roman" w:cs="Times New Roman"/>
+          <w:sz w:val="24"/>
+          <w:szCs w:val="24"/>
+        </w:rPr>
+        <w:t xml:space="preserve">It is one of the most popular websites in the world. 1.6 users visit this site per day the author of this site is </w:t>
+      </w:r>
+      <w:r>
+        <w:rPr>
+          <w:rFonts w:ascii="Times New Roman" w:hAnsi="Times New Roman" w:cs="Times New Roman"/>
+          <w:bCs/>
+          <w:sz w:val="24"/>
+          <w:szCs w:val="24"/>
+          <w:shd w:val="clear" w:color="auto" w:fill="FFFFFF"/>
+        </w:rPr>
+        <w:t>Mark Zuckerberg</w:t>
+      </w:r>
+      <w:r>
+        <w:rPr>
+          <w:rFonts w:ascii="Times New Roman" w:hAnsi="Times New Roman" w:cs="Times New Roman"/>
+          <w:b/>
+          <w:bCs/>
+          <w:sz w:val="24"/>
+          <w:szCs w:val="24"/>
+          <w:shd w:val="clear" w:color="auto" w:fill="FFFFFF"/>
+        </w:rPr>
+        <w:t xml:space="preserve"> </w:t>
+      </w:r>
+      <w:r>
+        <w:rPr>
+          <w:rFonts w:ascii="Times New Roman" w:hAnsi="Times New Roman" w:cs="Times New Roman"/>
+          <w:sz w:val="24"/>
+          <w:szCs w:val="24"/>
+          <w:shd w:val="clear" w:color="auto" w:fill="FFFFFF"/>
+        </w:rPr>
+        <w:t xml:space="preserve">it is authorized and the purpose is supported by its content.it is also organized and focused. The currency of this website also clear because it’s clear how the current information present and how often the site updated and maintained. Its information is also clear and with no bias but it was not reliable especially at the beginning and hard to know its coverage.  </w:t>
+      </w:r>
+    </w:p>
+    <w:p>
+      <w:pPr>
+        <w:pStyle w:val="Heading2"/>
+        <w:rPr>
+          <w:rFonts w:ascii="Times New Roman" w:hAnsi="Times New Roman"/>
+          <w:b w:val="0"/>
+        </w:rPr>
+      </w:pPr>
+      <w:bookmarkStart w:id="39" w:name="_Toc34315640"/>
+      <w:bookmarkStart w:id="40" w:name="_Toc34390900"/>
+      <w:r>
+        <w:rPr>
+          <w:rFonts w:ascii="Times New Roman" w:hAnsi="Times New Roman"/>
+          <w:b w:val="0"/>
+        </w:rPr>
+        <w:t>You tube</w:t>
+      </w:r>
+      <w:bookmarkEnd w:id="39"/>
+      <w:bookmarkEnd w:id="40"/>
+    </w:p>
+    <w:p>
+      <w:pPr>
+        <w:pStyle w:val="ListParagraph"/>
+        <w:spacing w:before="288" w:after="288"/>
+        <w:jc w:val="both"/>
+        <w:rPr>
+          <w:rFonts w:ascii="Times New Roman" w:hAnsi="Times New Roman" w:cs="Times New Roman"/>
+          <w:sz w:val="24"/>
+          <w:szCs w:val="24"/>
+          <w:shd w:val="clear" w:color="auto" w:fill="FFFFFF"/>
+        </w:rPr>
+      </w:pPr>
+      <w:r>
+        <w:rPr>
+          <w:rFonts w:ascii="Times New Roman" w:hAnsi="Times New Roman" w:cs="Times New Roman"/>
+          <w:sz w:val="24"/>
+          <w:szCs w:val="24"/>
+        </w:rPr>
+        <w:t xml:space="preserve">The other popular website is you tube which is used to watch videos. It </w:t>
+      </w:r>
+      <w:r>
+        <w:rPr>
+          <w:rFonts w:ascii="Times New Roman" w:hAnsi="Times New Roman" w:cs="Times New Roman"/>
+          <w:sz w:val="24"/>
+          <w:szCs w:val="24"/>
+          <w:shd w:val="clear" w:color="auto" w:fill="FFFFFF"/>
+        </w:rPr>
+        <w:t>was created by </w:t>
+      </w:r>
+      <w:r>
+        <w:rPr>
+          <w:rFonts w:ascii="Times New Roman" w:hAnsi="Times New Roman" w:cs="Times New Roman"/>
+          <w:bCs/>
+          <w:sz w:val="24"/>
+          <w:szCs w:val="24"/>
+          <w:shd w:val="clear" w:color="auto" w:fill="FFFFFF"/>
+        </w:rPr>
+        <w:t>Chad Hurley</w:t>
+      </w:r>
+      <w:r>
+        <w:rPr>
+          <w:rFonts w:ascii="Times New Roman" w:hAnsi="Times New Roman" w:cs="Times New Roman"/>
+          <w:sz w:val="24"/>
+          <w:szCs w:val="24"/>
+          <w:shd w:val="clear" w:color="auto" w:fill="FFFFFF"/>
+        </w:rPr>
+        <w:t>, </w:t>
+      </w:r>
+      <w:r>
+        <w:rPr>
+          <w:rFonts w:ascii="Times New Roman" w:hAnsi="Times New Roman" w:cs="Times New Roman"/>
+          <w:bCs/>
+          <w:sz w:val="24"/>
+          <w:szCs w:val="24"/>
+          <w:shd w:val="clear" w:color="auto" w:fill="FFFFFF"/>
+        </w:rPr>
+        <w:t>Steve Chen</w:t>
+      </w:r>
+      <w:r>
+        <w:rPr>
+          <w:rFonts w:ascii="Times New Roman" w:hAnsi="Times New Roman" w:cs="Times New Roman"/>
+          <w:sz w:val="24"/>
+          <w:szCs w:val="24"/>
+          <w:shd w:val="clear" w:color="auto" w:fill="FFFFFF"/>
+        </w:rPr>
+        <w:t>, and </w:t>
+      </w:r>
+      <w:r>
+        <w:rPr>
+          <w:rFonts w:ascii="Times New Roman" w:hAnsi="Times New Roman" w:cs="Times New Roman"/>
+          <w:bCs/>
+          <w:sz w:val="24"/>
+          <w:szCs w:val="24"/>
+          <w:shd w:val="clear" w:color="auto" w:fill="FFFFFF"/>
+        </w:rPr>
+        <w:t>Jawed Karim</w:t>
+      </w:r>
+      <w:r>
+        <w:rPr>
+          <w:rFonts w:ascii="Times New Roman" w:hAnsi="Times New Roman" w:cs="Times New Roman"/>
+          <w:sz w:val="24"/>
+          <w:szCs w:val="24"/>
+          <w:shd w:val="clear" w:color="auto" w:fill="FFFFFF"/>
+        </w:rPr>
+        <w:t xml:space="preserve">. 2 billion users visit the site per day. Its primary purpose is sharing a videos all over the world it is organized with a clear objective and reliability but I don’t have an idea in information presented and when updated. Even I don’t any change in YouTube up to the time I know YouTube.  </w:t>
+      </w:r>
+    </w:p>
+    <w:p>
+      <w:pPr>
+        <w:rPr>
+          <w:rFonts w:ascii="Times New Roman" w:hAnsi="Times New Roman" w:cs="Times New Roman"/>
+          <w:sz w:val="24"/>
+          <w:szCs w:val="24"/>
+        </w:rPr>
+      </w:pPr>
+      <w:bookmarkStart w:id="41" w:name="_GoBack"/>
+      <w:bookmarkEnd w:id="41"/>
+    </w:p>
+    <w:p>
+      <w:pPr>
+        <w:spacing w:before="120" w:after="120" w:line="360" w:lineRule="auto"/>
+        <w:jc w:val="both"/>
+      </w:pPr>
+    </w:p>
+    <w:p>
+      <w:pPr>
+        <w:spacing w:before="120" w:after="120" w:line="360" w:lineRule="auto"/>
+        <w:jc w:val="both"/>
+      </w:pPr>
+    </w:p>
+    <w:p>
+      <w:pPr>
+        <w:spacing w:before="120" w:after="120" w:line="360" w:lineRule="auto"/>
+        <w:jc w:val="both"/>
+      </w:pPr>
+    </w:p>
+    <w:p>
+      <w:pPr>
+        <w:spacing w:before="120" w:after="120" w:line="360" w:lineRule="auto"/>
+        <w:jc w:val="both"/>
+      </w:pPr>
+    </w:p>
+    <w:p>
+      <w:pPr>
+        <w:spacing w:before="120" w:after="120" w:line="360" w:lineRule="auto"/>
+        <w:jc w:val="both"/>
+      </w:pPr>
+    </w:p>
+    <w:p>
+      <w:pPr>
+        <w:spacing w:before="120" w:after="120" w:line="360" w:lineRule="auto"/>
+        <w:jc w:val="both"/>
+      </w:pPr>
+    </w:p>
+    <w:p>
+      <w:pPr>
+        <w:spacing w:before="120" w:after="120" w:line="360" w:lineRule="auto"/>
+        <w:jc w:val="both"/>
+      </w:pPr>
+    </w:p>
+    <w:p>
+      <w:pPr>
+        <w:spacing w:before="120" w:after="120" w:line="360" w:lineRule="auto"/>
+        <w:jc w:val="both"/>
+      </w:pPr>
+    </w:p>
+    <w:p>
+      <w:pPr>
+        <w:spacing w:before="120" w:after="120" w:line="360" w:lineRule="auto"/>
+        <w:jc w:val="both"/>
+      </w:pPr>
+    </w:p>
+    <w:p>
+      <w:pPr>
+        <w:pStyle w:val="Heading1"/>
+        <w:rPr>
+          <w:b w:val="0"/>
+        </w:rPr>
+      </w:pPr>
+      <w:bookmarkStart w:id="42" w:name="_Toc34390901"/>
+      <w:r>
+        <w:rPr>
+          <w:b w:val="0"/>
+        </w:rPr>
+        <w:t>Reference</w:t>
+      </w:r>
+      <w:bookmarkEnd w:id="42"/>
+    </w:p>
+    <w:p>
+      <w:pPr>
+        <w:pStyle w:val="ListParagraph"/>
+        <w:spacing w:before="288" w:after="288"/>
+        <w:jc w:val="both"/>
+      </w:pPr>
+      <w:hyperlink r:id="rId71" w:history="1">
+        <w:r>
+          <w:rPr>
+            <w:rStyle w:val="Hyperlink"/>
+          </w:rPr>
+          <w:t>https://websitesetup.org/best-blog-sites/</w:t>
+        </w:r>
+      </w:hyperlink>
+    </w:p>
+    <w:p>
+      <w:pPr>
+        <w:pStyle w:val="ListParagraph"/>
+        <w:spacing w:before="288" w:after="288"/>
+        <w:jc w:val="both"/>
+      </w:pPr>
+      <w:hyperlink r:id="rId72" w:history="1">
+        <w:r>
+          <w:rPr>
+            <w:rStyle w:val="Hyperlink"/>
+          </w:rPr>
+          <w:t>https://www.theguardian.com/technology/2008/mar/09/blogs</w:t>
+        </w:r>
+      </w:hyperlink>
+    </w:p>
+    <w:p>
+      <w:pPr>
+        <w:ind w:firstLine="720"/>
+        <w:jc w:val="both"/>
+        <w:rPr>
+          <w:sz w:val="24"/>
+          <w:szCs w:val="24"/>
+        </w:rPr>
+      </w:pPr>
+      <w:hyperlink r:id="rId73" w:history="1">
+        <w:r>
+          <w:rPr>
+            <w:rStyle w:val="Hyperlink"/>
+          </w:rPr>
+          <w:t>https://moz.com/top500</w:t>
+        </w:r>
+      </w:hyperlink>
+    </w:p>
+    <w:p>
+      <w:pPr>
+        <w:ind w:firstLine="720"/>
+        <w:jc w:val="both"/>
+      </w:pPr>
+      <w:hyperlink r:id="rId74" w:history="1">
+        <w:r>
+          <w:rPr>
+            <w:rStyle w:val="Hyperlink"/>
+          </w:rPr>
+          <w:t>https://ccconline.libguides.com/c.php?g=242130&amp;p=1609638</w:t>
+        </w:r>
+      </w:hyperlink>
+    </w:p>
+    <w:p>
+      <w:pPr>
+        <w:spacing w:before="288" w:after="288"/>
+        <w:jc w:val="both"/>
+        <w:rPr>
+          <w:rFonts w:ascii="Times New Roman" w:hAnsi="Times New Roman" w:cs="Times New Roman"/>
+          <w:sz w:val="24"/>
+          <w:szCs w:val="24"/>
         </w:rPr>
       </w:pPr>
     </w:p>
     <w:sectPr>
-      <w:footerReference w:type="default" r:id="rId71"/>
+      <w:footerReference w:type="default" r:id="rId75"/>
       <w:pgSz w:w="12240" w:h="15840"/>
       <w:pgMar w:top="1440" w:right="1440" w:bottom="1440" w:left="1440" w:header="720" w:footer="720" w:gutter="0"/>
       <w:pgNumType w:start="1"/>
@@ -9767,7 +10791,7 @@
           <w:rPr>
             <w:noProof/>
           </w:rPr>
-          <w:t>10</w:t>
+          <w:t>18</w:t>
         </w:r>
         <w:r>
           <w:rPr>

</xml_diff>